<commit_message>
Cập nhập bảng nhiệm vụ và bảng công việc
</commit_message>
<xml_diff>
--- a/Tài Liệu/Nhóm 8 - Quản Lý Linh Kiện Điện Tử.docx
+++ b/Tài Liệu/Nhóm 8 - Quản Lý Linh Kiện Điện Tử.docx
@@ -1,6 +1,6 @@
 
 <file path=word/document.xml><?xml version="1.0" encoding="utf-8"?>
-<w:document xmlns:wpc="http://schemas.microsoft.com/office/word/2010/wordprocessingCanvas" xmlns:cx="http://schemas.microsoft.com/office/drawing/2014/chartex" xmlns:mc="http://schemas.openxmlformats.org/markup-compatibility/2006" xmlns:o="urn:schemas-microsoft-com:office:office" xmlns:r="http://schemas.openxmlformats.org/officeDocument/2006/relationships" xmlns:m="http://schemas.openxmlformats.org/officeDocument/2006/math" xmlns:v="urn:schemas-microsoft-com:vml" xmlns:wp14="http://schemas.microsoft.com/office/word/2010/wordprocessingDrawing" xmlns:wp="http://schemas.openxmlformats.org/drawingml/2006/wordprocessingDrawing" xmlns:w10="urn:schemas-microsoft-com:office:word" xmlns:w="http://schemas.openxmlformats.org/wordprocessingml/2006/main" xmlns:w14="http://schemas.microsoft.com/office/word/2010/wordml" xmlns:w15="http://schemas.microsoft.com/office/word/2012/wordml" xmlns:w16se="http://schemas.microsoft.com/office/word/2015/wordml/symex" xmlns:wpg="http://schemas.microsoft.com/office/word/2010/wordprocessingGroup" xmlns:wpi="http://schemas.microsoft.com/office/word/2010/wordprocessingInk" xmlns:wne="http://schemas.microsoft.com/office/word/2006/wordml" xmlns:wps="http://schemas.microsoft.com/office/word/2010/wordprocessingShape" mc:Ignorable="w14 w15 w16se wp14">
+<w:document xmlns:wpc="http://schemas.microsoft.com/office/word/2010/wordprocessingCanvas" xmlns:cx="http://schemas.microsoft.com/office/drawing/2014/chartex" xmlns:cx1="http://schemas.microsoft.com/office/drawing/2015/9/8/chartex" xmlns:cx2="http://schemas.microsoft.com/office/drawing/2015/10/21/chartex" xmlns:cx3="http://schemas.microsoft.com/office/drawing/2016/5/9/chartex" xmlns:cx4="http://schemas.microsoft.com/office/drawing/2016/5/10/chartex" xmlns:cx5="http://schemas.microsoft.com/office/drawing/2016/5/11/chartex" xmlns:cx6="http://schemas.microsoft.com/office/drawing/2016/5/12/chartex" xmlns:cx7="http://schemas.microsoft.com/office/drawing/2016/5/13/chartex" xmlns:cx8="http://schemas.microsoft.com/office/drawing/2016/5/14/chartex" xmlns:mc="http://schemas.openxmlformats.org/markup-compatibility/2006" xmlns:aink="http://schemas.microsoft.com/office/drawing/2016/ink" xmlns:am3d="http://schemas.microsoft.com/office/drawing/2017/model3d" xmlns:o="urn:schemas-microsoft-com:office:office" xmlns:oel="http://schemas.microsoft.com/office/2019/extlst" xmlns:r="http://schemas.openxmlformats.org/officeDocument/2006/relationships" xmlns:m="http://schemas.openxmlformats.org/officeDocument/2006/math" xmlns:v="urn:schemas-microsoft-com:vml" xmlns:wp14="http://schemas.microsoft.com/office/word/2010/wordprocessingDrawing" xmlns:wp="http://schemas.openxmlformats.org/drawingml/2006/wordprocessingDrawing" xmlns:w10="urn:schemas-microsoft-com:office:word" xmlns:w="http://schemas.openxmlformats.org/wordprocessingml/2006/main" xmlns:w14="http://schemas.microsoft.com/office/word/2010/wordml" xmlns:w15="http://schemas.microsoft.com/office/word/2012/wordml" xmlns:w16cex="http://schemas.microsoft.com/office/word/2018/wordml/cex" xmlns:w16cid="http://schemas.microsoft.com/office/word/2016/wordml/cid" xmlns:w16="http://schemas.microsoft.com/office/word/2018/wordml" xmlns:w16du="http://schemas.microsoft.com/office/word/2023/wordml/word16du" xmlns:w16sdtdh="http://schemas.microsoft.com/office/word/2020/wordml/sdtdatahash" xmlns:w16sdtfl="http://schemas.microsoft.com/office/word/2024/wordml/sdtformatlock" xmlns:w16se="http://schemas.microsoft.com/office/word/2015/wordml/symex" xmlns:wpg="http://schemas.microsoft.com/office/word/2010/wordprocessingGroup" xmlns:wpi="http://schemas.microsoft.com/office/word/2010/wordprocessingInk" xmlns:wne="http://schemas.microsoft.com/office/word/2006/wordml" xmlns:wps="http://schemas.microsoft.com/office/word/2010/wordprocessingShape" mc:Ignorable="w14 w15 w16se w16cid w16 w16cex w16sdtdh w16sdtfl w16du wp14">
   <w:body>
     <w:p>
       <w:pPr>
@@ -71,7 +71,7 @@
               </wp:anchor>
             </w:drawing>
           </mc:Choice>
-          <mc:Fallback xmlns:w16sdtfl="http://schemas.microsoft.com/office/word/2024/wordml/sdtformatlock" xmlns:w16sdtdh="http://schemas.microsoft.com/office/word/2020/wordml/sdtdatahash" xmlns:w16du="http://schemas.microsoft.com/office/word/2023/wordml/word16du" xmlns:w16="http://schemas.microsoft.com/office/word/2018/wordml" xmlns:w16cid="http://schemas.microsoft.com/office/word/2016/wordml/cid" xmlns:w16cex="http://schemas.microsoft.com/office/word/2018/wordml/cex" xmlns:oel="http://schemas.microsoft.com/office/2019/extlst" xmlns:am3d="http://schemas.microsoft.com/office/drawing/2017/model3d" xmlns:aink="http://schemas.microsoft.com/office/drawing/2016/ink" xmlns:cx8="http://schemas.microsoft.com/office/drawing/2016/5/14/chartex" xmlns:cx7="http://schemas.microsoft.com/office/drawing/2016/5/13/chartex" xmlns:cx6="http://schemas.microsoft.com/office/drawing/2016/5/12/chartex" xmlns:cx5="http://schemas.microsoft.com/office/drawing/2016/5/11/chartex" xmlns:cx4="http://schemas.microsoft.com/office/drawing/2016/5/10/chartex" xmlns:cx3="http://schemas.microsoft.com/office/drawing/2016/5/9/chartex" xmlns:cx2="http://schemas.microsoft.com/office/drawing/2015/10/21/chartex" xmlns:cx1="http://schemas.microsoft.com/office/drawing/2015/9/8/chartex">
+          <mc:Fallback>
             <w:pict>
               <v:rect w14:anchorId="79E54AF5" id="Rectangles 8" o:spid="_x0000_s1026" style="position:absolute;margin-left:-55.6pt;margin-top:-38.85pt;width:525.3pt;height:780.9pt;z-index:251661312;visibility:visible;mso-wrap-style:square;mso-wrap-distance-left:9pt;mso-wrap-distance-top:0;mso-wrap-distance-right:9pt;mso-wrap-distance-bottom:0;mso-position-horizontal:absolute;mso-position-horizontal-relative:text;mso-position-vertical:absolute;mso-position-vertical-relative:text;v-text-anchor:middle" o:gfxdata="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" filled="f" strokecolor="#156082 [3204]" strokeweight="3pt"/>
             </w:pict>
@@ -401,8 +401,6 @@
                               </w:rPr>
                               <w:t>Nguyễn Hoàng Nguyên</w:t>
                             </w:r>
-                            <w:bookmarkStart w:id="0" w:name="_GoBack"/>
-                            <w:bookmarkEnd w:id="0"/>
                           </w:p>
                         </w:txbxContent>
                       </wps:txbx>
@@ -424,7 +422,7 @@
                 <v:stroke joinstyle="miter"/>
                 <v:path gradientshapeok="t" o:connecttype="rect"/>
               </v:shapetype>
-              <v:shape id="Text Box 7" o:spid="_x0000_s1026" type="#_x0000_t202" style="position:absolute;left:0;text-align:left;margin-left:41.75pt;margin-top:68.05pt;width:346.3pt;height:167.05pt;z-index:251660288;visibility:visible;mso-wrap-style:square;mso-height-percent:0;mso-wrap-distance-left:9pt;mso-wrap-distance-top:0;mso-wrap-distance-right:9pt;mso-wrap-distance-bottom:0;mso-position-horizontal:absolute;mso-position-horizontal-relative:text;mso-position-vertical:absolute;mso-position-vertical-relative:text;mso-height-percent:0;mso-height-relative:margin;v-text-anchor:top" o:gfxdata="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" fillcolor="white [3201]" strokeweight=".5pt">
+              <v:shape id="Text Box 7" o:spid="_x0000_s1026" type="#_x0000_t202" style="position:absolute;left:0;text-align:left;margin-left:41.75pt;margin-top:68.05pt;width:346.3pt;height:167.05pt;z-index:251660288;visibility:visible;mso-wrap-style:square;mso-height-percent:0;mso-wrap-distance-left:9pt;mso-wrap-distance-top:0;mso-wrap-distance-right:9pt;mso-wrap-distance-bottom:0;mso-position-horizontal:absolute;mso-position-horizontal-relative:text;mso-position-vertical:absolute;mso-position-vertical-relative:text;mso-height-percent:0;mso-height-relative:margin;v-text-anchor:top" o:gfxdata="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" fillcolor="white [3201]" strokeweight=".5pt">
                 <v:textbox>
                   <w:txbxContent>
                     <w:p>
@@ -561,8 +559,6 @@
                         </w:rPr>
                         <w:t>Nguyễn Hoàng Nguyên</w:t>
                       </w:r>
-                      <w:bookmarkStart w:id="1" w:name="_GoBack"/>
-                      <w:bookmarkEnd w:id="1"/>
                     </w:p>
                   </w:txbxContent>
                 </v:textbox>
@@ -650,7 +646,7 @@
               </wp:anchor>
             </w:drawing>
           </mc:Choice>
-          <mc:Fallback xmlns:w16sdtfl="http://schemas.microsoft.com/office/word/2024/wordml/sdtformatlock" xmlns:w16sdtdh="http://schemas.microsoft.com/office/word/2020/wordml/sdtdatahash" xmlns:w16du="http://schemas.microsoft.com/office/word/2023/wordml/word16du" xmlns:w16="http://schemas.microsoft.com/office/word/2018/wordml" xmlns:w16cid="http://schemas.microsoft.com/office/word/2016/wordml/cid" xmlns:w16cex="http://schemas.microsoft.com/office/word/2018/wordml/cex" xmlns:oel="http://schemas.microsoft.com/office/2019/extlst" xmlns:am3d="http://schemas.microsoft.com/office/drawing/2017/model3d" xmlns:aink="http://schemas.microsoft.com/office/drawing/2016/ink" xmlns:cx8="http://schemas.microsoft.com/office/drawing/2016/5/14/chartex" xmlns:cx7="http://schemas.microsoft.com/office/drawing/2016/5/13/chartex" xmlns:cx6="http://schemas.microsoft.com/office/drawing/2016/5/12/chartex" xmlns:cx5="http://schemas.microsoft.com/office/drawing/2016/5/11/chartex" xmlns:cx4="http://schemas.microsoft.com/office/drawing/2016/5/10/chartex" xmlns:cx3="http://schemas.microsoft.com/office/drawing/2016/5/9/chartex" xmlns:cx2="http://schemas.microsoft.com/office/drawing/2015/10/21/chartex" xmlns:cx1="http://schemas.microsoft.com/office/drawing/2015/9/8/chartex">
+          <mc:Fallback>
             <w:pict>
               <v:shape w14:anchorId="72FC07BA" id="Round Diagonal Corner Rectangle 6" o:spid="_x0000_s1026" style="position:absolute;margin-left:17.8pt;margin-top:47.4pt;width:388.25pt;height:205.2pt;z-index:251659264;visibility:visible;mso-wrap-style:square;mso-wrap-distance-left:9pt;mso-wrap-distance-top:0;mso-wrap-distance-right:9pt;mso-wrap-distance-bottom:0;mso-position-horizontal:absolute;mso-position-horizontal-relative:text;mso-position-vertical:absolute;mso-position-vertical-relative:text;v-text-anchor:middle" coordsize="4930775,2606040" o:gfxdata="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" path="m434349,l4930775,r,l4930775,2171691v,239884,-194465,434349,-434349,434349l,2606040r,l,434349c,194465,194465,,434349,xe" filled="f" strokecolor="#156082 [3204]" strokeweight="2.25pt">
                 <v:stroke joinstyle="miter"/>
@@ -669,11 +665,722 @@
         <w:t>Web Quản Lý Linh Kiện Điện Tử</w:t>
       </w:r>
     </w:p>
+    <w:tbl>
+      <w:tblPr>
+        <w:tblStyle w:val="TableGrid"/>
+        <w:tblW w:w="10003" w:type="dxa"/>
+        <w:jc w:val="center"/>
+        <w:tblLook w:val="04A0" w:firstRow="1" w:lastRow="0" w:firstColumn="1" w:lastColumn="0" w:noHBand="0" w:noVBand="1"/>
+      </w:tblPr>
+      <w:tblGrid>
+        <w:gridCol w:w="2109"/>
+        <w:gridCol w:w="3603"/>
+        <w:gridCol w:w="4291"/>
+      </w:tblGrid>
+      <w:tr>
+        <w:trPr>
+          <w:trHeight w:val="1018"/>
+          <w:jc w:val="center"/>
+        </w:trPr>
+        <w:tc>
+          <w:tcPr>
+            <w:tcW w:w="2109" w:type="dxa"/>
+            <w:vAlign w:val="center"/>
+          </w:tcPr>
+          <w:p>
+            <w:pPr>
+              <w:tabs>
+                <w:tab w:val="left" w:pos="5364"/>
+              </w:tabs>
+              <w:jc w:val="center"/>
+              <w:rPr>
+                <w:b/>
+                <w:sz w:val="26"/>
+                <w:szCs w:val="26"/>
+              </w:rPr>
+            </w:pPr>
+            <w:r>
+              <w:rPr>
+                <w:b/>
+                <w:sz w:val="26"/>
+                <w:szCs w:val="26"/>
+              </w:rPr>
+              <w:lastRenderedPageBreak/>
+              <w:t>MSSV</w:t>
+            </w:r>
+          </w:p>
+        </w:tc>
+        <w:tc>
+          <w:tcPr>
+            <w:tcW w:w="3603" w:type="dxa"/>
+            <w:vAlign w:val="center"/>
+          </w:tcPr>
+          <w:p>
+            <w:pPr>
+              <w:tabs>
+                <w:tab w:val="left" w:pos="5364"/>
+              </w:tabs>
+              <w:jc w:val="center"/>
+              <w:rPr>
+                <w:b/>
+                <w:sz w:val="26"/>
+                <w:szCs w:val="26"/>
+              </w:rPr>
+            </w:pPr>
+            <w:r>
+              <w:rPr>
+                <w:b/>
+                <w:sz w:val="26"/>
+                <w:szCs w:val="26"/>
+              </w:rPr>
+              <w:t>Tên</w:t>
+            </w:r>
+          </w:p>
+        </w:tc>
+        <w:tc>
+          <w:tcPr>
+            <w:tcW w:w="4291" w:type="dxa"/>
+            <w:vAlign w:val="center"/>
+          </w:tcPr>
+          <w:p>
+            <w:pPr>
+              <w:tabs>
+                <w:tab w:val="left" w:pos="5364"/>
+              </w:tabs>
+              <w:jc w:val="center"/>
+              <w:rPr>
+                <w:b/>
+                <w:sz w:val="26"/>
+                <w:szCs w:val="26"/>
+              </w:rPr>
+            </w:pPr>
+            <w:r>
+              <w:rPr>
+                <w:b/>
+                <w:sz w:val="26"/>
+                <w:szCs w:val="26"/>
+              </w:rPr>
+              <w:t>Nội dung thực hiện</w:t>
+            </w:r>
+          </w:p>
+        </w:tc>
+      </w:tr>
+      <w:tr>
+        <w:trPr>
+          <w:trHeight w:val="2465"/>
+          <w:jc w:val="center"/>
+        </w:trPr>
+        <w:tc>
+          <w:tcPr>
+            <w:tcW w:w="2109" w:type="dxa"/>
+          </w:tcPr>
+          <w:p>
+            <w:pPr>
+              <w:tabs>
+                <w:tab w:val="left" w:pos="5364"/>
+              </w:tabs>
+              <w:jc w:val="left"/>
+              <w:rPr>
+                <w:bCs/>
+                <w:sz w:val="32"/>
+                <w:szCs w:val="32"/>
+              </w:rPr>
+            </w:pPr>
+            <w:r>
+              <w:rPr>
+                <w:bCs/>
+                <w:sz w:val="32"/>
+                <w:szCs w:val="32"/>
+              </w:rPr>
+              <w:t>23211TT3973</w:t>
+            </w:r>
+          </w:p>
+        </w:tc>
+        <w:tc>
+          <w:tcPr>
+            <w:tcW w:w="3603" w:type="dxa"/>
+          </w:tcPr>
+          <w:p>
+            <w:pPr>
+              <w:tabs>
+                <w:tab w:val="left" w:pos="5364"/>
+              </w:tabs>
+              <w:jc w:val="left"/>
+              <w:rPr>
+                <w:bCs/>
+                <w:sz w:val="32"/>
+                <w:szCs w:val="32"/>
+              </w:rPr>
+            </w:pPr>
+            <w:r>
+              <w:rPr>
+                <w:bCs/>
+                <w:sz w:val="32"/>
+                <w:szCs w:val="32"/>
+              </w:rPr>
+              <w:t>Lê Nguyễn Phú Lợi</w:t>
+            </w:r>
+          </w:p>
+        </w:tc>
+        <w:tc>
+          <w:tcPr>
+            <w:tcW w:w="4291" w:type="dxa"/>
+          </w:tcPr>
+          <w:p>
+            <w:pPr>
+              <w:pStyle w:val="ListParagraph"/>
+              <w:numPr>
+                <w:ilvl w:val="0"/>
+                <w:numId w:val="9"/>
+              </w:numPr>
+              <w:tabs>
+                <w:tab w:val="left" w:pos="5364"/>
+              </w:tabs>
+              <w:jc w:val="left"/>
+              <w:rPr>
+                <w:bCs/>
+                <w:sz w:val="32"/>
+                <w:szCs w:val="32"/>
+              </w:rPr>
+            </w:pPr>
+            <w:r>
+              <w:rPr>
+                <w:bCs/>
+                <w:sz w:val="32"/>
+                <w:szCs w:val="32"/>
+              </w:rPr>
+              <w:t>Quản lý tài khoản</w:t>
+            </w:r>
+          </w:p>
+          <w:p>
+            <w:pPr>
+              <w:pStyle w:val="ListParagraph"/>
+              <w:numPr>
+                <w:ilvl w:val="0"/>
+                <w:numId w:val="9"/>
+              </w:numPr>
+              <w:tabs>
+                <w:tab w:val="left" w:pos="5364"/>
+              </w:tabs>
+              <w:jc w:val="left"/>
+              <w:rPr>
+                <w:bCs/>
+                <w:sz w:val="32"/>
+                <w:szCs w:val="32"/>
+              </w:rPr>
+            </w:pPr>
+            <w:r>
+              <w:rPr>
+                <w:bCs/>
+                <w:sz w:val="32"/>
+                <w:szCs w:val="32"/>
+              </w:rPr>
+              <w:t>Quản lý nhân viên</w:t>
+            </w:r>
+          </w:p>
+          <w:p>
+            <w:pPr>
+              <w:pStyle w:val="ListParagraph"/>
+              <w:numPr>
+                <w:ilvl w:val="0"/>
+                <w:numId w:val="9"/>
+              </w:numPr>
+              <w:tabs>
+                <w:tab w:val="left" w:pos="5364"/>
+              </w:tabs>
+              <w:jc w:val="left"/>
+              <w:rPr>
+                <w:bCs/>
+                <w:sz w:val="32"/>
+                <w:szCs w:val="32"/>
+              </w:rPr>
+            </w:pPr>
+            <w:r>
+              <w:rPr>
+                <w:bCs/>
+                <w:sz w:val="32"/>
+                <w:szCs w:val="32"/>
+              </w:rPr>
+              <w:t>Quản lý khách hàng</w:t>
+            </w:r>
+          </w:p>
+          <w:p>
+            <w:pPr>
+              <w:pStyle w:val="ListParagraph"/>
+              <w:numPr>
+                <w:ilvl w:val="0"/>
+                <w:numId w:val="9"/>
+              </w:numPr>
+              <w:tabs>
+                <w:tab w:val="left" w:pos="5364"/>
+              </w:tabs>
+              <w:jc w:val="left"/>
+              <w:rPr>
+                <w:bCs/>
+                <w:sz w:val="32"/>
+                <w:szCs w:val="32"/>
+              </w:rPr>
+            </w:pPr>
+            <w:r>
+              <w:rPr>
+                <w:bCs/>
+                <w:sz w:val="32"/>
+                <w:szCs w:val="32"/>
+              </w:rPr>
+              <w:t>Chức năng đăng nhập/ đăng ký/phân quyền</w:t>
+            </w:r>
+          </w:p>
+          <w:p>
+            <w:pPr>
+              <w:pStyle w:val="ListParagraph"/>
+              <w:numPr>
+                <w:ilvl w:val="0"/>
+                <w:numId w:val="9"/>
+              </w:numPr>
+              <w:tabs>
+                <w:tab w:val="left" w:pos="5364"/>
+              </w:tabs>
+              <w:jc w:val="left"/>
+              <w:rPr>
+                <w:bCs/>
+                <w:sz w:val="32"/>
+                <w:szCs w:val="32"/>
+              </w:rPr>
+            </w:pPr>
+            <w:r>
+              <w:rPr>
+                <w:bCs/>
+                <w:sz w:val="32"/>
+                <w:szCs w:val="32"/>
+              </w:rPr>
+              <w:t>Lịch sử đăng nhập</w:t>
+            </w:r>
+          </w:p>
+        </w:tc>
+      </w:tr>
+      <w:tr>
+        <w:trPr>
+          <w:trHeight w:val="1018"/>
+          <w:jc w:val="center"/>
+        </w:trPr>
+        <w:tc>
+          <w:tcPr>
+            <w:tcW w:w="2109" w:type="dxa"/>
+          </w:tcPr>
+          <w:p>
+            <w:pPr>
+              <w:tabs>
+                <w:tab w:val="left" w:pos="5364"/>
+              </w:tabs>
+              <w:jc w:val="left"/>
+              <w:rPr>
+                <w:bCs/>
+                <w:sz w:val="32"/>
+                <w:szCs w:val="32"/>
+              </w:rPr>
+            </w:pPr>
+            <w:r>
+              <w:rPr>
+                <w:bCs/>
+                <w:sz w:val="32"/>
+                <w:szCs w:val="32"/>
+              </w:rPr>
+              <w:t>23211TT3478</w:t>
+            </w:r>
+          </w:p>
+        </w:tc>
+        <w:tc>
+          <w:tcPr>
+            <w:tcW w:w="3603" w:type="dxa"/>
+          </w:tcPr>
+          <w:p>
+            <w:pPr>
+              <w:tabs>
+                <w:tab w:val="left" w:pos="5364"/>
+              </w:tabs>
+              <w:jc w:val="left"/>
+              <w:rPr>
+                <w:bCs/>
+                <w:sz w:val="32"/>
+                <w:szCs w:val="32"/>
+              </w:rPr>
+            </w:pPr>
+            <w:r>
+              <w:rPr>
+                <w:bCs/>
+                <w:sz w:val="32"/>
+                <w:szCs w:val="32"/>
+              </w:rPr>
+              <w:t>Nguyễn Khánh Đăng</w:t>
+            </w:r>
+          </w:p>
+        </w:tc>
+        <w:tc>
+          <w:tcPr>
+            <w:tcW w:w="4291" w:type="dxa"/>
+          </w:tcPr>
+          <w:p>
+            <w:pPr>
+              <w:pStyle w:val="ListParagraph"/>
+              <w:numPr>
+                <w:ilvl w:val="0"/>
+                <w:numId w:val="9"/>
+              </w:numPr>
+              <w:tabs>
+                <w:tab w:val="left" w:pos="5364"/>
+              </w:tabs>
+              <w:jc w:val="left"/>
+              <w:rPr>
+                <w:bCs/>
+                <w:sz w:val="32"/>
+                <w:szCs w:val="32"/>
+              </w:rPr>
+            </w:pPr>
+            <w:r>
+              <w:rPr>
+                <w:bCs/>
+                <w:sz w:val="32"/>
+                <w:szCs w:val="32"/>
+              </w:rPr>
+              <w:t>Quản lý sản phẩm</w:t>
+            </w:r>
+          </w:p>
+          <w:p>
+            <w:pPr>
+              <w:pStyle w:val="ListParagraph"/>
+              <w:numPr>
+                <w:ilvl w:val="0"/>
+                <w:numId w:val="9"/>
+              </w:numPr>
+              <w:tabs>
+                <w:tab w:val="left" w:pos="5364"/>
+              </w:tabs>
+              <w:jc w:val="left"/>
+              <w:rPr>
+                <w:bCs/>
+                <w:sz w:val="32"/>
+                <w:szCs w:val="32"/>
+              </w:rPr>
+            </w:pPr>
+            <w:r>
+              <w:rPr>
+                <w:bCs/>
+                <w:sz w:val="32"/>
+                <w:szCs w:val="32"/>
+              </w:rPr>
+              <w:t>Quản lý loại sản phẩm</w:t>
+            </w:r>
+          </w:p>
+          <w:p>
+            <w:pPr>
+              <w:pStyle w:val="ListParagraph"/>
+              <w:numPr>
+                <w:ilvl w:val="0"/>
+                <w:numId w:val="9"/>
+              </w:numPr>
+              <w:tabs>
+                <w:tab w:val="left" w:pos="5364"/>
+              </w:tabs>
+              <w:jc w:val="left"/>
+              <w:rPr>
+                <w:bCs/>
+                <w:sz w:val="32"/>
+                <w:szCs w:val="32"/>
+              </w:rPr>
+            </w:pPr>
+            <w:r>
+              <w:rPr>
+                <w:bCs/>
+                <w:sz w:val="32"/>
+                <w:szCs w:val="32"/>
+              </w:rPr>
+              <w:t>Quản lý kho_sản phẩm</w:t>
+            </w:r>
+          </w:p>
+          <w:p>
+            <w:pPr>
+              <w:pStyle w:val="ListParagraph"/>
+              <w:numPr>
+                <w:ilvl w:val="0"/>
+                <w:numId w:val="9"/>
+              </w:numPr>
+              <w:tabs>
+                <w:tab w:val="left" w:pos="5364"/>
+              </w:tabs>
+              <w:jc w:val="left"/>
+              <w:rPr>
+                <w:bCs/>
+                <w:sz w:val="32"/>
+                <w:szCs w:val="32"/>
+              </w:rPr>
+            </w:pPr>
+            <w:r>
+              <w:rPr>
+                <w:bCs/>
+                <w:sz w:val="32"/>
+                <w:szCs w:val="32"/>
+              </w:rPr>
+              <w:t>Chức năng chi tiết sản phẩm</w:t>
+            </w:r>
+          </w:p>
+          <w:p>
+            <w:pPr>
+              <w:pStyle w:val="ListParagraph"/>
+              <w:numPr>
+                <w:ilvl w:val="0"/>
+                <w:numId w:val="9"/>
+              </w:numPr>
+              <w:tabs>
+                <w:tab w:val="left" w:pos="5364"/>
+              </w:tabs>
+              <w:jc w:val="left"/>
+              <w:rPr>
+                <w:bCs/>
+                <w:sz w:val="32"/>
+                <w:szCs w:val="32"/>
+              </w:rPr>
+            </w:pPr>
+            <w:r>
+              <w:rPr>
+                <w:bCs/>
+                <w:sz w:val="32"/>
+                <w:szCs w:val="32"/>
+              </w:rPr>
+              <w:t>Chức năng thanh toán</w:t>
+            </w:r>
+          </w:p>
+          <w:p>
+            <w:pPr>
+              <w:tabs>
+                <w:tab w:val="left" w:pos="5364"/>
+              </w:tabs>
+              <w:jc w:val="left"/>
+              <w:rPr>
+                <w:bCs/>
+                <w:sz w:val="32"/>
+                <w:szCs w:val="32"/>
+              </w:rPr>
+            </w:pPr>
+          </w:p>
+        </w:tc>
+      </w:tr>
+      <w:tr>
+        <w:trPr>
+          <w:trHeight w:val="1052"/>
+          <w:jc w:val="center"/>
+        </w:trPr>
+        <w:tc>
+          <w:tcPr>
+            <w:tcW w:w="2109" w:type="dxa"/>
+          </w:tcPr>
+          <w:p>
+            <w:pPr>
+              <w:tabs>
+                <w:tab w:val="left" w:pos="5364"/>
+              </w:tabs>
+              <w:jc w:val="left"/>
+              <w:rPr>
+                <w:bCs/>
+                <w:sz w:val="32"/>
+                <w:szCs w:val="32"/>
+              </w:rPr>
+            </w:pPr>
+            <w:r>
+              <w:rPr>
+                <w:bCs/>
+                <w:sz w:val="32"/>
+                <w:szCs w:val="32"/>
+              </w:rPr>
+              <w:t>23211TT3822</w:t>
+            </w:r>
+          </w:p>
+        </w:tc>
+        <w:tc>
+          <w:tcPr>
+            <w:tcW w:w="3603" w:type="dxa"/>
+          </w:tcPr>
+          <w:p>
+            <w:pPr>
+              <w:tabs>
+                <w:tab w:val="left" w:pos="5364"/>
+              </w:tabs>
+              <w:jc w:val="left"/>
+              <w:rPr>
+                <w:bCs/>
+                <w:sz w:val="32"/>
+                <w:szCs w:val="32"/>
+              </w:rPr>
+            </w:pPr>
+            <w:r>
+              <w:rPr>
+                <w:bCs/>
+                <w:sz w:val="32"/>
+                <w:szCs w:val="32"/>
+              </w:rPr>
+              <w:t>Lê Nguyên Vĩ</w:t>
+            </w:r>
+          </w:p>
+        </w:tc>
+        <w:tc>
+          <w:tcPr>
+            <w:tcW w:w="4291" w:type="dxa"/>
+          </w:tcPr>
+          <w:p>
+            <w:pPr>
+              <w:pStyle w:val="ListParagraph"/>
+              <w:numPr>
+                <w:ilvl w:val="0"/>
+                <w:numId w:val="9"/>
+              </w:numPr>
+              <w:tabs>
+                <w:tab w:val="left" w:pos="5364"/>
+              </w:tabs>
+              <w:rPr>
+                <w:bCs/>
+                <w:sz w:val="32"/>
+                <w:szCs w:val="32"/>
+              </w:rPr>
+            </w:pPr>
+            <w:r>
+              <w:rPr>
+                <w:bCs/>
+                <w:sz w:val="32"/>
+                <w:szCs w:val="32"/>
+              </w:rPr>
+              <w:t>Quản lý hóa đơn</w:t>
+            </w:r>
+          </w:p>
+          <w:p>
+            <w:pPr>
+              <w:pStyle w:val="ListParagraph"/>
+              <w:numPr>
+                <w:ilvl w:val="0"/>
+                <w:numId w:val="9"/>
+              </w:numPr>
+              <w:tabs>
+                <w:tab w:val="left" w:pos="5364"/>
+              </w:tabs>
+              <w:rPr>
+                <w:bCs/>
+                <w:sz w:val="32"/>
+                <w:szCs w:val="32"/>
+              </w:rPr>
+            </w:pPr>
+            <w:r>
+              <w:rPr>
+                <w:bCs/>
+                <w:sz w:val="32"/>
+                <w:szCs w:val="32"/>
+              </w:rPr>
+              <w:t>Quản lý chi tiết hóa đơn</w:t>
+            </w:r>
+          </w:p>
+          <w:p>
+            <w:pPr>
+              <w:pStyle w:val="ListParagraph"/>
+              <w:numPr>
+                <w:ilvl w:val="0"/>
+                <w:numId w:val="9"/>
+              </w:numPr>
+              <w:tabs>
+                <w:tab w:val="left" w:pos="5364"/>
+              </w:tabs>
+              <w:rPr>
+                <w:bCs/>
+                <w:sz w:val="32"/>
+                <w:szCs w:val="32"/>
+              </w:rPr>
+            </w:pPr>
+            <w:r>
+              <w:rPr>
+                <w:bCs/>
+                <w:sz w:val="32"/>
+                <w:szCs w:val="32"/>
+              </w:rPr>
+              <w:t>Quản lý giỏ hàng</w:t>
+            </w:r>
+          </w:p>
+          <w:p>
+            <w:pPr>
+              <w:pStyle w:val="ListParagraph"/>
+              <w:numPr>
+                <w:ilvl w:val="0"/>
+                <w:numId w:val="9"/>
+              </w:numPr>
+              <w:tabs>
+                <w:tab w:val="left" w:pos="5364"/>
+              </w:tabs>
+              <w:rPr>
+                <w:bCs/>
+                <w:sz w:val="32"/>
+                <w:szCs w:val="32"/>
+              </w:rPr>
+            </w:pPr>
+            <w:r>
+              <w:rPr>
+                <w:bCs/>
+                <w:sz w:val="32"/>
+                <w:szCs w:val="32"/>
+              </w:rPr>
+              <w:t>Quản lý kho hàng</w:t>
+            </w:r>
+          </w:p>
+          <w:p>
+            <w:pPr>
+              <w:pStyle w:val="ListParagraph"/>
+              <w:numPr>
+                <w:ilvl w:val="0"/>
+                <w:numId w:val="9"/>
+              </w:numPr>
+              <w:tabs>
+                <w:tab w:val="left" w:pos="5364"/>
+              </w:tabs>
+              <w:rPr>
+                <w:bCs/>
+                <w:sz w:val="32"/>
+                <w:szCs w:val="32"/>
+              </w:rPr>
+            </w:pPr>
+            <w:r>
+              <w:rPr>
+                <w:bCs/>
+                <w:sz w:val="32"/>
+                <w:szCs w:val="32"/>
+              </w:rPr>
+              <w:t>Lịch sử mua hàng</w:t>
+            </w:r>
+          </w:p>
+        </w:tc>
+      </w:tr>
+    </w:tbl>
+    <w:p>
+      <w:pPr>
+        <w:rPr>
+          <w:rFonts w:asciiTheme="majorHAnsi" w:eastAsiaTheme="majorEastAsia" w:hAnsiTheme="majorHAnsi" w:cstheme="majorBidi"/>
+          <w:color w:val="0F4761" w:themeColor="accent1" w:themeShade="BF"/>
+          <w:sz w:val="40"/>
+          <w:szCs w:val="40"/>
+        </w:rPr>
+      </w:pPr>
+      <w:r>
+        <w:br w:type="page"/>
+      </w:r>
+    </w:p>
     <w:p>
       <w:pPr>
         <w:pStyle w:val="Heading1"/>
-      </w:pPr>
-      <w:r>
+        <w:rPr>
+          <w:rFonts w:ascii="Times New Roman" w:hAnsi="Times New Roman" w:cs="Times New Roman"/>
+          <w:sz w:val="60"/>
+          <w:szCs w:val="60"/>
+        </w:rPr>
+      </w:pPr>
+      <w:r>
+        <w:rPr>
+          <w:rFonts w:ascii="Times New Roman" w:hAnsi="Times New Roman" w:cs="Times New Roman"/>
+          <w:sz w:val="60"/>
+          <w:szCs w:val="60"/>
+        </w:rPr>
         <w:lastRenderedPageBreak/>
         <w:t>Chương 1: Tổng Quan</w:t>
       </w:r>
@@ -1839,6 +2546,717 @@
         </w:drawing>
       </w:r>
     </w:p>
+    <w:p>
+      <w:pPr>
+        <w:rPr>
+          <w:rFonts w:ascii="Times New Roman" w:hAnsi="Times New Roman" w:cs="Times New Roman"/>
+          <w:vertAlign w:val="subscript"/>
+        </w:rPr>
+      </w:pPr>
+      <w:r>
+        <w:rPr>
+          <w:rFonts w:ascii="Times New Roman" w:hAnsi="Times New Roman" w:cs="Times New Roman"/>
+          <w:vertAlign w:val="subscript"/>
+        </w:rPr>
+        <w:br w:type="page"/>
+      </w:r>
+    </w:p>
+    <w:p>
+      <w:pPr>
+        <w:pStyle w:val="Heading1"/>
+        <w:rPr>
+          <w:rFonts w:ascii="Times New Roman" w:hAnsi="Times New Roman" w:cs="Times New Roman"/>
+          <w:sz w:val="60"/>
+          <w:szCs w:val="60"/>
+        </w:rPr>
+      </w:pPr>
+      <w:r>
+        <w:rPr>
+          <w:rFonts w:ascii="Times New Roman" w:hAnsi="Times New Roman" w:cs="Times New Roman"/>
+          <w:sz w:val="60"/>
+          <w:szCs w:val="60"/>
+        </w:rPr>
+        <w:lastRenderedPageBreak/>
+        <w:t>Chương 2: Thiết Kế</w:t>
+      </w:r>
+    </w:p>
+    <w:p>
+      <w:pPr>
+        <w:pStyle w:val="Heading2"/>
+        <w:numPr>
+          <w:ilvl w:val="0"/>
+          <w:numId w:val="11"/>
+        </w:numPr>
+        <w:rPr>
+          <w:rFonts w:ascii="Times New Roman" w:hAnsi="Times New Roman" w:cs="Times New Roman"/>
+          <w:sz w:val="48"/>
+          <w:szCs w:val="48"/>
+        </w:rPr>
+      </w:pPr>
+      <w:r>
+        <w:rPr>
+          <w:rFonts w:ascii="Times New Roman" w:hAnsi="Times New Roman" w:cs="Times New Roman"/>
+          <w:sz w:val="48"/>
+          <w:szCs w:val="48"/>
+        </w:rPr>
+        <w:t>Nhiệm vụ công việc thực hiện</w:t>
+      </w:r>
+    </w:p>
+    <w:p>
+      <w:pPr>
+        <w:pStyle w:val="ListParagraph"/>
+        <w:numPr>
+          <w:ilvl w:val="0"/>
+          <w:numId w:val="2"/>
+        </w:numPr>
+        <w:rPr>
+          <w:rFonts w:ascii="Times New Roman" w:hAnsi="Times New Roman" w:cs="Times New Roman"/>
+          <w:sz w:val="32"/>
+          <w:szCs w:val="32"/>
+        </w:rPr>
+      </w:pPr>
+      <w:r>
+        <w:rPr>
+          <w:rFonts w:ascii="Times New Roman" w:hAnsi="Times New Roman" w:cs="Times New Roman"/>
+          <w:b/>
+          <w:bCs/>
+          <w:sz w:val="32"/>
+          <w:szCs w:val="32"/>
+        </w:rPr>
+        <w:t>Thành viên:</w:t>
+      </w:r>
+      <w:r>
+        <w:rPr>
+          <w:rFonts w:ascii="Times New Roman" w:hAnsi="Times New Roman" w:cs="Times New Roman"/>
+          <w:sz w:val="32"/>
+          <w:szCs w:val="32"/>
+        </w:rPr>
+        <w:t xml:space="preserve"> Lê Nguyễn Phú Lợi</w:t>
+      </w:r>
+    </w:p>
+    <w:p>
+      <w:pPr>
+        <w:pStyle w:val="ListParagraph"/>
+        <w:numPr>
+          <w:ilvl w:val="0"/>
+          <w:numId w:val="2"/>
+        </w:numPr>
+        <w:rPr>
+          <w:rFonts w:ascii="Times New Roman" w:hAnsi="Times New Roman" w:cs="Times New Roman"/>
+          <w:sz w:val="32"/>
+          <w:szCs w:val="32"/>
+        </w:rPr>
+      </w:pPr>
+      <w:r>
+        <w:rPr>
+          <w:rFonts w:ascii="Times New Roman" w:hAnsi="Times New Roman" w:cs="Times New Roman"/>
+          <w:b/>
+          <w:bCs/>
+          <w:sz w:val="32"/>
+          <w:szCs w:val="32"/>
+        </w:rPr>
+        <w:t>Các chức năng thực hiện:</w:t>
+      </w:r>
+      <w:r>
+        <w:rPr>
+          <w:rFonts w:ascii="Times New Roman" w:hAnsi="Times New Roman" w:cs="Times New Roman"/>
+          <w:sz w:val="32"/>
+          <w:szCs w:val="32"/>
+        </w:rPr>
+        <w:t xml:space="preserve"> Tài Khoản, Đăng Nhập</w:t>
+      </w:r>
+      <w:r>
+        <w:rPr>
+          <w:rFonts w:ascii="Times New Roman" w:hAnsi="Times New Roman" w:cs="Times New Roman"/>
+          <w:sz w:val="32"/>
+          <w:szCs w:val="32"/>
+        </w:rPr>
+        <w:t>/</w:t>
+      </w:r>
+      <w:r>
+        <w:rPr>
+          <w:rFonts w:ascii="Times New Roman" w:hAnsi="Times New Roman" w:cs="Times New Roman"/>
+          <w:sz w:val="32"/>
+          <w:szCs w:val="32"/>
+        </w:rPr>
+        <w:t>Đăng Ký, Nhân viên, Khách Hàng, Lịch Sử Đăng Nhập</w:t>
+      </w:r>
+    </w:p>
+    <w:tbl>
+      <w:tblPr>
+        <w:tblW w:w="10237" w:type="dxa"/>
+        <w:tblInd w:w="-702" w:type="dxa"/>
+        <w:tblBorders>
+          <w:top w:val="single" w:sz="4" w:space="0" w:color="000000"/>
+          <w:left w:val="single" w:sz="4" w:space="0" w:color="000000"/>
+          <w:bottom w:val="single" w:sz="4" w:space="0" w:color="000000"/>
+          <w:right w:val="single" w:sz="4" w:space="0" w:color="000000"/>
+          <w:insideH w:val="single" w:sz="4" w:space="0" w:color="000000"/>
+          <w:insideV w:val="single" w:sz="4" w:space="0" w:color="000000"/>
+        </w:tblBorders>
+        <w:tblLayout w:type="fixed"/>
+        <w:tblLook w:val="0400" w:firstRow="0" w:lastRow="0" w:firstColumn="0" w:lastColumn="0" w:noHBand="0" w:noVBand="1"/>
+      </w:tblPr>
+      <w:tblGrid>
+        <w:gridCol w:w="787"/>
+        <w:gridCol w:w="1980"/>
+        <w:gridCol w:w="5400"/>
+        <w:gridCol w:w="2070"/>
+      </w:tblGrid>
+      <w:tr>
+        <w:trPr>
+          <w:trHeight w:val="1098"/>
+        </w:trPr>
+        <w:tc>
+          <w:tcPr>
+            <w:tcW w:w="787" w:type="dxa"/>
+          </w:tcPr>
+          <w:p>
+            <w:pPr>
+              <w:spacing w:before="240" w:line="276" w:lineRule="auto"/>
+              <w:jc w:val="center"/>
+              <w:rPr>
+                <w:rFonts w:ascii="Times New Roman" w:eastAsia="Times New Roman" w:hAnsi="Times New Roman" w:cs="Times New Roman"/>
+                <w:b/>
+                <w:sz w:val="26"/>
+                <w:szCs w:val="26"/>
+              </w:rPr>
+            </w:pPr>
+            <w:r>
+              <w:rPr>
+                <w:rFonts w:ascii="Times New Roman" w:eastAsia="Times New Roman" w:hAnsi="Times New Roman" w:cs="Times New Roman"/>
+                <w:b/>
+                <w:sz w:val="26"/>
+                <w:szCs w:val="26"/>
+              </w:rPr>
+              <w:t>STT</w:t>
+            </w:r>
+          </w:p>
+        </w:tc>
+        <w:tc>
+          <w:tcPr>
+            <w:tcW w:w="1980" w:type="dxa"/>
+          </w:tcPr>
+          <w:p>
+            <w:pPr>
+              <w:spacing w:before="240" w:line="276" w:lineRule="auto"/>
+              <w:jc w:val="center"/>
+              <w:rPr>
+                <w:rFonts w:ascii="Times New Roman" w:eastAsia="Times New Roman" w:hAnsi="Times New Roman" w:cs="Times New Roman"/>
+                <w:b/>
+                <w:sz w:val="26"/>
+                <w:szCs w:val="26"/>
+              </w:rPr>
+            </w:pPr>
+            <w:r>
+              <w:rPr>
+                <w:rFonts w:ascii="Times New Roman" w:eastAsia="Times New Roman" w:hAnsi="Times New Roman" w:cs="Times New Roman"/>
+                <w:b/>
+                <w:sz w:val="26"/>
+                <w:szCs w:val="26"/>
+              </w:rPr>
+              <w:t>Trang Web</w:t>
+            </w:r>
+          </w:p>
+        </w:tc>
+        <w:tc>
+          <w:tcPr>
+            <w:tcW w:w="5400" w:type="dxa"/>
+          </w:tcPr>
+          <w:p>
+            <w:pPr>
+              <w:spacing w:before="240" w:line="276" w:lineRule="auto"/>
+              <w:jc w:val="center"/>
+              <w:rPr>
+                <w:rFonts w:ascii="Times New Roman" w:eastAsia="Times New Roman" w:hAnsi="Times New Roman" w:cs="Times New Roman"/>
+                <w:b/>
+                <w:sz w:val="26"/>
+                <w:szCs w:val="26"/>
+              </w:rPr>
+            </w:pPr>
+            <w:r>
+              <w:rPr>
+                <w:rFonts w:ascii="Times New Roman" w:eastAsia="Times New Roman" w:hAnsi="Times New Roman" w:cs="Times New Roman"/>
+                <w:b/>
+                <w:sz w:val="26"/>
+                <w:szCs w:val="26"/>
+              </w:rPr>
+              <w:t>Chức Năng</w:t>
+            </w:r>
+          </w:p>
+        </w:tc>
+        <w:tc>
+          <w:tcPr>
+            <w:tcW w:w="2070" w:type="dxa"/>
+          </w:tcPr>
+          <w:p>
+            <w:pPr>
+              <w:spacing w:before="240" w:line="276" w:lineRule="auto"/>
+              <w:jc w:val="center"/>
+              <w:rPr>
+                <w:rFonts w:ascii="Times New Roman" w:eastAsia="Times New Roman" w:hAnsi="Times New Roman" w:cs="Times New Roman"/>
+                <w:b/>
+                <w:sz w:val="26"/>
+                <w:szCs w:val="26"/>
+              </w:rPr>
+            </w:pPr>
+            <w:r>
+              <w:rPr>
+                <w:rFonts w:ascii="Times New Roman" w:eastAsia="Times New Roman" w:hAnsi="Times New Roman" w:cs="Times New Roman"/>
+                <w:b/>
+                <w:sz w:val="26"/>
+                <w:szCs w:val="26"/>
+              </w:rPr>
+              <w:t>Ngày Hoàn Thành</w:t>
+            </w:r>
+          </w:p>
+        </w:tc>
+      </w:tr>
+      <w:tr>
+        <w:trPr>
+          <w:trHeight w:val="899"/>
+        </w:trPr>
+        <w:tc>
+          <w:tcPr>
+            <w:tcW w:w="787" w:type="dxa"/>
+          </w:tcPr>
+          <w:p>
+            <w:pPr>
+              <w:spacing w:before="240"/>
+              <w:jc w:val="center"/>
+              <w:rPr>
+                <w:rFonts w:ascii="Times New Roman" w:eastAsia="Times New Roman" w:hAnsi="Times New Roman" w:cs="Times New Roman"/>
+                <w:b/>
+                <w:sz w:val="32"/>
+                <w:szCs w:val="32"/>
+              </w:rPr>
+            </w:pPr>
+            <w:r>
+              <w:rPr>
+                <w:rFonts w:ascii="Times New Roman" w:eastAsia="Times New Roman" w:hAnsi="Times New Roman" w:cs="Times New Roman"/>
+                <w:sz w:val="32"/>
+                <w:szCs w:val="32"/>
+              </w:rPr>
+              <w:t>1</w:t>
+            </w:r>
+          </w:p>
+        </w:tc>
+        <w:tc>
+          <w:tcPr>
+            <w:tcW w:w="1980" w:type="dxa"/>
+          </w:tcPr>
+          <w:p>
+            <w:pPr>
+              <w:spacing w:before="240"/>
+              <w:jc w:val="center"/>
+              <w:rPr>
+                <w:rFonts w:ascii="Times New Roman" w:eastAsia="Times New Roman" w:hAnsi="Times New Roman" w:cs="Times New Roman"/>
+                <w:b/>
+                <w:sz w:val="32"/>
+                <w:szCs w:val="32"/>
+              </w:rPr>
+            </w:pPr>
+            <w:r>
+              <w:rPr>
+                <w:rFonts w:ascii="Times New Roman" w:eastAsia="Times New Roman" w:hAnsi="Times New Roman" w:cs="Times New Roman"/>
+                <w:sz w:val="32"/>
+                <w:szCs w:val="32"/>
+              </w:rPr>
+              <w:t>Đăng Nhập</w:t>
+            </w:r>
+          </w:p>
+        </w:tc>
+        <w:tc>
+          <w:tcPr>
+            <w:tcW w:w="5400" w:type="dxa"/>
+          </w:tcPr>
+          <w:p>
+            <w:pPr>
+              <w:pStyle w:val="ListParagraph"/>
+              <w:numPr>
+                <w:ilvl w:val="0"/>
+                <w:numId w:val="2"/>
+              </w:numPr>
+              <w:spacing w:before="240"/>
+              <w:rPr>
+                <w:rFonts w:ascii="Times New Roman" w:eastAsia="Times New Roman" w:hAnsi="Times New Roman" w:cs="Times New Roman"/>
+                <w:bCs/>
+                <w:sz w:val="32"/>
+                <w:szCs w:val="32"/>
+              </w:rPr>
+            </w:pPr>
+            <w:r>
+              <w:rPr>
+                <w:rFonts w:ascii="Times New Roman" w:eastAsia="Times New Roman" w:hAnsi="Times New Roman" w:cs="Times New Roman"/>
+                <w:bCs/>
+                <w:sz w:val="32"/>
+                <w:szCs w:val="32"/>
+              </w:rPr>
+              <w:t>Thiết kế giao diện trang Đăng Nhập</w:t>
+            </w:r>
+          </w:p>
+        </w:tc>
+        <w:tc>
+          <w:tcPr>
+            <w:tcW w:w="2070" w:type="dxa"/>
+          </w:tcPr>
+          <w:p>
+            <w:pPr>
+              <w:spacing w:before="240"/>
+              <w:jc w:val="center"/>
+              <w:rPr>
+                <w:rFonts w:ascii="Times New Roman" w:eastAsia="Times New Roman" w:hAnsi="Times New Roman" w:cs="Times New Roman"/>
+                <w:b/>
+                <w:sz w:val="32"/>
+                <w:szCs w:val="32"/>
+              </w:rPr>
+            </w:pPr>
+            <w:r>
+              <w:rPr>
+                <w:rFonts w:ascii="Times New Roman" w:eastAsia="Times New Roman" w:hAnsi="Times New Roman" w:cs="Times New Roman"/>
+                <w:sz w:val="32"/>
+                <w:szCs w:val="32"/>
+              </w:rPr>
+              <w:t>14/10/2025</w:t>
+            </w:r>
+          </w:p>
+        </w:tc>
+      </w:tr>
+      <w:tr>
+        <w:trPr>
+          <w:trHeight w:val="899"/>
+        </w:trPr>
+        <w:tc>
+          <w:tcPr>
+            <w:tcW w:w="787" w:type="dxa"/>
+          </w:tcPr>
+          <w:p>
+            <w:pPr>
+              <w:spacing w:before="240"/>
+              <w:jc w:val="center"/>
+              <w:rPr>
+                <w:rFonts w:ascii="Times New Roman" w:eastAsia="Times New Roman" w:hAnsi="Times New Roman" w:cs="Times New Roman"/>
+                <w:sz w:val="32"/>
+                <w:szCs w:val="32"/>
+              </w:rPr>
+            </w:pPr>
+            <w:r>
+              <w:rPr>
+                <w:rFonts w:ascii="Times New Roman" w:eastAsia="Times New Roman" w:hAnsi="Times New Roman" w:cs="Times New Roman"/>
+                <w:sz w:val="32"/>
+                <w:szCs w:val="32"/>
+              </w:rPr>
+              <w:t>2</w:t>
+            </w:r>
+          </w:p>
+        </w:tc>
+        <w:tc>
+          <w:tcPr>
+            <w:tcW w:w="1980" w:type="dxa"/>
+          </w:tcPr>
+          <w:p>
+            <w:pPr>
+              <w:spacing w:before="240"/>
+              <w:jc w:val="center"/>
+              <w:rPr>
+                <w:rFonts w:ascii="Times New Roman" w:eastAsia="Times New Roman" w:hAnsi="Times New Roman" w:cs="Times New Roman"/>
+                <w:sz w:val="32"/>
+                <w:szCs w:val="32"/>
+              </w:rPr>
+            </w:pPr>
+            <w:r>
+              <w:rPr>
+                <w:rFonts w:ascii="Times New Roman" w:eastAsia="Times New Roman" w:hAnsi="Times New Roman" w:cs="Times New Roman"/>
+                <w:sz w:val="32"/>
+                <w:szCs w:val="32"/>
+              </w:rPr>
+              <w:t>Đăng Nhập</w:t>
+            </w:r>
+          </w:p>
+        </w:tc>
+        <w:tc>
+          <w:tcPr>
+            <w:tcW w:w="5400" w:type="dxa"/>
+          </w:tcPr>
+          <w:p>
+            <w:pPr>
+              <w:pStyle w:val="ListParagraph"/>
+              <w:numPr>
+                <w:ilvl w:val="0"/>
+                <w:numId w:val="2"/>
+              </w:numPr>
+              <w:spacing w:before="240"/>
+              <w:rPr>
+                <w:rFonts w:ascii="Times New Roman" w:eastAsia="Times New Roman" w:hAnsi="Times New Roman" w:cs="Times New Roman"/>
+                <w:bCs/>
+                <w:sz w:val="32"/>
+                <w:szCs w:val="32"/>
+              </w:rPr>
+            </w:pPr>
+            <w:r>
+              <w:rPr>
+                <w:rFonts w:ascii="Times New Roman" w:eastAsia="Times New Roman" w:hAnsi="Times New Roman" w:cs="Times New Roman"/>
+                <w:bCs/>
+                <w:sz w:val="32"/>
+                <w:szCs w:val="32"/>
+              </w:rPr>
+              <w:t>Sử lý đăng nhập</w:t>
+            </w:r>
+            <w:r>
+              <w:rPr>
+                <w:rFonts w:ascii="Times New Roman" w:eastAsia="Times New Roman" w:hAnsi="Times New Roman" w:cs="Times New Roman"/>
+                <w:bCs/>
+                <w:sz w:val="32"/>
+                <w:szCs w:val="32"/>
+              </w:rPr>
+              <w:t xml:space="preserve"> của người dùng</w:t>
+            </w:r>
+            <w:r>
+              <w:rPr>
+                <w:rFonts w:ascii="Times New Roman" w:eastAsia="Times New Roman" w:hAnsi="Times New Roman" w:cs="Times New Roman"/>
+                <w:bCs/>
+                <w:sz w:val="32"/>
+                <w:szCs w:val="32"/>
+              </w:rPr>
+              <w:t xml:space="preserve"> phân quyền</w:t>
+            </w:r>
+            <w:r>
+              <w:rPr>
+                <w:rFonts w:ascii="Times New Roman" w:eastAsia="Times New Roman" w:hAnsi="Times New Roman" w:cs="Times New Roman"/>
+                <w:bCs/>
+                <w:sz w:val="32"/>
+                <w:szCs w:val="32"/>
+              </w:rPr>
+              <w:t>(Admin/User) vào trang tương ứng</w:t>
+            </w:r>
+          </w:p>
+        </w:tc>
+        <w:tc>
+          <w:tcPr>
+            <w:tcW w:w="2070" w:type="dxa"/>
+          </w:tcPr>
+          <w:p>
+            <w:pPr>
+              <w:spacing w:before="240"/>
+              <w:jc w:val="center"/>
+              <w:rPr>
+                <w:rFonts w:ascii="Times New Roman" w:eastAsia="Times New Roman" w:hAnsi="Times New Roman" w:cs="Times New Roman"/>
+                <w:sz w:val="32"/>
+                <w:szCs w:val="32"/>
+              </w:rPr>
+            </w:pPr>
+          </w:p>
+        </w:tc>
+      </w:tr>
+      <w:tr>
+        <w:trPr>
+          <w:trHeight w:val="899"/>
+        </w:trPr>
+        <w:tc>
+          <w:tcPr>
+            <w:tcW w:w="787" w:type="dxa"/>
+          </w:tcPr>
+          <w:p>
+            <w:pPr>
+              <w:spacing w:before="240"/>
+              <w:jc w:val="center"/>
+              <w:rPr>
+                <w:rFonts w:ascii="Times New Roman" w:eastAsia="Times New Roman" w:hAnsi="Times New Roman" w:cs="Times New Roman"/>
+                <w:sz w:val="32"/>
+                <w:szCs w:val="32"/>
+              </w:rPr>
+            </w:pPr>
+            <w:r>
+              <w:rPr>
+                <w:rFonts w:ascii="Times New Roman" w:eastAsia="Times New Roman" w:hAnsi="Times New Roman" w:cs="Times New Roman"/>
+                <w:sz w:val="32"/>
+                <w:szCs w:val="32"/>
+              </w:rPr>
+              <w:t>3</w:t>
+            </w:r>
+          </w:p>
+        </w:tc>
+        <w:tc>
+          <w:tcPr>
+            <w:tcW w:w="1980" w:type="dxa"/>
+          </w:tcPr>
+          <w:p>
+            <w:pPr>
+              <w:spacing w:before="240"/>
+              <w:jc w:val="center"/>
+              <w:rPr>
+                <w:rFonts w:ascii="Times New Roman" w:eastAsia="Times New Roman" w:hAnsi="Times New Roman" w:cs="Times New Roman"/>
+                <w:sz w:val="32"/>
+                <w:szCs w:val="32"/>
+              </w:rPr>
+            </w:pPr>
+            <w:r>
+              <w:rPr>
+                <w:rFonts w:ascii="Times New Roman" w:eastAsia="Times New Roman" w:hAnsi="Times New Roman" w:cs="Times New Roman"/>
+                <w:sz w:val="32"/>
+                <w:szCs w:val="32"/>
+              </w:rPr>
+              <w:t>Đăng Ký</w:t>
+            </w:r>
+          </w:p>
+        </w:tc>
+        <w:tc>
+          <w:tcPr>
+            <w:tcW w:w="5400" w:type="dxa"/>
+          </w:tcPr>
+          <w:p>
+            <w:pPr>
+              <w:pStyle w:val="ListParagraph"/>
+              <w:numPr>
+                <w:ilvl w:val="0"/>
+                <w:numId w:val="2"/>
+              </w:numPr>
+              <w:spacing w:before="240"/>
+              <w:rPr>
+                <w:rFonts w:ascii="Times New Roman" w:eastAsia="Times New Roman" w:hAnsi="Times New Roman" w:cs="Times New Roman"/>
+                <w:bCs/>
+                <w:sz w:val="32"/>
+                <w:szCs w:val="32"/>
+              </w:rPr>
+            </w:pPr>
+            <w:r>
+              <w:rPr>
+                <w:rFonts w:ascii="Times New Roman" w:eastAsia="Times New Roman" w:hAnsi="Times New Roman" w:cs="Times New Roman"/>
+                <w:bCs/>
+                <w:sz w:val="32"/>
+                <w:szCs w:val="32"/>
+              </w:rPr>
+              <w:t>Thiết kế giao diện trang Đăng Ký</w:t>
+            </w:r>
+          </w:p>
+        </w:tc>
+        <w:tc>
+          <w:tcPr>
+            <w:tcW w:w="2070" w:type="dxa"/>
+          </w:tcPr>
+          <w:p>
+            <w:pPr>
+              <w:spacing w:before="240"/>
+              <w:jc w:val="center"/>
+              <w:rPr>
+                <w:rFonts w:ascii="Times New Roman" w:eastAsia="Times New Roman" w:hAnsi="Times New Roman" w:cs="Times New Roman"/>
+                <w:sz w:val="32"/>
+                <w:szCs w:val="32"/>
+              </w:rPr>
+            </w:pPr>
+          </w:p>
+        </w:tc>
+      </w:tr>
+      <w:tr>
+        <w:trPr>
+          <w:trHeight w:val="899"/>
+        </w:trPr>
+        <w:tc>
+          <w:tcPr>
+            <w:tcW w:w="787" w:type="dxa"/>
+          </w:tcPr>
+          <w:p>
+            <w:pPr>
+              <w:spacing w:before="240"/>
+              <w:jc w:val="center"/>
+              <w:rPr>
+                <w:rFonts w:ascii="Times New Roman" w:eastAsia="Times New Roman" w:hAnsi="Times New Roman" w:cs="Times New Roman"/>
+                <w:sz w:val="32"/>
+                <w:szCs w:val="32"/>
+              </w:rPr>
+            </w:pPr>
+            <w:r>
+              <w:rPr>
+                <w:rFonts w:ascii="Times New Roman" w:eastAsia="Times New Roman" w:hAnsi="Times New Roman" w:cs="Times New Roman"/>
+                <w:sz w:val="32"/>
+                <w:szCs w:val="32"/>
+              </w:rPr>
+              <w:t>4</w:t>
+            </w:r>
+          </w:p>
+        </w:tc>
+        <w:tc>
+          <w:tcPr>
+            <w:tcW w:w="1980" w:type="dxa"/>
+          </w:tcPr>
+          <w:p>
+            <w:pPr>
+              <w:spacing w:before="240"/>
+              <w:jc w:val="center"/>
+              <w:rPr>
+                <w:rFonts w:ascii="Times New Roman" w:eastAsia="Times New Roman" w:hAnsi="Times New Roman" w:cs="Times New Roman"/>
+                <w:sz w:val="32"/>
+                <w:szCs w:val="32"/>
+              </w:rPr>
+            </w:pPr>
+            <w:r>
+              <w:rPr>
+                <w:rFonts w:ascii="Times New Roman" w:eastAsia="Times New Roman" w:hAnsi="Times New Roman" w:cs="Times New Roman"/>
+                <w:sz w:val="32"/>
+                <w:szCs w:val="32"/>
+              </w:rPr>
+              <w:t>Đăng Ký</w:t>
+            </w:r>
+          </w:p>
+        </w:tc>
+        <w:tc>
+          <w:tcPr>
+            <w:tcW w:w="5400" w:type="dxa"/>
+          </w:tcPr>
+          <w:p>
+            <w:pPr>
+              <w:pStyle w:val="ListParagraph"/>
+              <w:numPr>
+                <w:ilvl w:val="0"/>
+                <w:numId w:val="2"/>
+              </w:numPr>
+              <w:spacing w:before="240"/>
+              <w:rPr>
+                <w:rFonts w:ascii="Times New Roman" w:eastAsia="Times New Roman" w:hAnsi="Times New Roman" w:cs="Times New Roman"/>
+                <w:bCs/>
+                <w:sz w:val="32"/>
+                <w:szCs w:val="32"/>
+              </w:rPr>
+            </w:pPr>
+            <w:r>
+              <w:rPr>
+                <w:rFonts w:ascii="Times New Roman" w:eastAsia="Times New Roman" w:hAnsi="Times New Roman" w:cs="Times New Roman"/>
+                <w:bCs/>
+                <w:sz w:val="32"/>
+                <w:szCs w:val="32"/>
+              </w:rPr>
+              <w:t>Sử lý đăng ký lấy thông tin người dùng lưu vào Khách Hàng vào Email và password vào Tài Khoản</w:t>
+            </w:r>
+          </w:p>
+        </w:tc>
+        <w:tc>
+          <w:tcPr>
+            <w:tcW w:w="2070" w:type="dxa"/>
+          </w:tcPr>
+          <w:p>
+            <w:pPr>
+              <w:spacing w:before="240"/>
+              <w:jc w:val="center"/>
+              <w:rPr>
+                <w:rFonts w:ascii="Times New Roman" w:eastAsia="Times New Roman" w:hAnsi="Times New Roman" w:cs="Times New Roman"/>
+                <w:sz w:val="32"/>
+                <w:szCs w:val="32"/>
+              </w:rPr>
+            </w:pPr>
+          </w:p>
+        </w:tc>
+      </w:tr>
+    </w:tbl>
+    <w:p>
+      <w:pPr>
+        <w:ind w:left="360"/>
+        <w:rPr>
+          <w:rFonts w:ascii="Times New Roman" w:hAnsi="Times New Roman" w:cs="Times New Roman"/>
+          <w:sz w:val="32"/>
+          <w:szCs w:val="32"/>
+        </w:rPr>
+      </w:pPr>
+    </w:p>
     <w:sectPr>
       <w:pgSz w:w="11906" w:h="16838"/>
       <w:pgMar w:top="1440" w:right="1440" w:bottom="1440" w:left="1440" w:header="720" w:footer="720" w:gutter="0"/>
@@ -1850,7 +3268,7 @@
 </file>
 
 <file path=word/endnotes.xml><?xml version="1.0" encoding="utf-8"?>
-<w:endnotes xmlns:wpc="http://schemas.microsoft.com/office/word/2010/wordprocessingCanvas" xmlns:cx="http://schemas.microsoft.com/office/drawing/2014/chartex" xmlns:mc="http://schemas.openxmlformats.org/markup-compatibility/2006" xmlns:o="urn:schemas-microsoft-com:office:office" xmlns:r="http://schemas.openxmlformats.org/officeDocument/2006/relationships" xmlns:m="http://schemas.openxmlformats.org/officeDocument/2006/math" xmlns:v="urn:schemas-microsoft-com:vml" xmlns:wp14="http://schemas.microsoft.com/office/word/2010/wordprocessingDrawing" xmlns:wp="http://schemas.openxmlformats.org/drawingml/2006/wordprocessingDrawing" xmlns:w10="urn:schemas-microsoft-com:office:word" xmlns:w="http://schemas.openxmlformats.org/wordprocessingml/2006/main" xmlns:w14="http://schemas.microsoft.com/office/word/2010/wordml" xmlns:w15="http://schemas.microsoft.com/office/word/2012/wordml" xmlns:w16se="http://schemas.microsoft.com/office/word/2015/wordml/symex" xmlns:wpg="http://schemas.microsoft.com/office/word/2010/wordprocessingGroup" xmlns:wpi="http://schemas.microsoft.com/office/word/2010/wordprocessingInk" xmlns:wne="http://schemas.microsoft.com/office/word/2006/wordml" xmlns:wps="http://schemas.microsoft.com/office/word/2010/wordprocessingShape" mc:Ignorable="w14 w15 w16se wp14">
+<w:endnotes xmlns:wpc="http://schemas.microsoft.com/office/word/2010/wordprocessingCanvas" xmlns:cx="http://schemas.microsoft.com/office/drawing/2014/chartex" xmlns:cx1="http://schemas.microsoft.com/office/drawing/2015/9/8/chartex" xmlns:cx2="http://schemas.microsoft.com/office/drawing/2015/10/21/chartex" xmlns:cx3="http://schemas.microsoft.com/office/drawing/2016/5/9/chartex" xmlns:cx4="http://schemas.microsoft.com/office/drawing/2016/5/10/chartex" xmlns:cx5="http://schemas.microsoft.com/office/drawing/2016/5/11/chartex" xmlns:cx6="http://schemas.microsoft.com/office/drawing/2016/5/12/chartex" xmlns:cx7="http://schemas.microsoft.com/office/drawing/2016/5/13/chartex" xmlns:cx8="http://schemas.microsoft.com/office/drawing/2016/5/14/chartex" xmlns:mc="http://schemas.openxmlformats.org/markup-compatibility/2006" xmlns:aink="http://schemas.microsoft.com/office/drawing/2016/ink" xmlns:am3d="http://schemas.microsoft.com/office/drawing/2017/model3d" xmlns:o="urn:schemas-microsoft-com:office:office" xmlns:oel="http://schemas.microsoft.com/office/2019/extlst" xmlns:r="http://schemas.openxmlformats.org/officeDocument/2006/relationships" xmlns:m="http://schemas.openxmlformats.org/officeDocument/2006/math" xmlns:v="urn:schemas-microsoft-com:vml" xmlns:wp14="http://schemas.microsoft.com/office/word/2010/wordprocessingDrawing" xmlns:wp="http://schemas.openxmlformats.org/drawingml/2006/wordprocessingDrawing" xmlns:w10="urn:schemas-microsoft-com:office:word" xmlns:w="http://schemas.openxmlformats.org/wordprocessingml/2006/main" xmlns:w14="http://schemas.microsoft.com/office/word/2010/wordml" xmlns:w15="http://schemas.microsoft.com/office/word/2012/wordml" xmlns:w16cex="http://schemas.microsoft.com/office/word/2018/wordml/cex" xmlns:w16cid="http://schemas.microsoft.com/office/word/2016/wordml/cid" xmlns:w16="http://schemas.microsoft.com/office/word/2018/wordml" xmlns:w16du="http://schemas.microsoft.com/office/word/2023/wordml/word16du" xmlns:w16sdtdh="http://schemas.microsoft.com/office/word/2020/wordml/sdtdatahash" xmlns:w16sdtfl="http://schemas.microsoft.com/office/word/2024/wordml/sdtformatlock" xmlns:w16se="http://schemas.microsoft.com/office/word/2015/wordml/symex" xmlns:wpg="http://schemas.microsoft.com/office/word/2010/wordprocessingGroup" xmlns:wpi="http://schemas.microsoft.com/office/word/2010/wordprocessingInk" xmlns:wne="http://schemas.microsoft.com/office/word/2006/wordml" xmlns:wps="http://schemas.microsoft.com/office/word/2010/wordprocessingShape" mc:Ignorable="w14 w15 w16se w16cid w16 w16cex w16sdtdh w16sdtfl w16du wp14">
   <w:endnote w:type="separator" w:id="-1">
     <w:p>
       <w:pPr>
@@ -1875,7 +3293,7 @@
 </file>
 
 <file path=word/footer1.xml><?xml version="1.0" encoding="utf-8"?>
-<w:ftr xmlns:wpc="http://schemas.microsoft.com/office/word/2010/wordprocessingCanvas" xmlns:cx="http://schemas.microsoft.com/office/drawing/2014/chartex" xmlns:mc="http://schemas.openxmlformats.org/markup-compatibility/2006" xmlns:o="urn:schemas-microsoft-com:office:office" xmlns:r="http://schemas.openxmlformats.org/officeDocument/2006/relationships" xmlns:m="http://schemas.openxmlformats.org/officeDocument/2006/math" xmlns:v="urn:schemas-microsoft-com:vml" xmlns:wp14="http://schemas.microsoft.com/office/word/2010/wordprocessingDrawing" xmlns:wp="http://schemas.openxmlformats.org/drawingml/2006/wordprocessingDrawing" xmlns:w10="urn:schemas-microsoft-com:office:word" xmlns:w="http://schemas.openxmlformats.org/wordprocessingml/2006/main" xmlns:w14="http://schemas.microsoft.com/office/word/2010/wordml" xmlns:w15="http://schemas.microsoft.com/office/word/2012/wordml" xmlns:w16se="http://schemas.microsoft.com/office/word/2015/wordml/symex" xmlns:wpg="http://schemas.microsoft.com/office/word/2010/wordprocessingGroup" xmlns:wpi="http://schemas.microsoft.com/office/word/2010/wordprocessingInk" xmlns:wne="http://schemas.microsoft.com/office/word/2006/wordml" xmlns:wps="http://schemas.microsoft.com/office/word/2010/wordprocessingShape" mc:Ignorable="w14 w15 w16se wp14">
+<w:ftr xmlns:wpc="http://schemas.microsoft.com/office/word/2010/wordprocessingCanvas" xmlns:cx="http://schemas.microsoft.com/office/drawing/2014/chartex" xmlns:cx1="http://schemas.microsoft.com/office/drawing/2015/9/8/chartex" xmlns:cx2="http://schemas.microsoft.com/office/drawing/2015/10/21/chartex" xmlns:cx3="http://schemas.microsoft.com/office/drawing/2016/5/9/chartex" xmlns:cx4="http://schemas.microsoft.com/office/drawing/2016/5/10/chartex" xmlns:cx5="http://schemas.microsoft.com/office/drawing/2016/5/11/chartex" xmlns:cx6="http://schemas.microsoft.com/office/drawing/2016/5/12/chartex" xmlns:cx7="http://schemas.microsoft.com/office/drawing/2016/5/13/chartex" xmlns:cx8="http://schemas.microsoft.com/office/drawing/2016/5/14/chartex" xmlns:mc="http://schemas.openxmlformats.org/markup-compatibility/2006" xmlns:aink="http://schemas.microsoft.com/office/drawing/2016/ink" xmlns:am3d="http://schemas.microsoft.com/office/drawing/2017/model3d" xmlns:o="urn:schemas-microsoft-com:office:office" xmlns:oel="http://schemas.microsoft.com/office/2019/extlst" xmlns:r="http://schemas.openxmlformats.org/officeDocument/2006/relationships" xmlns:m="http://schemas.openxmlformats.org/officeDocument/2006/math" xmlns:v="urn:schemas-microsoft-com:vml" xmlns:wp14="http://schemas.microsoft.com/office/word/2010/wordprocessingDrawing" xmlns:wp="http://schemas.openxmlformats.org/drawingml/2006/wordprocessingDrawing" xmlns:w10="urn:schemas-microsoft-com:office:word" xmlns:w="http://schemas.openxmlformats.org/wordprocessingml/2006/main" xmlns:w14="http://schemas.microsoft.com/office/word/2010/wordml" xmlns:w15="http://schemas.microsoft.com/office/word/2012/wordml" xmlns:w16cex="http://schemas.microsoft.com/office/word/2018/wordml/cex" xmlns:w16cid="http://schemas.microsoft.com/office/word/2016/wordml/cid" xmlns:w16="http://schemas.microsoft.com/office/word/2018/wordml" xmlns:w16du="http://schemas.microsoft.com/office/word/2023/wordml/word16du" xmlns:w16sdtdh="http://schemas.microsoft.com/office/word/2020/wordml/sdtdatahash" xmlns:w16sdtfl="http://schemas.microsoft.com/office/word/2024/wordml/sdtformatlock" xmlns:w16se="http://schemas.microsoft.com/office/word/2015/wordml/symex" xmlns:wpg="http://schemas.microsoft.com/office/word/2010/wordprocessingGroup" xmlns:wpi="http://schemas.microsoft.com/office/word/2010/wordprocessingInk" xmlns:wne="http://schemas.microsoft.com/office/word/2006/wordml" xmlns:wps="http://schemas.microsoft.com/office/word/2010/wordprocessingShape" mc:Ignorable="w14 w15 w16se w16cid w16 w16cex w16sdtdh w16sdtfl w16du wp14">
   <w:p>
     <w:pPr>
       <w:pStyle w:val="Footer"/>
@@ -1890,7 +3308,7 @@
 </file>
 
 <file path=word/footnotes.xml><?xml version="1.0" encoding="utf-8"?>
-<w:footnotes xmlns:wpc="http://schemas.microsoft.com/office/word/2010/wordprocessingCanvas" xmlns:cx="http://schemas.microsoft.com/office/drawing/2014/chartex" xmlns:mc="http://schemas.openxmlformats.org/markup-compatibility/2006" xmlns:o="urn:schemas-microsoft-com:office:office" xmlns:r="http://schemas.openxmlformats.org/officeDocument/2006/relationships" xmlns:m="http://schemas.openxmlformats.org/officeDocument/2006/math" xmlns:v="urn:schemas-microsoft-com:vml" xmlns:wp14="http://schemas.microsoft.com/office/word/2010/wordprocessingDrawing" xmlns:wp="http://schemas.openxmlformats.org/drawingml/2006/wordprocessingDrawing" xmlns:w10="urn:schemas-microsoft-com:office:word" xmlns:w="http://schemas.openxmlformats.org/wordprocessingml/2006/main" xmlns:w14="http://schemas.microsoft.com/office/word/2010/wordml" xmlns:w15="http://schemas.microsoft.com/office/word/2012/wordml" xmlns:w16se="http://schemas.microsoft.com/office/word/2015/wordml/symex" xmlns:wpg="http://schemas.microsoft.com/office/word/2010/wordprocessingGroup" xmlns:wpi="http://schemas.microsoft.com/office/word/2010/wordprocessingInk" xmlns:wne="http://schemas.microsoft.com/office/word/2006/wordml" xmlns:wps="http://schemas.microsoft.com/office/word/2010/wordprocessingShape" mc:Ignorable="w14 w15 w16se wp14">
+<w:footnotes xmlns:wpc="http://schemas.microsoft.com/office/word/2010/wordprocessingCanvas" xmlns:cx="http://schemas.microsoft.com/office/drawing/2014/chartex" xmlns:cx1="http://schemas.microsoft.com/office/drawing/2015/9/8/chartex" xmlns:cx2="http://schemas.microsoft.com/office/drawing/2015/10/21/chartex" xmlns:cx3="http://schemas.microsoft.com/office/drawing/2016/5/9/chartex" xmlns:cx4="http://schemas.microsoft.com/office/drawing/2016/5/10/chartex" xmlns:cx5="http://schemas.microsoft.com/office/drawing/2016/5/11/chartex" xmlns:cx6="http://schemas.microsoft.com/office/drawing/2016/5/12/chartex" xmlns:cx7="http://schemas.microsoft.com/office/drawing/2016/5/13/chartex" xmlns:cx8="http://schemas.microsoft.com/office/drawing/2016/5/14/chartex" xmlns:mc="http://schemas.openxmlformats.org/markup-compatibility/2006" xmlns:aink="http://schemas.microsoft.com/office/drawing/2016/ink" xmlns:am3d="http://schemas.microsoft.com/office/drawing/2017/model3d" xmlns:o="urn:schemas-microsoft-com:office:office" xmlns:oel="http://schemas.microsoft.com/office/2019/extlst" xmlns:r="http://schemas.openxmlformats.org/officeDocument/2006/relationships" xmlns:m="http://schemas.openxmlformats.org/officeDocument/2006/math" xmlns:v="urn:schemas-microsoft-com:vml" xmlns:wp14="http://schemas.microsoft.com/office/word/2010/wordprocessingDrawing" xmlns:wp="http://schemas.openxmlformats.org/drawingml/2006/wordprocessingDrawing" xmlns:w10="urn:schemas-microsoft-com:office:word" xmlns:w="http://schemas.openxmlformats.org/wordprocessingml/2006/main" xmlns:w14="http://schemas.microsoft.com/office/word/2010/wordml" xmlns:w15="http://schemas.microsoft.com/office/word/2012/wordml" xmlns:w16cex="http://schemas.microsoft.com/office/word/2018/wordml/cex" xmlns:w16cid="http://schemas.microsoft.com/office/word/2016/wordml/cid" xmlns:w16="http://schemas.microsoft.com/office/word/2018/wordml" xmlns:w16du="http://schemas.microsoft.com/office/word/2023/wordml/word16du" xmlns:w16sdtdh="http://schemas.microsoft.com/office/word/2020/wordml/sdtdatahash" xmlns:w16sdtfl="http://schemas.microsoft.com/office/word/2024/wordml/sdtformatlock" xmlns:w16se="http://schemas.microsoft.com/office/word/2015/wordml/symex" xmlns:wpg="http://schemas.microsoft.com/office/word/2010/wordprocessingGroup" xmlns:wpi="http://schemas.microsoft.com/office/word/2010/wordprocessingInk" xmlns:wne="http://schemas.microsoft.com/office/word/2006/wordml" xmlns:wps="http://schemas.microsoft.com/office/word/2010/wordprocessingShape" mc:Ignorable="w14 w15 w16se w16cid w16 w16cex w16sdtdh w16sdtfl w16du wp14">
   <w:footnote w:type="separator" w:id="-1">
     <w:p>
       <w:pPr>
@@ -1915,8 +3333,97 @@
 </file>
 
 <file path=word/numbering.xml><?xml version="1.0" encoding="utf-8"?>
-<w:numbering xmlns:wpc="http://schemas.microsoft.com/office/word/2010/wordprocessingCanvas" xmlns:cx="http://schemas.microsoft.com/office/drawing/2014/chartex" xmlns:mc="http://schemas.openxmlformats.org/markup-compatibility/2006" xmlns:o="urn:schemas-microsoft-com:office:office" xmlns:r="http://schemas.openxmlformats.org/officeDocument/2006/relationships" xmlns:m="http://schemas.openxmlformats.org/officeDocument/2006/math" xmlns:v="urn:schemas-microsoft-com:vml" xmlns:wp14="http://schemas.microsoft.com/office/word/2010/wordprocessingDrawing" xmlns:wp="http://schemas.openxmlformats.org/drawingml/2006/wordprocessingDrawing" xmlns:w10="urn:schemas-microsoft-com:office:word" xmlns:w="http://schemas.openxmlformats.org/wordprocessingml/2006/main" xmlns:w14="http://schemas.microsoft.com/office/word/2010/wordml" xmlns:w15="http://schemas.microsoft.com/office/word/2012/wordml" xmlns:w16se="http://schemas.microsoft.com/office/word/2015/wordml/symex" xmlns:wpg="http://schemas.microsoft.com/office/word/2010/wordprocessingGroup" xmlns:wpi="http://schemas.microsoft.com/office/word/2010/wordprocessingInk" xmlns:wne="http://schemas.microsoft.com/office/word/2006/wordml" xmlns:wps="http://schemas.microsoft.com/office/word/2010/wordprocessingShape" mc:Ignorable="w14 w15 w16se wp14">
+<w:numbering xmlns:wpc="http://schemas.microsoft.com/office/word/2010/wordprocessingCanvas" xmlns:cx="http://schemas.microsoft.com/office/drawing/2014/chartex" xmlns:cx1="http://schemas.microsoft.com/office/drawing/2015/9/8/chartex" xmlns:cx2="http://schemas.microsoft.com/office/drawing/2015/10/21/chartex" xmlns:cx3="http://schemas.microsoft.com/office/drawing/2016/5/9/chartex" xmlns:cx4="http://schemas.microsoft.com/office/drawing/2016/5/10/chartex" xmlns:cx5="http://schemas.microsoft.com/office/drawing/2016/5/11/chartex" xmlns:cx6="http://schemas.microsoft.com/office/drawing/2016/5/12/chartex" xmlns:cx7="http://schemas.microsoft.com/office/drawing/2016/5/13/chartex" xmlns:cx8="http://schemas.microsoft.com/office/drawing/2016/5/14/chartex" xmlns:mc="http://schemas.openxmlformats.org/markup-compatibility/2006" xmlns:aink="http://schemas.microsoft.com/office/drawing/2016/ink" xmlns:am3d="http://schemas.microsoft.com/office/drawing/2017/model3d" xmlns:o="urn:schemas-microsoft-com:office:office" xmlns:oel="http://schemas.microsoft.com/office/2019/extlst" xmlns:r="http://schemas.openxmlformats.org/officeDocument/2006/relationships" xmlns:m="http://schemas.openxmlformats.org/officeDocument/2006/math" xmlns:v="urn:schemas-microsoft-com:vml" xmlns:wp14="http://schemas.microsoft.com/office/word/2010/wordprocessingDrawing" xmlns:wp="http://schemas.openxmlformats.org/drawingml/2006/wordprocessingDrawing" xmlns:w10="urn:schemas-microsoft-com:office:word" xmlns:w="http://schemas.openxmlformats.org/wordprocessingml/2006/main" xmlns:w14="http://schemas.microsoft.com/office/word/2010/wordml" xmlns:w15="http://schemas.microsoft.com/office/word/2012/wordml" xmlns:w16cex="http://schemas.microsoft.com/office/word/2018/wordml/cex" xmlns:w16cid="http://schemas.microsoft.com/office/word/2016/wordml/cid" xmlns:w16="http://schemas.microsoft.com/office/word/2018/wordml" xmlns:w16du="http://schemas.microsoft.com/office/word/2023/wordml/word16du" xmlns:w16sdtdh="http://schemas.microsoft.com/office/word/2020/wordml/sdtdatahash" xmlns:w16sdtfl="http://schemas.microsoft.com/office/word/2024/wordml/sdtformatlock" xmlns:w16se="http://schemas.microsoft.com/office/word/2015/wordml/symex" xmlns:wpg="http://schemas.microsoft.com/office/word/2010/wordprocessingGroup" xmlns:wpi="http://schemas.microsoft.com/office/word/2010/wordprocessingInk" xmlns:wne="http://schemas.microsoft.com/office/word/2006/wordml" xmlns:wps="http://schemas.microsoft.com/office/word/2010/wordprocessingShape" mc:Ignorable="w14 w15 w16se w16cid w16 w16cex w16sdtdh w16sdtfl w16du wp14">
   <w:abstractNum w:abstractNumId="0" w15:restartNumberingAfterBreak="0">
+    <w:nsid w:val="04060F77"/>
+    <w:multiLevelType w:val="hybridMultilevel"/>
+    <w:tmpl w:val="72104C0C"/>
+    <w:lvl w:ilvl="0" w:tplc="0409000F">
+      <w:start w:val="1"/>
+      <w:numFmt w:val="decimal"/>
+      <w:lvlText w:val="%1."/>
+      <w:lvlJc w:val="left"/>
+      <w:pPr>
+        <w:ind w:left="720" w:hanging="360"/>
+      </w:pPr>
+      <w:rPr>
+        <w:rFonts w:hint="default"/>
+      </w:rPr>
+    </w:lvl>
+    <w:lvl w:ilvl="1" w:tplc="04090019" w:tentative="1">
+      <w:start w:val="1"/>
+      <w:numFmt w:val="lowerLetter"/>
+      <w:lvlText w:val="%2."/>
+      <w:lvlJc w:val="left"/>
+      <w:pPr>
+        <w:ind w:left="1440" w:hanging="360"/>
+      </w:pPr>
+    </w:lvl>
+    <w:lvl w:ilvl="2" w:tplc="0409001B" w:tentative="1">
+      <w:start w:val="1"/>
+      <w:numFmt w:val="lowerRoman"/>
+      <w:lvlText w:val="%3."/>
+      <w:lvlJc w:val="right"/>
+      <w:pPr>
+        <w:ind w:left="2160" w:hanging="180"/>
+      </w:pPr>
+    </w:lvl>
+    <w:lvl w:ilvl="3" w:tplc="0409000F" w:tentative="1">
+      <w:start w:val="1"/>
+      <w:numFmt w:val="decimal"/>
+      <w:lvlText w:val="%4."/>
+      <w:lvlJc w:val="left"/>
+      <w:pPr>
+        <w:ind w:left="2880" w:hanging="360"/>
+      </w:pPr>
+    </w:lvl>
+    <w:lvl w:ilvl="4" w:tplc="04090019" w:tentative="1">
+      <w:start w:val="1"/>
+      <w:numFmt w:val="lowerLetter"/>
+      <w:lvlText w:val="%5."/>
+      <w:lvlJc w:val="left"/>
+      <w:pPr>
+        <w:ind w:left="3600" w:hanging="360"/>
+      </w:pPr>
+    </w:lvl>
+    <w:lvl w:ilvl="5" w:tplc="0409001B" w:tentative="1">
+      <w:start w:val="1"/>
+      <w:numFmt w:val="lowerRoman"/>
+      <w:lvlText w:val="%6."/>
+      <w:lvlJc w:val="right"/>
+      <w:pPr>
+        <w:ind w:left="4320" w:hanging="180"/>
+      </w:pPr>
+    </w:lvl>
+    <w:lvl w:ilvl="6" w:tplc="0409000F" w:tentative="1">
+      <w:start w:val="1"/>
+      <w:numFmt w:val="decimal"/>
+      <w:lvlText w:val="%7."/>
+      <w:lvlJc w:val="left"/>
+      <w:pPr>
+        <w:ind w:left="5040" w:hanging="360"/>
+      </w:pPr>
+    </w:lvl>
+    <w:lvl w:ilvl="7" w:tplc="04090019" w:tentative="1">
+      <w:start w:val="1"/>
+      <w:numFmt w:val="lowerLetter"/>
+      <w:lvlText w:val="%8."/>
+      <w:lvlJc w:val="left"/>
+      <w:pPr>
+        <w:ind w:left="5760" w:hanging="360"/>
+      </w:pPr>
+    </w:lvl>
+    <w:lvl w:ilvl="8" w:tplc="0409001B" w:tentative="1">
+      <w:start w:val="1"/>
+      <w:numFmt w:val="lowerRoman"/>
+      <w:lvlText w:val="%9."/>
+      <w:lvlJc w:val="right"/>
+      <w:pPr>
+        <w:ind w:left="6480" w:hanging="180"/>
+      </w:pPr>
+    </w:lvl>
+  </w:abstractNum>
+  <w:abstractNum w:abstractNumId="1" w15:restartNumberingAfterBreak="0">
     <w:nsid w:val="142F7D90"/>
     <w:multiLevelType w:val="hybridMultilevel"/>
     <w:tmpl w:val="AAFE6D5A"/>
@@ -2028,7 +3535,7 @@
       </w:rPr>
     </w:lvl>
   </w:abstractNum>
-  <w:abstractNum w:abstractNumId="1" w15:restartNumberingAfterBreak="0">
+  <w:abstractNum w:abstractNumId="2" w15:restartNumberingAfterBreak="0">
     <w:nsid w:val="27CA30F7"/>
     <w:multiLevelType w:val="multilevel"/>
     <w:tmpl w:val="D284ADA8"/>
@@ -2176,7 +3683,7 @@
       </w:rPr>
     </w:lvl>
   </w:abstractNum>
-  <w:abstractNum w:abstractNumId="2" w15:restartNumberingAfterBreak="0">
+  <w:abstractNum w:abstractNumId="3" w15:restartNumberingAfterBreak="0">
     <w:nsid w:val="2875484E"/>
     <w:multiLevelType w:val="hybridMultilevel"/>
     <w:tmpl w:val="E624AD7A"/>
@@ -2288,7 +3795,7 @@
       </w:rPr>
     </w:lvl>
   </w:abstractNum>
-  <w:abstractNum w:abstractNumId="3" w15:restartNumberingAfterBreak="0">
+  <w:abstractNum w:abstractNumId="4" w15:restartNumberingAfterBreak="0">
     <w:nsid w:val="40DA2EB6"/>
     <w:multiLevelType w:val="multilevel"/>
     <w:tmpl w:val="78E6A3A0"/>
@@ -2437,7 +3944,7 @@
       </w:rPr>
     </w:lvl>
   </w:abstractNum>
-  <w:abstractNum w:abstractNumId="4" w15:restartNumberingAfterBreak="0">
+  <w:abstractNum w:abstractNumId="5" w15:restartNumberingAfterBreak="0">
     <w:nsid w:val="44A10675"/>
     <w:multiLevelType w:val="multilevel"/>
     <w:tmpl w:val="F006B350"/>
@@ -2586,10 +4093,10 @@
       </w:rPr>
     </w:lvl>
   </w:abstractNum>
-  <w:abstractNum w:abstractNumId="5" w15:restartNumberingAfterBreak="0">
+  <w:abstractNum w:abstractNumId="6" w15:restartNumberingAfterBreak="0">
     <w:nsid w:val="4B746740"/>
     <w:multiLevelType w:val="hybridMultilevel"/>
-    <w:tmpl w:val="233C320C"/>
+    <w:tmpl w:val="C6A07E40"/>
     <w:lvl w:ilvl="0" w:tplc="0409000F">
       <w:start w:val="1"/>
       <w:numFmt w:val="decimal"/>
@@ -2672,7 +4179,119 @@
       </w:pPr>
     </w:lvl>
   </w:abstractNum>
-  <w:abstractNum w:abstractNumId="6" w15:restartNumberingAfterBreak="0">
+  <w:abstractNum w:abstractNumId="7" w15:restartNumberingAfterBreak="0">
+    <w:nsid w:val="5B9D5A36"/>
+    <w:multiLevelType w:val="hybridMultilevel"/>
+    <w:tmpl w:val="4F283330"/>
+    <w:lvl w:ilvl="0" w:tplc="0CC689C2">
+      <w:numFmt w:val="bullet"/>
+      <w:lvlText w:val="-"/>
+      <w:lvlJc w:val="left"/>
+      <w:pPr>
+        <w:ind w:left="720" w:hanging="360"/>
+      </w:pPr>
+      <w:rPr>
+        <w:rFonts w:ascii="Times New Roman" w:eastAsia="SimSun" w:hAnsi="Times New Roman" w:cs="Times New Roman" w:hint="default"/>
+      </w:rPr>
+    </w:lvl>
+    <w:lvl w:ilvl="1" w:tplc="04090003" w:tentative="1">
+      <w:start w:val="1"/>
+      <w:numFmt w:val="bullet"/>
+      <w:lvlText w:val="o"/>
+      <w:lvlJc w:val="left"/>
+      <w:pPr>
+        <w:ind w:left="1440" w:hanging="360"/>
+      </w:pPr>
+      <w:rPr>
+        <w:rFonts w:ascii="Courier New" w:hAnsi="Courier New" w:cs="Courier New" w:hint="default"/>
+      </w:rPr>
+    </w:lvl>
+    <w:lvl w:ilvl="2" w:tplc="04090005" w:tentative="1">
+      <w:start w:val="1"/>
+      <w:numFmt w:val="bullet"/>
+      <w:lvlText w:val=""/>
+      <w:lvlJc w:val="left"/>
+      <w:pPr>
+        <w:ind w:left="2160" w:hanging="360"/>
+      </w:pPr>
+      <w:rPr>
+        <w:rFonts w:ascii="Wingdings" w:hAnsi="Wingdings" w:hint="default"/>
+      </w:rPr>
+    </w:lvl>
+    <w:lvl w:ilvl="3" w:tplc="04090001" w:tentative="1">
+      <w:start w:val="1"/>
+      <w:numFmt w:val="bullet"/>
+      <w:lvlText w:val=""/>
+      <w:lvlJc w:val="left"/>
+      <w:pPr>
+        <w:ind w:left="2880" w:hanging="360"/>
+      </w:pPr>
+      <w:rPr>
+        <w:rFonts w:ascii="Symbol" w:hAnsi="Symbol" w:hint="default"/>
+      </w:rPr>
+    </w:lvl>
+    <w:lvl w:ilvl="4" w:tplc="04090003" w:tentative="1">
+      <w:start w:val="1"/>
+      <w:numFmt w:val="bullet"/>
+      <w:lvlText w:val="o"/>
+      <w:lvlJc w:val="left"/>
+      <w:pPr>
+        <w:ind w:left="3600" w:hanging="360"/>
+      </w:pPr>
+      <w:rPr>
+        <w:rFonts w:ascii="Courier New" w:hAnsi="Courier New" w:cs="Courier New" w:hint="default"/>
+      </w:rPr>
+    </w:lvl>
+    <w:lvl w:ilvl="5" w:tplc="04090005" w:tentative="1">
+      <w:start w:val="1"/>
+      <w:numFmt w:val="bullet"/>
+      <w:lvlText w:val=""/>
+      <w:lvlJc w:val="left"/>
+      <w:pPr>
+        <w:ind w:left="4320" w:hanging="360"/>
+      </w:pPr>
+      <w:rPr>
+        <w:rFonts w:ascii="Wingdings" w:hAnsi="Wingdings" w:hint="default"/>
+      </w:rPr>
+    </w:lvl>
+    <w:lvl w:ilvl="6" w:tplc="04090001" w:tentative="1">
+      <w:start w:val="1"/>
+      <w:numFmt w:val="bullet"/>
+      <w:lvlText w:val=""/>
+      <w:lvlJc w:val="left"/>
+      <w:pPr>
+        <w:ind w:left="5040" w:hanging="360"/>
+      </w:pPr>
+      <w:rPr>
+        <w:rFonts w:ascii="Symbol" w:hAnsi="Symbol" w:hint="default"/>
+      </w:rPr>
+    </w:lvl>
+    <w:lvl w:ilvl="7" w:tplc="04090003" w:tentative="1">
+      <w:start w:val="1"/>
+      <w:numFmt w:val="bullet"/>
+      <w:lvlText w:val="o"/>
+      <w:lvlJc w:val="left"/>
+      <w:pPr>
+        <w:ind w:left="5760" w:hanging="360"/>
+      </w:pPr>
+      <w:rPr>
+        <w:rFonts w:ascii="Courier New" w:hAnsi="Courier New" w:cs="Courier New" w:hint="default"/>
+      </w:rPr>
+    </w:lvl>
+    <w:lvl w:ilvl="8" w:tplc="04090005" w:tentative="1">
+      <w:start w:val="1"/>
+      <w:numFmt w:val="bullet"/>
+      <w:lvlText w:val=""/>
+      <w:lvlJc w:val="left"/>
+      <w:pPr>
+        <w:ind w:left="6480" w:hanging="360"/>
+      </w:pPr>
+      <w:rPr>
+        <w:rFonts w:ascii="Wingdings" w:hAnsi="Wingdings" w:hint="default"/>
+      </w:rPr>
+    </w:lvl>
+  </w:abstractNum>
+  <w:abstractNum w:abstractNumId="8" w15:restartNumberingAfterBreak="0">
     <w:nsid w:val="603E1E69"/>
     <w:multiLevelType w:val="singleLevel"/>
     <w:tmpl w:val="603E1E69"/>
@@ -2692,7 +4311,96 @@
       </w:rPr>
     </w:lvl>
   </w:abstractNum>
-  <w:abstractNum w:abstractNumId="7" w15:restartNumberingAfterBreak="0">
+  <w:abstractNum w:abstractNumId="9" w15:restartNumberingAfterBreak="0">
+    <w:nsid w:val="6F7D6263"/>
+    <w:multiLevelType w:val="hybridMultilevel"/>
+    <w:tmpl w:val="B4C432CA"/>
+    <w:lvl w:ilvl="0" w:tplc="0FA23EFC">
+      <w:start w:val="1"/>
+      <w:numFmt w:val="decimal"/>
+      <w:lvlText w:val="%1."/>
+      <w:lvlJc w:val="left"/>
+      <w:pPr>
+        <w:ind w:left="1080" w:hanging="360"/>
+      </w:pPr>
+      <w:rPr>
+        <w:rFonts w:hint="default"/>
+      </w:rPr>
+    </w:lvl>
+    <w:lvl w:ilvl="1" w:tplc="04090019" w:tentative="1">
+      <w:start w:val="1"/>
+      <w:numFmt w:val="lowerLetter"/>
+      <w:lvlText w:val="%2."/>
+      <w:lvlJc w:val="left"/>
+      <w:pPr>
+        <w:ind w:left="1800" w:hanging="360"/>
+      </w:pPr>
+    </w:lvl>
+    <w:lvl w:ilvl="2" w:tplc="0409001B" w:tentative="1">
+      <w:start w:val="1"/>
+      <w:numFmt w:val="lowerRoman"/>
+      <w:lvlText w:val="%3."/>
+      <w:lvlJc w:val="right"/>
+      <w:pPr>
+        <w:ind w:left="2520" w:hanging="180"/>
+      </w:pPr>
+    </w:lvl>
+    <w:lvl w:ilvl="3" w:tplc="0409000F" w:tentative="1">
+      <w:start w:val="1"/>
+      <w:numFmt w:val="decimal"/>
+      <w:lvlText w:val="%4."/>
+      <w:lvlJc w:val="left"/>
+      <w:pPr>
+        <w:ind w:left="3240" w:hanging="360"/>
+      </w:pPr>
+    </w:lvl>
+    <w:lvl w:ilvl="4" w:tplc="04090019" w:tentative="1">
+      <w:start w:val="1"/>
+      <w:numFmt w:val="lowerLetter"/>
+      <w:lvlText w:val="%5."/>
+      <w:lvlJc w:val="left"/>
+      <w:pPr>
+        <w:ind w:left="3960" w:hanging="360"/>
+      </w:pPr>
+    </w:lvl>
+    <w:lvl w:ilvl="5" w:tplc="0409001B" w:tentative="1">
+      <w:start w:val="1"/>
+      <w:numFmt w:val="lowerRoman"/>
+      <w:lvlText w:val="%6."/>
+      <w:lvlJc w:val="right"/>
+      <w:pPr>
+        <w:ind w:left="4680" w:hanging="180"/>
+      </w:pPr>
+    </w:lvl>
+    <w:lvl w:ilvl="6" w:tplc="0409000F" w:tentative="1">
+      <w:start w:val="1"/>
+      <w:numFmt w:val="decimal"/>
+      <w:lvlText w:val="%7."/>
+      <w:lvlJc w:val="left"/>
+      <w:pPr>
+        <w:ind w:left="5400" w:hanging="360"/>
+      </w:pPr>
+    </w:lvl>
+    <w:lvl w:ilvl="7" w:tplc="04090019" w:tentative="1">
+      <w:start w:val="1"/>
+      <w:numFmt w:val="lowerLetter"/>
+      <w:lvlText w:val="%8."/>
+      <w:lvlJc w:val="left"/>
+      <w:pPr>
+        <w:ind w:left="6120" w:hanging="360"/>
+      </w:pPr>
+    </w:lvl>
+    <w:lvl w:ilvl="8" w:tplc="0409001B" w:tentative="1">
+      <w:start w:val="1"/>
+      <w:numFmt w:val="lowerRoman"/>
+      <w:lvlText w:val="%9."/>
+      <w:lvlJc w:val="right"/>
+      <w:pPr>
+        <w:ind w:left="6840" w:hanging="180"/>
+      </w:pPr>
+    </w:lvl>
+  </w:abstractNum>
+  <w:abstractNum w:abstractNumId="10" w15:restartNumberingAfterBreak="0">
     <w:nsid w:val="74E71B25"/>
     <w:multiLevelType w:val="multilevel"/>
     <w:tmpl w:val="D6B8F206"/>
@@ -2840,35 +4548,44 @@
       </w:rPr>
     </w:lvl>
   </w:abstractNum>
-  <w:num w:numId="1">
+  <w:num w:numId="1" w16cid:durableId="1408267034">
+    <w:abstractNumId w:val="6"/>
+  </w:num>
+  <w:num w:numId="2" w16cid:durableId="1113285456">
+    <w:abstractNumId w:val="3"/>
+  </w:num>
+  <w:num w:numId="3" w16cid:durableId="1314142323">
+    <w:abstractNumId w:val="8"/>
+  </w:num>
+  <w:num w:numId="4" w16cid:durableId="1180311349">
     <w:abstractNumId w:val="5"/>
   </w:num>
-  <w:num w:numId="2">
+  <w:num w:numId="5" w16cid:durableId="1902060480">
+    <w:abstractNumId w:val="4"/>
+  </w:num>
+  <w:num w:numId="6" w16cid:durableId="458494975">
+    <w:abstractNumId w:val="10"/>
+  </w:num>
+  <w:num w:numId="7" w16cid:durableId="563296590">
     <w:abstractNumId w:val="2"/>
   </w:num>
-  <w:num w:numId="3">
-    <w:abstractNumId w:val="6"/>
+  <w:num w:numId="8" w16cid:durableId="902449633">
+    <w:abstractNumId w:val="1"/>
   </w:num>
-  <w:num w:numId="4">
-    <w:abstractNumId w:val="4"/>
-  </w:num>
-  <w:num w:numId="5">
-    <w:abstractNumId w:val="3"/>
-  </w:num>
-  <w:num w:numId="6">
+  <w:num w:numId="9" w16cid:durableId="1133183255">
     <w:abstractNumId w:val="7"/>
   </w:num>
-  <w:num w:numId="7">
-    <w:abstractNumId w:val="1"/>
+  <w:num w:numId="10" w16cid:durableId="1723363819">
+    <w:abstractNumId w:val="9"/>
   </w:num>
-  <w:num w:numId="8">
+  <w:num w:numId="11" w16cid:durableId="2109889583">
     <w:abstractNumId w:val="0"/>
   </w:num>
 </w:numbering>
 </file>
 
 <file path=word/styles.xml><?xml version="1.0" encoding="utf-8"?>
-<w:styles xmlns:mc="http://schemas.openxmlformats.org/markup-compatibility/2006" xmlns:r="http://schemas.openxmlformats.org/officeDocument/2006/relationships" xmlns:w="http://schemas.openxmlformats.org/wordprocessingml/2006/main" xmlns:w14="http://schemas.microsoft.com/office/word/2010/wordml" xmlns:w15="http://schemas.microsoft.com/office/word/2012/wordml" xmlns:w16se="http://schemas.microsoft.com/office/word/2015/wordml/symex" mc:Ignorable="w14 w15 w16se">
+<w:styles xmlns:mc="http://schemas.openxmlformats.org/markup-compatibility/2006" xmlns:r="http://schemas.openxmlformats.org/officeDocument/2006/relationships" xmlns:w="http://schemas.openxmlformats.org/wordprocessingml/2006/main" xmlns:w14="http://schemas.microsoft.com/office/word/2010/wordml" xmlns:w15="http://schemas.microsoft.com/office/word/2012/wordml" xmlns:w16cex="http://schemas.microsoft.com/office/word/2018/wordml/cex" xmlns:w16cid="http://schemas.microsoft.com/office/word/2016/wordml/cid" xmlns:w16="http://schemas.microsoft.com/office/word/2018/wordml" xmlns:w16du="http://schemas.microsoft.com/office/word/2023/wordml/word16du" xmlns:w16sdtdh="http://schemas.microsoft.com/office/word/2020/wordml/sdtdatahash" xmlns:w16sdtfl="http://schemas.microsoft.com/office/word/2024/wordml/sdtformatlock" xmlns:w16se="http://schemas.microsoft.com/office/word/2015/wordml/symex" mc:Ignorable="w14 w15 w16se w16cid w16 w16cex w16sdtdh w16sdtfl w16du">
   <w:docDefaults>
     <w:rPrDefault>
       <w:rPr>
@@ -2886,7 +4603,7 @@
       </w:pPr>
     </w:pPrDefault>
   </w:docDefaults>
-  <w:latentStyles w:defLockedState="0" w:defUIPriority="99" w:defSemiHidden="0" w:defUnhideWhenUsed="0" w:defQFormat="0" w:count="371">
+  <w:latentStyles w:defLockedState="0" w:defUIPriority="99" w:defSemiHidden="0" w:defUnhideWhenUsed="0" w:defQFormat="0" w:count="376">
     <w:lsdException w:name="Normal" w:uiPriority="0" w:qFormat="1"/>
     <w:lsdException w:name="heading 1" w:uiPriority="9" w:qFormat="1"/>
     <w:lsdException w:name="heading 2" w:semiHidden="1" w:uiPriority="9" w:unhideWhenUsed="1" w:qFormat="1"/>
@@ -3041,7 +4758,7 @@
     <w:lsdException w:name="Table Web 2" w:semiHidden="1" w:unhideWhenUsed="1"/>
     <w:lsdException w:name="Table Web 3" w:semiHidden="1" w:unhideWhenUsed="1"/>
     <w:lsdException w:name="Balloon Text" w:semiHidden="1" w:unhideWhenUsed="1"/>
-    <w:lsdException w:name="Table Grid" w:uiPriority="39"/>
+    <w:lsdException w:name="Table Grid" w:uiPriority="39" w:qFormat="1"/>
     <w:lsdException w:name="Table Theme" w:semiHidden="1" w:unhideWhenUsed="1"/>
     <w:lsdException w:name="Placeholder Text" w:semiHidden="1"/>
     <w:lsdException w:name="No Spacing" w:uiPriority="1" w:qFormat="1"/>
@@ -3258,6 +4975,11 @@
     <w:lsdException w:name="List Table 5 Dark Accent 6" w:uiPriority="50"/>
     <w:lsdException w:name="List Table 6 Colorful Accent 6" w:uiPriority="51"/>
     <w:lsdException w:name="List Table 7 Colorful Accent 6" w:uiPriority="52"/>
+    <w:lsdException w:name="Mention" w:semiHidden="1" w:unhideWhenUsed="1"/>
+    <w:lsdException w:name="Smart Hyperlink" w:semiHidden="1" w:unhideWhenUsed="1"/>
+    <w:lsdException w:name="Hashtag" w:semiHidden="1" w:unhideWhenUsed="1"/>
+    <w:lsdException w:name="Unresolved Mention" w:semiHidden="1" w:unhideWhenUsed="1"/>
+    <w:lsdException w:name="Smart Link" w:semiHidden="1" w:unhideWhenUsed="1"/>
   </w:latentStyles>
   <w:style w:type="paragraph" w:default="1" w:styleId="Normal">
     <w:name w:val="Normal"/>
@@ -3862,6 +5584,35 @@
       <w:bCs/>
     </w:rPr>
   </w:style>
+  <w:style w:type="table" w:styleId="TableGrid">
+    <w:name w:val="Table Grid"/>
+    <w:basedOn w:val="TableNormal"/>
+    <w:uiPriority w:val="39"/>
+    <w:qFormat/>
+    <w:rsid w:val="000250F7"/>
+    <w:pPr>
+      <w:widowControl w:val="0"/>
+      <w:spacing w:after="0" w:line="240" w:lineRule="auto"/>
+      <w:jc w:val="both"/>
+    </w:pPr>
+    <w:rPr>
+      <w:rFonts w:ascii="Times New Roman" w:eastAsia="SimSun" w:hAnsi="Times New Roman" w:cs="Times New Roman"/>
+      <w:kern w:val="0"/>
+      <w:sz w:val="20"/>
+      <w:szCs w:val="20"/>
+      <w14:ligatures w14:val="none"/>
+    </w:rPr>
+    <w:tblPr>
+      <w:tblBorders>
+        <w:top w:val="single" w:sz="4" w:space="0" w:color="auto"/>
+        <w:left w:val="single" w:sz="4" w:space="0" w:color="auto"/>
+        <w:bottom w:val="single" w:sz="4" w:space="0" w:color="auto"/>
+        <w:right w:val="single" w:sz="4" w:space="0" w:color="auto"/>
+        <w:insideH w:val="single" w:sz="4" w:space="0" w:color="auto"/>
+        <w:insideV w:val="single" w:sz="4" w:space="0" w:color="auto"/>
+      </w:tblBorders>
+    </w:tblPr>
+  </w:style>
 </w:styles>
 </file>
 

</xml_diff>

<commit_message>
Thêm giao diện lần 1
</commit_message>
<xml_diff>
--- a/Tài Liệu/Nhóm 8 - Quản Lý Linh Kiện Điện Tử.docx
+++ b/Tài Liệu/Nhóm 8 - Quản Lý Linh Kiện Điện Tử.docx
@@ -1247,7 +1247,7 @@
                 <w:sz w:val="32"/>
                 <w:szCs w:val="32"/>
               </w:rPr>
-              <w:t>Quản lý hóa đơn</w:t>
+              <w:t xml:space="preserve">Quản lý kho hàng </w:t>
             </w:r>
           </w:p>
           <w:p>
@@ -1272,7 +1272,7 @@
                 <w:sz w:val="32"/>
                 <w:szCs w:val="32"/>
               </w:rPr>
-              <w:t>Quản lý chi tiết hóa đơn</w:t>
+              <w:t>Quản lý giỏ hàng</w:t>
             </w:r>
           </w:p>
           <w:p>
@@ -1297,7 +1297,7 @@
                 <w:sz w:val="32"/>
                 <w:szCs w:val="32"/>
               </w:rPr>
-              <w:t>Quản lý giỏ hàng</w:t>
+              <w:t>Quản lý hóa đơn</w:t>
             </w:r>
           </w:p>
           <w:p>
@@ -1322,7 +1322,7 @@
                 <w:sz w:val="32"/>
                 <w:szCs w:val="32"/>
               </w:rPr>
-              <w:t>Quản lý kho hàng</w:t>
+              <w:t>Quản lý chi tiết hóa đơn</w:t>
             </w:r>
           </w:p>
           <w:p>
@@ -3243,6 +3243,521 @@
                 <w:szCs w:val="32"/>
               </w:rPr>
             </w:pPr>
+          </w:p>
+        </w:tc>
+      </w:tr>
+    </w:tbl>
+    <w:p>
+      <w:pPr>
+        <w:pStyle w:val="ListParagraph"/>
+        <w:rPr>
+          <w:rFonts w:ascii="Times New Roman" w:hAnsi="Times New Roman" w:cs="Times New Roman"/>
+          <w:sz w:val="32"/>
+          <w:szCs w:val="32"/>
+        </w:rPr>
+      </w:pPr>
+    </w:p>
+    <w:p>
+      <w:pPr>
+        <w:pStyle w:val="ListParagraph"/>
+        <w:numPr>
+          <w:ilvl w:val="0"/>
+          <w:numId w:val="2"/>
+        </w:numPr>
+        <w:rPr>
+          <w:rFonts w:ascii="Times New Roman" w:hAnsi="Times New Roman" w:cs="Times New Roman"/>
+          <w:sz w:val="32"/>
+          <w:szCs w:val="32"/>
+        </w:rPr>
+      </w:pPr>
+      <w:r>
+        <w:rPr>
+          <w:rFonts w:ascii="Times New Roman" w:hAnsi="Times New Roman" w:cs="Times New Roman"/>
+          <w:b/>
+          <w:bCs/>
+          <w:sz w:val="32"/>
+          <w:szCs w:val="32"/>
+        </w:rPr>
+        <w:t>Thành viên:</w:t>
+      </w:r>
+      <w:r>
+        <w:rPr>
+          <w:rFonts w:ascii="Times New Roman" w:hAnsi="Times New Roman" w:cs="Times New Roman"/>
+          <w:sz w:val="32"/>
+          <w:szCs w:val="32"/>
+        </w:rPr>
+        <w:t xml:space="preserve"> Lê </w:t>
+      </w:r>
+      <w:r>
+        <w:rPr>
+          <w:rFonts w:ascii="Times New Roman" w:hAnsi="Times New Roman" w:cs="Times New Roman"/>
+          <w:sz w:val="32"/>
+          <w:szCs w:val="32"/>
+        </w:rPr>
+        <w:t>Nguyên Vĩ</w:t>
+      </w:r>
+    </w:p>
+    <w:p>
+      <w:pPr>
+        <w:pStyle w:val="ListParagraph"/>
+        <w:numPr>
+          <w:ilvl w:val="0"/>
+          <w:numId w:val="2"/>
+        </w:numPr>
+        <w:rPr>
+          <w:rFonts w:ascii="Times New Roman" w:hAnsi="Times New Roman" w:cs="Times New Roman"/>
+          <w:sz w:val="32"/>
+          <w:szCs w:val="32"/>
+        </w:rPr>
+      </w:pPr>
+      <w:r>
+        <w:rPr>
+          <w:rFonts w:ascii="Times New Roman" w:hAnsi="Times New Roman" w:cs="Times New Roman"/>
+          <w:b/>
+          <w:bCs/>
+          <w:sz w:val="32"/>
+          <w:szCs w:val="32"/>
+        </w:rPr>
+        <w:t>Các chức năng thực hiện:</w:t>
+      </w:r>
+      <w:r>
+        <w:rPr>
+          <w:rFonts w:ascii="Times New Roman" w:hAnsi="Times New Roman" w:cs="Times New Roman"/>
+          <w:sz w:val="32"/>
+          <w:szCs w:val="32"/>
+        </w:rPr>
+        <w:t xml:space="preserve"> </w:t>
+      </w:r>
+      <w:r>
+        <w:rPr>
+          <w:rFonts w:ascii="Times New Roman" w:hAnsi="Times New Roman" w:cs="Times New Roman"/>
+          <w:sz w:val="32"/>
+          <w:szCs w:val="32"/>
+        </w:rPr>
+        <w:t>quản lý kho hàng, quản lý giỏ hàng, quản lý hóa đơn, chi tiết hoa đơn, lịch sử mua hàng.</w:t>
+      </w:r>
+    </w:p>
+    <w:tbl>
+      <w:tblPr>
+        <w:tblW w:w="10237" w:type="dxa"/>
+        <w:tblInd w:w="-702" w:type="dxa"/>
+        <w:tblBorders>
+          <w:top w:val="single" w:sz="4" w:space="0" w:color="000000"/>
+          <w:left w:val="single" w:sz="4" w:space="0" w:color="000000"/>
+          <w:bottom w:val="single" w:sz="4" w:space="0" w:color="000000"/>
+          <w:right w:val="single" w:sz="4" w:space="0" w:color="000000"/>
+          <w:insideH w:val="single" w:sz="4" w:space="0" w:color="000000"/>
+          <w:insideV w:val="single" w:sz="4" w:space="0" w:color="000000"/>
+        </w:tblBorders>
+        <w:tblLayout w:type="fixed"/>
+        <w:tblLook w:val="0400" w:firstRow="0" w:lastRow="0" w:firstColumn="0" w:lastColumn="0" w:noHBand="0" w:noVBand="1"/>
+      </w:tblPr>
+      <w:tblGrid>
+        <w:gridCol w:w="787"/>
+        <w:gridCol w:w="1980"/>
+        <w:gridCol w:w="5400"/>
+        <w:gridCol w:w="2070"/>
+      </w:tblGrid>
+      <w:tr>
+        <w:trPr>
+          <w:trHeight w:val="1098"/>
+        </w:trPr>
+        <w:tc>
+          <w:tcPr>
+            <w:tcW w:w="787" w:type="dxa"/>
+          </w:tcPr>
+          <w:p>
+            <w:pPr>
+              <w:spacing w:before="240" w:line="276" w:lineRule="auto"/>
+              <w:jc w:val="center"/>
+              <w:rPr>
+                <w:rFonts w:ascii="Times New Roman" w:eastAsia="Times New Roman" w:hAnsi="Times New Roman" w:cs="Times New Roman"/>
+                <w:b/>
+                <w:sz w:val="26"/>
+                <w:szCs w:val="26"/>
+              </w:rPr>
+            </w:pPr>
+            <w:r>
+              <w:rPr>
+                <w:rFonts w:ascii="Times New Roman" w:eastAsia="Times New Roman" w:hAnsi="Times New Roman" w:cs="Times New Roman"/>
+                <w:b/>
+                <w:sz w:val="26"/>
+                <w:szCs w:val="26"/>
+              </w:rPr>
+              <w:t>STT</w:t>
+            </w:r>
+          </w:p>
+        </w:tc>
+        <w:tc>
+          <w:tcPr>
+            <w:tcW w:w="1980" w:type="dxa"/>
+          </w:tcPr>
+          <w:p>
+            <w:pPr>
+              <w:spacing w:before="240" w:line="276" w:lineRule="auto"/>
+              <w:jc w:val="center"/>
+              <w:rPr>
+                <w:rFonts w:ascii="Times New Roman" w:eastAsia="Times New Roman" w:hAnsi="Times New Roman" w:cs="Times New Roman"/>
+                <w:b/>
+                <w:sz w:val="26"/>
+                <w:szCs w:val="26"/>
+              </w:rPr>
+            </w:pPr>
+            <w:r>
+              <w:rPr>
+                <w:rFonts w:ascii="Times New Roman" w:eastAsia="Times New Roman" w:hAnsi="Times New Roman" w:cs="Times New Roman"/>
+                <w:b/>
+                <w:sz w:val="26"/>
+                <w:szCs w:val="26"/>
+              </w:rPr>
+              <w:t>Trang Web</w:t>
+            </w:r>
+          </w:p>
+        </w:tc>
+        <w:tc>
+          <w:tcPr>
+            <w:tcW w:w="5400" w:type="dxa"/>
+          </w:tcPr>
+          <w:p>
+            <w:pPr>
+              <w:spacing w:before="240" w:line="276" w:lineRule="auto"/>
+              <w:jc w:val="center"/>
+              <w:rPr>
+                <w:rFonts w:ascii="Times New Roman" w:eastAsia="Times New Roman" w:hAnsi="Times New Roman" w:cs="Times New Roman"/>
+                <w:b/>
+                <w:sz w:val="26"/>
+                <w:szCs w:val="26"/>
+              </w:rPr>
+            </w:pPr>
+            <w:r>
+              <w:rPr>
+                <w:rFonts w:ascii="Times New Roman" w:eastAsia="Times New Roman" w:hAnsi="Times New Roman" w:cs="Times New Roman"/>
+                <w:b/>
+                <w:sz w:val="26"/>
+                <w:szCs w:val="26"/>
+              </w:rPr>
+              <w:t>Chức Năng</w:t>
+            </w:r>
+          </w:p>
+        </w:tc>
+        <w:tc>
+          <w:tcPr>
+            <w:tcW w:w="2070" w:type="dxa"/>
+          </w:tcPr>
+          <w:p>
+            <w:pPr>
+              <w:spacing w:before="240" w:line="276" w:lineRule="auto"/>
+              <w:jc w:val="center"/>
+              <w:rPr>
+                <w:rFonts w:ascii="Times New Roman" w:eastAsia="Times New Roman" w:hAnsi="Times New Roman" w:cs="Times New Roman"/>
+                <w:b/>
+                <w:sz w:val="26"/>
+                <w:szCs w:val="26"/>
+              </w:rPr>
+            </w:pPr>
+            <w:r>
+              <w:rPr>
+                <w:rFonts w:ascii="Times New Roman" w:eastAsia="Times New Roman" w:hAnsi="Times New Roman" w:cs="Times New Roman"/>
+                <w:b/>
+                <w:sz w:val="26"/>
+                <w:szCs w:val="26"/>
+              </w:rPr>
+              <w:t>Ngày Hoàn Thành</w:t>
+            </w:r>
+          </w:p>
+        </w:tc>
+      </w:tr>
+      <w:tr>
+        <w:trPr>
+          <w:trHeight w:val="899"/>
+        </w:trPr>
+        <w:tc>
+          <w:tcPr>
+            <w:tcW w:w="787" w:type="dxa"/>
+          </w:tcPr>
+          <w:p>
+            <w:pPr>
+              <w:spacing w:before="240"/>
+              <w:jc w:val="center"/>
+              <w:rPr>
+                <w:rFonts w:ascii="Times New Roman" w:eastAsia="Times New Roman" w:hAnsi="Times New Roman" w:cs="Times New Roman"/>
+                <w:b/>
+                <w:sz w:val="32"/>
+                <w:szCs w:val="32"/>
+              </w:rPr>
+            </w:pPr>
+            <w:r>
+              <w:rPr>
+                <w:rFonts w:ascii="Times New Roman" w:eastAsia="Times New Roman" w:hAnsi="Times New Roman" w:cs="Times New Roman"/>
+                <w:sz w:val="32"/>
+                <w:szCs w:val="32"/>
+              </w:rPr>
+              <w:t>1</w:t>
+            </w:r>
+          </w:p>
+        </w:tc>
+        <w:tc>
+          <w:tcPr>
+            <w:tcW w:w="1980" w:type="dxa"/>
+          </w:tcPr>
+          <w:p>
+            <w:pPr>
+              <w:spacing w:before="240"/>
+              <w:jc w:val="center"/>
+              <w:rPr>
+                <w:rFonts w:ascii="Times New Roman" w:eastAsia="Times New Roman" w:hAnsi="Times New Roman" w:cs="Times New Roman"/>
+                <w:b/>
+                <w:sz w:val="32"/>
+                <w:szCs w:val="32"/>
+              </w:rPr>
+            </w:pPr>
+            <w:r>
+              <w:rPr>
+                <w:rFonts w:ascii="Times New Roman" w:hAnsi="Times New Roman" w:cs="Times New Roman"/>
+                <w:sz w:val="32"/>
+                <w:szCs w:val="32"/>
+              </w:rPr>
+              <w:t>Q</w:t>
+            </w:r>
+            <w:r>
+              <w:rPr>
+                <w:rFonts w:ascii="Times New Roman" w:hAnsi="Times New Roman" w:cs="Times New Roman"/>
+                <w:sz w:val="32"/>
+                <w:szCs w:val="32"/>
+              </w:rPr>
+              <w:t>uản lý kho hàng</w:t>
+            </w:r>
+            <w:r>
+              <w:rPr>
+                <w:rFonts w:ascii="Times New Roman" w:hAnsi="Times New Roman" w:cs="Times New Roman"/>
+                <w:sz w:val="32"/>
+                <w:szCs w:val="32"/>
+              </w:rPr>
+              <w:t xml:space="preserve">, giỏ </w:t>
+            </w:r>
+            <w:r>
+              <w:rPr>
+                <w:rFonts w:ascii="Times New Roman" w:hAnsi="Times New Roman" w:cs="Times New Roman"/>
+                <w:sz w:val="32"/>
+                <w:szCs w:val="32"/>
+              </w:rPr>
+              <w:lastRenderedPageBreak/>
+              <w:t>hàng, hóa đơn, chi tiết hóa đơn, lịch sử mua hàng</w:t>
+            </w:r>
+          </w:p>
+        </w:tc>
+        <w:tc>
+          <w:tcPr>
+            <w:tcW w:w="5400" w:type="dxa"/>
+          </w:tcPr>
+          <w:p>
+            <w:pPr>
+              <w:pStyle w:val="ListParagraph"/>
+              <w:numPr>
+                <w:ilvl w:val="0"/>
+                <w:numId w:val="2"/>
+              </w:numPr>
+              <w:spacing w:before="240"/>
+              <w:rPr>
+                <w:rFonts w:ascii="Times New Roman" w:eastAsia="Times New Roman" w:hAnsi="Times New Roman" w:cs="Times New Roman"/>
+                <w:bCs/>
+                <w:sz w:val="32"/>
+                <w:szCs w:val="32"/>
+              </w:rPr>
+            </w:pPr>
+            <w:r>
+              <w:rPr>
+                <w:rFonts w:ascii="Times New Roman" w:eastAsia="Times New Roman" w:hAnsi="Times New Roman" w:cs="Times New Roman"/>
+                <w:bCs/>
+                <w:sz w:val="32"/>
+                <w:szCs w:val="32"/>
+              </w:rPr>
+              <w:lastRenderedPageBreak/>
+              <w:t xml:space="preserve">Thiết kế giao diện trang </w:t>
+            </w:r>
+            <w:r>
+              <w:rPr>
+                <w:rFonts w:ascii="Times New Roman" w:hAnsi="Times New Roman" w:cs="Times New Roman"/>
+                <w:sz w:val="32"/>
+                <w:szCs w:val="32"/>
+              </w:rPr>
+              <w:t>Quản lý kho hàng</w:t>
+            </w:r>
+          </w:p>
+          <w:p>
+            <w:pPr>
+              <w:pStyle w:val="ListParagraph"/>
+              <w:numPr>
+                <w:ilvl w:val="0"/>
+                <w:numId w:val="2"/>
+              </w:numPr>
+              <w:spacing w:before="240"/>
+              <w:rPr>
+                <w:rFonts w:ascii="Times New Roman" w:eastAsia="Times New Roman" w:hAnsi="Times New Roman" w:cs="Times New Roman"/>
+                <w:bCs/>
+                <w:sz w:val="32"/>
+                <w:szCs w:val="32"/>
+              </w:rPr>
+            </w:pPr>
+            <w:r>
+              <w:rPr>
+                <w:rFonts w:ascii="Times New Roman" w:eastAsia="Times New Roman" w:hAnsi="Times New Roman" w:cs="Times New Roman"/>
+                <w:bCs/>
+                <w:sz w:val="32"/>
+                <w:szCs w:val="32"/>
+              </w:rPr>
+              <w:lastRenderedPageBreak/>
+              <w:t xml:space="preserve">Thiết kế giao diện trang </w:t>
+            </w:r>
+            <w:r>
+              <w:rPr>
+                <w:rFonts w:ascii="Times New Roman" w:hAnsi="Times New Roman" w:cs="Times New Roman"/>
+                <w:sz w:val="32"/>
+                <w:szCs w:val="32"/>
+              </w:rPr>
+              <w:t>Quản lý giỏ hàng</w:t>
+            </w:r>
+          </w:p>
+          <w:p>
+            <w:pPr>
+              <w:pStyle w:val="ListParagraph"/>
+              <w:numPr>
+                <w:ilvl w:val="0"/>
+                <w:numId w:val="2"/>
+              </w:numPr>
+              <w:spacing w:before="240"/>
+              <w:rPr>
+                <w:rFonts w:ascii="Times New Roman" w:eastAsia="Times New Roman" w:hAnsi="Times New Roman" w:cs="Times New Roman"/>
+                <w:bCs/>
+                <w:sz w:val="32"/>
+                <w:szCs w:val="32"/>
+              </w:rPr>
+            </w:pPr>
+            <w:r>
+              <w:rPr>
+                <w:rFonts w:ascii="Times New Roman" w:eastAsia="Times New Roman" w:hAnsi="Times New Roman" w:cs="Times New Roman"/>
+                <w:bCs/>
+                <w:sz w:val="32"/>
+                <w:szCs w:val="32"/>
+              </w:rPr>
+              <w:t xml:space="preserve">Thiết kế giao diện trang </w:t>
+            </w:r>
+            <w:r>
+              <w:rPr>
+                <w:rFonts w:ascii="Times New Roman" w:hAnsi="Times New Roman" w:cs="Times New Roman"/>
+                <w:sz w:val="32"/>
+                <w:szCs w:val="32"/>
+              </w:rPr>
+              <w:t>Quản lý hóa đơn</w:t>
+            </w:r>
+          </w:p>
+          <w:p>
+            <w:pPr>
+              <w:pStyle w:val="ListParagraph"/>
+              <w:numPr>
+                <w:ilvl w:val="0"/>
+                <w:numId w:val="2"/>
+              </w:numPr>
+              <w:spacing w:before="240"/>
+              <w:rPr>
+                <w:rFonts w:ascii="Times New Roman" w:eastAsia="Times New Roman" w:hAnsi="Times New Roman" w:cs="Times New Roman"/>
+                <w:bCs/>
+                <w:sz w:val="32"/>
+                <w:szCs w:val="32"/>
+              </w:rPr>
+            </w:pPr>
+            <w:r>
+              <w:rPr>
+                <w:rFonts w:ascii="Times New Roman" w:eastAsia="Times New Roman" w:hAnsi="Times New Roman" w:cs="Times New Roman"/>
+                <w:bCs/>
+                <w:sz w:val="32"/>
+                <w:szCs w:val="32"/>
+              </w:rPr>
+              <w:t xml:space="preserve">Thiết kế giao diện trang </w:t>
+            </w:r>
+            <w:r>
+              <w:rPr>
+                <w:rFonts w:ascii="Times New Roman" w:hAnsi="Times New Roman" w:cs="Times New Roman"/>
+                <w:sz w:val="32"/>
+                <w:szCs w:val="32"/>
+              </w:rPr>
+              <w:t>chi tiết hoa đơn</w:t>
+            </w:r>
+          </w:p>
+          <w:p>
+            <w:pPr>
+              <w:pStyle w:val="ListParagraph"/>
+              <w:numPr>
+                <w:ilvl w:val="0"/>
+                <w:numId w:val="2"/>
+              </w:numPr>
+              <w:spacing w:before="240"/>
+              <w:rPr>
+                <w:rFonts w:ascii="Times New Roman" w:eastAsia="Times New Roman" w:hAnsi="Times New Roman" w:cs="Times New Roman"/>
+                <w:bCs/>
+                <w:sz w:val="32"/>
+                <w:szCs w:val="32"/>
+              </w:rPr>
+            </w:pPr>
+            <w:r>
+              <w:rPr>
+                <w:rFonts w:ascii="Times New Roman" w:eastAsia="Times New Roman" w:hAnsi="Times New Roman" w:cs="Times New Roman"/>
+                <w:bCs/>
+                <w:sz w:val="32"/>
+                <w:szCs w:val="32"/>
+              </w:rPr>
+              <w:t xml:space="preserve">Thiết kế giao diện trang </w:t>
+            </w:r>
+            <w:r>
+              <w:rPr>
+                <w:rFonts w:ascii="Times New Roman" w:hAnsi="Times New Roman" w:cs="Times New Roman"/>
+                <w:sz w:val="32"/>
+                <w:szCs w:val="32"/>
+              </w:rPr>
+              <w:t>lịch sử mua hàng</w:t>
+            </w:r>
+          </w:p>
+        </w:tc>
+        <w:tc>
+          <w:tcPr>
+            <w:tcW w:w="2070" w:type="dxa"/>
+          </w:tcPr>
+          <w:p>
+            <w:pPr>
+              <w:spacing w:before="240"/>
+              <w:jc w:val="center"/>
+              <w:rPr>
+                <w:rFonts w:ascii="Times New Roman" w:eastAsia="Times New Roman" w:hAnsi="Times New Roman" w:cs="Times New Roman"/>
+                <w:b/>
+                <w:sz w:val="32"/>
+                <w:szCs w:val="32"/>
+              </w:rPr>
+            </w:pPr>
+            <w:r>
+              <w:rPr>
+                <w:rFonts w:ascii="Times New Roman" w:eastAsia="Times New Roman" w:hAnsi="Times New Roman" w:cs="Times New Roman"/>
+                <w:sz w:val="32"/>
+                <w:szCs w:val="32"/>
+              </w:rPr>
+              <w:lastRenderedPageBreak/>
+              <w:t>1</w:t>
+            </w:r>
+            <w:r>
+              <w:rPr>
+                <w:rFonts w:ascii="Times New Roman" w:eastAsia="Times New Roman" w:hAnsi="Times New Roman" w:cs="Times New Roman"/>
+                <w:sz w:val="32"/>
+                <w:szCs w:val="32"/>
+              </w:rPr>
+              <w:t>9</w:t>
+            </w:r>
+            <w:r>
+              <w:rPr>
+                <w:rFonts w:ascii="Times New Roman" w:eastAsia="Times New Roman" w:hAnsi="Times New Roman" w:cs="Times New Roman"/>
+                <w:sz w:val="32"/>
+                <w:szCs w:val="32"/>
+              </w:rPr>
+              <w:t>/10/2025</w:t>
+            </w:r>
           </w:p>
         </w:tc>
       </w:tr>

</xml_diff>

<commit_message>
GIAO DIỆN QLSP, KHO SP, LOẠI SP, CHI TIẾT SP
</commit_message>
<xml_diff>
--- a/Tài Liệu/Nhóm 8 - Quản Lý Linh Kiện Điện Tử.docx
+++ b/Tài Liệu/Nhóm 8 - Quản Lý Linh Kiện Điện Tử.docx
@@ -2478,7 +2478,7 @@
       <w:pPr>
         <w:pStyle w:val="Heading2"/>
         <w:numPr>
-          <w:ilvl w:val="0"/>
+          <w:ilvl w:val="1"/>
           <w:numId w:val="1"/>
         </w:numPr>
         <w:rPr>
@@ -3286,15 +3286,7 @@
           <w:sz w:val="32"/>
           <w:szCs w:val="32"/>
         </w:rPr>
-        <w:t xml:space="preserve"> Lê </w:t>
-      </w:r>
-      <w:r>
-        <w:rPr>
-          <w:rFonts w:ascii="Times New Roman" w:hAnsi="Times New Roman" w:cs="Times New Roman"/>
-          <w:sz w:val="32"/>
-          <w:szCs w:val="32"/>
-        </w:rPr>
-        <w:t>Nguyên Vĩ</w:t>
+        <w:t xml:space="preserve"> Lê Nguyên Vĩ</w:t>
       </w:r>
     </w:p>
     <w:p>
@@ -3326,15 +3318,7 @@
           <w:sz w:val="32"/>
           <w:szCs w:val="32"/>
         </w:rPr>
-        <w:t xml:space="preserve"> </w:t>
-      </w:r>
-      <w:r>
-        <w:rPr>
-          <w:rFonts w:ascii="Times New Roman" w:hAnsi="Times New Roman" w:cs="Times New Roman"/>
-          <w:sz w:val="32"/>
-          <w:szCs w:val="32"/>
-        </w:rPr>
-        <w:t>quản lý kho hàng, quản lý giỏ hàng, quản lý hóa đơn, chi tiết hoa đơn, lịch sử mua hàng.</w:t>
+        <w:t xml:space="preserve"> quản lý kho hàng, quản lý giỏ hàng, quản lý hóa đơn, chi tiết hoa đơn, lịch sử mua hàng.</w:t>
       </w:r>
     </w:p>
     <w:tbl>
@@ -3517,23 +3501,7 @@
                 <w:sz w:val="32"/>
                 <w:szCs w:val="32"/>
               </w:rPr>
-              <w:t>Q</w:t>
-            </w:r>
-            <w:r>
-              <w:rPr>
-                <w:rFonts w:ascii="Times New Roman" w:hAnsi="Times New Roman" w:cs="Times New Roman"/>
-                <w:sz w:val="32"/>
-                <w:szCs w:val="32"/>
-              </w:rPr>
-              <w:t>uản lý kho hàng</w:t>
-            </w:r>
-            <w:r>
-              <w:rPr>
-                <w:rFonts w:ascii="Times New Roman" w:hAnsi="Times New Roman" w:cs="Times New Roman"/>
-                <w:sz w:val="32"/>
-                <w:szCs w:val="32"/>
-              </w:rPr>
-              <w:t xml:space="preserve">, giỏ </w:t>
+              <w:t xml:space="preserve">Quản lý kho hàng, giỏ </w:t>
             </w:r>
             <w:r>
               <w:rPr>
@@ -3762,6 +3730,507 @@
         </w:tc>
       </w:tr>
     </w:tbl>
+    <w:p>
+      <w:pPr>
+        <w:rPr>
+          <w:rFonts w:ascii="Times New Roman" w:hAnsi="Times New Roman" w:cs="Times New Roman"/>
+          <w:sz w:val="32"/>
+          <w:szCs w:val="32"/>
+        </w:rPr>
+      </w:pPr>
+    </w:p>
+    <w:p>
+      <w:pPr>
+        <w:pStyle w:val="ListParagraph"/>
+        <w:numPr>
+          <w:ilvl w:val="0"/>
+          <w:numId w:val="2"/>
+        </w:numPr>
+        <w:rPr>
+          <w:rFonts w:ascii="Times New Roman" w:hAnsi="Times New Roman" w:cs="Times New Roman"/>
+          <w:sz w:val="32"/>
+          <w:szCs w:val="32"/>
+        </w:rPr>
+      </w:pPr>
+      <w:r>
+        <w:rPr>
+          <w:rFonts w:ascii="Times New Roman" w:hAnsi="Times New Roman" w:cs="Times New Roman"/>
+          <w:b/>
+          <w:bCs/>
+          <w:sz w:val="32"/>
+          <w:szCs w:val="32"/>
+        </w:rPr>
+        <w:t>Thành viên:</w:t>
+      </w:r>
+      <w:r>
+        <w:rPr>
+          <w:rFonts w:ascii="Times New Roman" w:hAnsi="Times New Roman" w:cs="Times New Roman"/>
+          <w:sz w:val="32"/>
+          <w:szCs w:val="32"/>
+        </w:rPr>
+        <w:t xml:space="preserve"> Nguyễn Khánh Đăng</w:t>
+      </w:r>
+    </w:p>
+    <w:p>
+      <w:pPr>
+        <w:pStyle w:val="ListParagraph"/>
+        <w:numPr>
+          <w:ilvl w:val="0"/>
+          <w:numId w:val="9"/>
+        </w:numPr>
+        <w:tabs>
+          <w:tab w:val="left" w:pos="5364"/>
+        </w:tabs>
+        <w:rPr>
+          <w:bCs/>
+          <w:sz w:val="32"/>
+          <w:szCs w:val="32"/>
+        </w:rPr>
+      </w:pPr>
+      <w:r>
+        <w:rPr>
+          <w:rFonts w:ascii="Times New Roman" w:hAnsi="Times New Roman" w:cs="Times New Roman"/>
+          <w:b/>
+          <w:bCs/>
+          <w:sz w:val="32"/>
+          <w:szCs w:val="32"/>
+        </w:rPr>
+        <w:t>Các chức năng thực hiện:</w:t>
+      </w:r>
+      <w:r>
+        <w:rPr>
+          <w:rFonts w:ascii="Times New Roman" w:hAnsi="Times New Roman" w:cs="Times New Roman"/>
+          <w:sz w:val="32"/>
+          <w:szCs w:val="32"/>
+        </w:rPr>
+        <w:t xml:space="preserve"> </w:t>
+      </w:r>
+      <w:r>
+        <w:rPr>
+          <w:rFonts w:ascii="Times New Roman" w:hAnsi="Times New Roman" w:cs="Times New Roman"/>
+          <w:bCs/>
+          <w:sz w:val="32"/>
+          <w:szCs w:val="32"/>
+        </w:rPr>
+        <w:t>Quản lý sản phẩm, Quản lý loại sản phẩm, Quản lý kho</w:t>
+      </w:r>
+      <w:r>
+        <w:rPr>
+          <w:rFonts w:ascii="Times New Roman" w:hAnsi="Times New Roman" w:cs="Times New Roman"/>
+          <w:bCs/>
+          <w:sz w:val="32"/>
+          <w:szCs w:val="32"/>
+        </w:rPr>
+        <w:t xml:space="preserve"> </w:t>
+      </w:r>
+      <w:r>
+        <w:rPr>
+          <w:rFonts w:ascii="Times New Roman" w:hAnsi="Times New Roman" w:cs="Times New Roman"/>
+          <w:bCs/>
+          <w:sz w:val="32"/>
+          <w:szCs w:val="32"/>
+        </w:rPr>
+        <w:t>sản phẩm, Chức năng chi tiết sản phẩm, Chức năng thanh toán</w:t>
+      </w:r>
+    </w:p>
+    <w:tbl>
+      <w:tblPr>
+        <w:tblW w:w="10237" w:type="dxa"/>
+        <w:tblInd w:w="-702" w:type="dxa"/>
+        <w:tblBorders>
+          <w:top w:val="single" w:sz="4" w:space="0" w:color="000000"/>
+          <w:left w:val="single" w:sz="4" w:space="0" w:color="000000"/>
+          <w:bottom w:val="single" w:sz="4" w:space="0" w:color="000000"/>
+          <w:right w:val="single" w:sz="4" w:space="0" w:color="000000"/>
+          <w:insideH w:val="single" w:sz="4" w:space="0" w:color="000000"/>
+          <w:insideV w:val="single" w:sz="4" w:space="0" w:color="000000"/>
+        </w:tblBorders>
+        <w:tblLayout w:type="fixed"/>
+        <w:tblLook w:val="0400" w:firstRow="0" w:lastRow="0" w:firstColumn="0" w:lastColumn="0" w:noHBand="0" w:noVBand="1"/>
+      </w:tblPr>
+      <w:tblGrid>
+        <w:gridCol w:w="787"/>
+        <w:gridCol w:w="1980"/>
+        <w:gridCol w:w="5400"/>
+        <w:gridCol w:w="2070"/>
+      </w:tblGrid>
+      <w:tr>
+        <w:trPr>
+          <w:trHeight w:val="1098"/>
+        </w:trPr>
+        <w:tc>
+          <w:tcPr>
+            <w:tcW w:w="787" w:type="dxa"/>
+          </w:tcPr>
+          <w:p>
+            <w:pPr>
+              <w:spacing w:before="240" w:line="276" w:lineRule="auto"/>
+              <w:jc w:val="center"/>
+              <w:rPr>
+                <w:rFonts w:ascii="Times New Roman" w:eastAsia="Times New Roman" w:hAnsi="Times New Roman" w:cs="Times New Roman"/>
+                <w:b/>
+                <w:sz w:val="26"/>
+                <w:szCs w:val="26"/>
+              </w:rPr>
+            </w:pPr>
+            <w:r>
+              <w:rPr>
+                <w:rFonts w:ascii="Times New Roman" w:eastAsia="Times New Roman" w:hAnsi="Times New Roman" w:cs="Times New Roman"/>
+                <w:b/>
+                <w:sz w:val="26"/>
+                <w:szCs w:val="26"/>
+              </w:rPr>
+              <w:t>STT</w:t>
+            </w:r>
+          </w:p>
+        </w:tc>
+        <w:tc>
+          <w:tcPr>
+            <w:tcW w:w="1980" w:type="dxa"/>
+          </w:tcPr>
+          <w:p>
+            <w:pPr>
+              <w:spacing w:before="240" w:line="276" w:lineRule="auto"/>
+              <w:jc w:val="center"/>
+              <w:rPr>
+                <w:rFonts w:ascii="Times New Roman" w:eastAsia="Times New Roman" w:hAnsi="Times New Roman" w:cs="Times New Roman"/>
+                <w:b/>
+                <w:sz w:val="26"/>
+                <w:szCs w:val="26"/>
+              </w:rPr>
+            </w:pPr>
+            <w:r>
+              <w:rPr>
+                <w:rFonts w:ascii="Times New Roman" w:eastAsia="Times New Roman" w:hAnsi="Times New Roman" w:cs="Times New Roman"/>
+                <w:b/>
+                <w:sz w:val="26"/>
+                <w:szCs w:val="26"/>
+              </w:rPr>
+              <w:t>Trang Web</w:t>
+            </w:r>
+          </w:p>
+        </w:tc>
+        <w:tc>
+          <w:tcPr>
+            <w:tcW w:w="5400" w:type="dxa"/>
+          </w:tcPr>
+          <w:p>
+            <w:pPr>
+              <w:spacing w:before="240" w:line="276" w:lineRule="auto"/>
+              <w:jc w:val="center"/>
+              <w:rPr>
+                <w:rFonts w:ascii="Times New Roman" w:eastAsia="Times New Roman" w:hAnsi="Times New Roman" w:cs="Times New Roman"/>
+                <w:b/>
+                <w:sz w:val="26"/>
+                <w:szCs w:val="26"/>
+              </w:rPr>
+            </w:pPr>
+            <w:r>
+              <w:rPr>
+                <w:rFonts w:ascii="Times New Roman" w:eastAsia="Times New Roman" w:hAnsi="Times New Roman" w:cs="Times New Roman"/>
+                <w:b/>
+                <w:sz w:val="26"/>
+                <w:szCs w:val="26"/>
+              </w:rPr>
+              <w:t>Chức Năng</w:t>
+            </w:r>
+          </w:p>
+        </w:tc>
+        <w:tc>
+          <w:tcPr>
+            <w:tcW w:w="2070" w:type="dxa"/>
+          </w:tcPr>
+          <w:p>
+            <w:pPr>
+              <w:spacing w:before="240" w:line="276" w:lineRule="auto"/>
+              <w:jc w:val="center"/>
+              <w:rPr>
+                <w:rFonts w:ascii="Times New Roman" w:eastAsia="Times New Roman" w:hAnsi="Times New Roman" w:cs="Times New Roman"/>
+                <w:b/>
+                <w:sz w:val="26"/>
+                <w:szCs w:val="26"/>
+              </w:rPr>
+            </w:pPr>
+            <w:r>
+              <w:rPr>
+                <w:rFonts w:ascii="Times New Roman" w:eastAsia="Times New Roman" w:hAnsi="Times New Roman" w:cs="Times New Roman"/>
+                <w:b/>
+                <w:sz w:val="26"/>
+                <w:szCs w:val="26"/>
+              </w:rPr>
+              <w:t>Ngày Hoàn Thành</w:t>
+            </w:r>
+          </w:p>
+        </w:tc>
+      </w:tr>
+      <w:tr>
+        <w:trPr>
+          <w:trHeight w:val="899"/>
+        </w:trPr>
+        <w:tc>
+          <w:tcPr>
+            <w:tcW w:w="787" w:type="dxa"/>
+          </w:tcPr>
+          <w:p>
+            <w:pPr>
+              <w:spacing w:before="240"/>
+              <w:jc w:val="center"/>
+              <w:rPr>
+                <w:rFonts w:ascii="Times New Roman" w:eastAsia="Times New Roman" w:hAnsi="Times New Roman" w:cs="Times New Roman"/>
+                <w:b/>
+                <w:sz w:val="32"/>
+                <w:szCs w:val="32"/>
+              </w:rPr>
+            </w:pPr>
+            <w:r>
+              <w:rPr>
+                <w:rFonts w:ascii="Times New Roman" w:eastAsia="Times New Roman" w:hAnsi="Times New Roman" w:cs="Times New Roman"/>
+                <w:sz w:val="32"/>
+                <w:szCs w:val="32"/>
+              </w:rPr>
+              <w:t>1</w:t>
+            </w:r>
+          </w:p>
+        </w:tc>
+        <w:tc>
+          <w:tcPr>
+            <w:tcW w:w="1980" w:type="dxa"/>
+          </w:tcPr>
+          <w:p>
+            <w:pPr>
+              <w:spacing w:before="240"/>
+              <w:jc w:val="center"/>
+              <w:rPr>
+                <w:rFonts w:ascii="Times New Roman" w:eastAsia="Times New Roman" w:hAnsi="Times New Roman" w:cs="Times New Roman"/>
+                <w:b/>
+                <w:sz w:val="32"/>
+                <w:szCs w:val="32"/>
+              </w:rPr>
+            </w:pPr>
+            <w:r>
+              <w:rPr>
+                <w:rFonts w:ascii="Times New Roman" w:hAnsi="Times New Roman" w:cs="Times New Roman"/>
+                <w:sz w:val="32"/>
+                <w:szCs w:val="32"/>
+              </w:rPr>
+              <w:t xml:space="preserve">Quản lý sản phẩm, </w:t>
+            </w:r>
+            <w:r>
+              <w:rPr>
+                <w:rFonts w:ascii="Times New Roman" w:hAnsi="Times New Roman" w:cs="Times New Roman"/>
+                <w:sz w:val="32"/>
+                <w:szCs w:val="32"/>
+              </w:rPr>
+              <w:t>kho sản phẩm</w:t>
+            </w:r>
+          </w:p>
+        </w:tc>
+        <w:tc>
+          <w:tcPr>
+            <w:tcW w:w="5400" w:type="dxa"/>
+          </w:tcPr>
+          <w:p>
+            <w:pPr>
+              <w:pStyle w:val="ListParagraph"/>
+              <w:numPr>
+                <w:ilvl w:val="0"/>
+                <w:numId w:val="9"/>
+              </w:numPr>
+              <w:spacing w:before="240"/>
+              <w:rPr>
+                <w:rFonts w:ascii="Times New Roman" w:eastAsia="Times New Roman" w:hAnsi="Times New Roman" w:cs="Times New Roman"/>
+                <w:bCs/>
+                <w:sz w:val="32"/>
+                <w:szCs w:val="32"/>
+              </w:rPr>
+            </w:pPr>
+            <w:r>
+              <w:rPr>
+                <w:rFonts w:ascii="Times New Roman" w:eastAsia="Times New Roman" w:hAnsi="Times New Roman" w:cs="Times New Roman"/>
+                <w:bCs/>
+                <w:sz w:val="32"/>
+                <w:szCs w:val="32"/>
+              </w:rPr>
+              <w:t>Thiết kế giao diện sản phẩm</w:t>
+            </w:r>
+          </w:p>
+          <w:p>
+            <w:pPr>
+              <w:pStyle w:val="ListParagraph"/>
+              <w:numPr>
+                <w:ilvl w:val="0"/>
+                <w:numId w:val="9"/>
+              </w:numPr>
+              <w:spacing w:before="240"/>
+              <w:rPr>
+                <w:rFonts w:ascii="Times New Roman" w:eastAsia="Times New Roman" w:hAnsi="Times New Roman" w:cs="Times New Roman"/>
+                <w:bCs/>
+                <w:sz w:val="32"/>
+                <w:szCs w:val="32"/>
+              </w:rPr>
+            </w:pPr>
+            <w:r>
+              <w:rPr>
+                <w:rFonts w:ascii="Times New Roman" w:eastAsia="Times New Roman" w:hAnsi="Times New Roman" w:cs="Times New Roman"/>
+                <w:bCs/>
+                <w:sz w:val="32"/>
+                <w:szCs w:val="32"/>
+              </w:rPr>
+              <w:t>Thiết kế giao diện chi tiết sản phẩm</w:t>
+            </w:r>
+          </w:p>
+          <w:p>
+            <w:pPr>
+              <w:pStyle w:val="ListParagraph"/>
+              <w:numPr>
+                <w:ilvl w:val="0"/>
+                <w:numId w:val="9"/>
+              </w:numPr>
+              <w:spacing w:before="240"/>
+              <w:rPr>
+                <w:rFonts w:ascii="Times New Roman" w:eastAsia="Times New Roman" w:hAnsi="Times New Roman" w:cs="Times New Roman"/>
+                <w:bCs/>
+                <w:sz w:val="32"/>
+                <w:szCs w:val="32"/>
+              </w:rPr>
+            </w:pPr>
+            <w:r>
+              <w:rPr>
+                <w:rFonts w:ascii="Times New Roman" w:eastAsia="Times New Roman" w:hAnsi="Times New Roman" w:cs="Times New Roman"/>
+                <w:bCs/>
+                <w:sz w:val="32"/>
+                <w:szCs w:val="32"/>
+              </w:rPr>
+              <w:t xml:space="preserve">Thiết kế giao diện </w:t>
+            </w:r>
+            <w:r>
+              <w:rPr>
+                <w:rFonts w:ascii="Times New Roman" w:eastAsia="Times New Roman" w:hAnsi="Times New Roman" w:cs="Times New Roman"/>
+                <w:bCs/>
+                <w:sz w:val="32"/>
+                <w:szCs w:val="32"/>
+              </w:rPr>
+              <w:t xml:space="preserve">quản lý </w:t>
+            </w:r>
+            <w:r>
+              <w:rPr>
+                <w:rFonts w:ascii="Times New Roman" w:eastAsia="Times New Roman" w:hAnsi="Times New Roman" w:cs="Times New Roman"/>
+                <w:bCs/>
+                <w:sz w:val="32"/>
+                <w:szCs w:val="32"/>
+              </w:rPr>
+              <w:t>sản phẩm</w:t>
+            </w:r>
+          </w:p>
+          <w:p>
+            <w:pPr>
+              <w:pStyle w:val="ListParagraph"/>
+              <w:numPr>
+                <w:ilvl w:val="0"/>
+                <w:numId w:val="9"/>
+              </w:numPr>
+              <w:spacing w:before="240"/>
+              <w:rPr>
+                <w:rFonts w:ascii="Times New Roman" w:eastAsia="Times New Roman" w:hAnsi="Times New Roman" w:cs="Times New Roman"/>
+                <w:bCs/>
+                <w:sz w:val="32"/>
+                <w:szCs w:val="32"/>
+              </w:rPr>
+            </w:pPr>
+            <w:r>
+              <w:rPr>
+                <w:rFonts w:ascii="Times New Roman" w:eastAsia="Times New Roman" w:hAnsi="Times New Roman" w:cs="Times New Roman"/>
+                <w:bCs/>
+                <w:sz w:val="32"/>
+                <w:szCs w:val="32"/>
+              </w:rPr>
+              <w:t xml:space="preserve">Thiết kế giao diện </w:t>
+            </w:r>
+            <w:r>
+              <w:rPr>
+                <w:rFonts w:ascii="Times New Roman" w:eastAsia="Times New Roman" w:hAnsi="Times New Roman" w:cs="Times New Roman"/>
+                <w:bCs/>
+                <w:sz w:val="32"/>
+                <w:szCs w:val="32"/>
+              </w:rPr>
+              <w:t xml:space="preserve">quản lý </w:t>
+            </w:r>
+            <w:r>
+              <w:rPr>
+                <w:rFonts w:ascii="Times New Roman" w:eastAsia="Times New Roman" w:hAnsi="Times New Roman" w:cs="Times New Roman"/>
+                <w:bCs/>
+                <w:sz w:val="32"/>
+                <w:szCs w:val="32"/>
+              </w:rPr>
+              <w:t>kho sản phẩm</w:t>
+            </w:r>
+          </w:p>
+          <w:p>
+            <w:pPr>
+              <w:pStyle w:val="ListParagraph"/>
+              <w:numPr>
+                <w:ilvl w:val="0"/>
+                <w:numId w:val="9"/>
+              </w:numPr>
+              <w:spacing w:before="240"/>
+              <w:rPr>
+                <w:rFonts w:ascii="Times New Roman" w:eastAsia="Times New Roman" w:hAnsi="Times New Roman" w:cs="Times New Roman"/>
+                <w:bCs/>
+                <w:sz w:val="32"/>
+                <w:szCs w:val="32"/>
+              </w:rPr>
+            </w:pPr>
+            <w:r>
+              <w:rPr>
+                <w:rFonts w:ascii="Times New Roman" w:eastAsia="Times New Roman" w:hAnsi="Times New Roman" w:cs="Times New Roman"/>
+                <w:bCs/>
+                <w:sz w:val="32"/>
+                <w:szCs w:val="32"/>
+              </w:rPr>
+              <w:t>Thiết kế giao diện quản lý loại sản phẩm</w:t>
+            </w:r>
+          </w:p>
+        </w:tc>
+        <w:tc>
+          <w:tcPr>
+            <w:tcW w:w="2070" w:type="dxa"/>
+          </w:tcPr>
+          <w:p>
+            <w:pPr>
+              <w:spacing w:before="240"/>
+              <w:jc w:val="center"/>
+              <w:rPr>
+                <w:rFonts w:ascii="Times New Roman" w:eastAsia="Times New Roman" w:hAnsi="Times New Roman" w:cs="Times New Roman"/>
+                <w:bCs/>
+                <w:sz w:val="32"/>
+                <w:szCs w:val="32"/>
+              </w:rPr>
+            </w:pPr>
+            <w:r>
+              <w:rPr>
+                <w:rFonts w:ascii="Times New Roman" w:eastAsia="Times New Roman" w:hAnsi="Times New Roman" w:cs="Times New Roman"/>
+                <w:bCs/>
+                <w:sz w:val="32"/>
+                <w:szCs w:val="32"/>
+              </w:rPr>
+              <w:t>19/10/2025</w:t>
+            </w:r>
+          </w:p>
+        </w:tc>
+      </w:tr>
+    </w:tbl>
+    <w:p>
+      <w:pPr>
+        <w:tabs>
+          <w:tab w:val="left" w:pos="5364"/>
+        </w:tabs>
+        <w:rPr>
+          <w:bCs/>
+          <w:sz w:val="32"/>
+          <w:szCs w:val="32"/>
+        </w:rPr>
+      </w:pPr>
+    </w:p>
     <w:p>
       <w:pPr>
         <w:ind w:left="360"/>
@@ -4621,7 +5090,7 @@
         <w:ind w:left="720" w:hanging="360"/>
       </w:pPr>
     </w:lvl>
-    <w:lvl w:ilvl="1" w:tplc="04090019" w:tentative="1">
+    <w:lvl w:ilvl="1" w:tplc="04090019">
       <w:start w:val="1"/>
       <w:numFmt w:val="lowerLetter"/>
       <w:lvlText w:val="%2."/>
@@ -5499,6 +5968,7 @@
   <w:style w:type="paragraph" w:default="1" w:styleId="Normal">
     <w:name w:val="Normal"/>
     <w:qFormat/>
+    <w:rsid w:val="005F1EBC"/>
   </w:style>
   <w:style w:type="paragraph" w:styleId="Heading1">
     <w:name w:val="heading 1"/>

</xml_diff>

<commit_message>
Cập nhật lại CSDL, word, Thêm form: NV, TK, Login, Res
</commit_message>
<xml_diff>
--- a/Tài Liệu/Nhóm 8 - Quản Lý Linh Kiện Điện Tử.docx
+++ b/Tài Liệu/Nhóm 8 - Quản Lý Linh Kiện Điện Tử.docx
@@ -2476,9 +2476,27 @@
     </w:p>
     <w:p>
       <w:pPr>
+        <w:rPr>
+          <w:rFonts w:ascii="Times New Roman" w:eastAsiaTheme="majorEastAsia" w:hAnsi="Times New Roman" w:cs="Times New Roman"/>
+          <w:color w:val="0F4761" w:themeColor="accent1" w:themeShade="BF"/>
+          <w:sz w:val="48"/>
+          <w:szCs w:val="48"/>
+        </w:rPr>
+      </w:pPr>
+      <w:r>
+        <w:rPr>
+          <w:rFonts w:ascii="Times New Roman" w:hAnsi="Times New Roman" w:cs="Times New Roman"/>
+          <w:sz w:val="48"/>
+          <w:szCs w:val="48"/>
+        </w:rPr>
+        <w:br w:type="page"/>
+      </w:r>
+    </w:p>
+    <w:p>
+      <w:pPr>
         <w:pStyle w:val="Heading2"/>
         <w:numPr>
-          <w:ilvl w:val="1"/>
+          <w:ilvl w:val="0"/>
           <w:numId w:val="1"/>
         </w:numPr>
         <w:rPr>
@@ -2510,10 +2528,10 @@
           <w:lang w:eastAsia="ja-JP"/>
         </w:rPr>
         <w:drawing>
-          <wp:inline distT="0" distB="0" distL="0" distR="0" wp14:anchorId="3FB6C1BB" wp14:editId="064ECC22">
-            <wp:extent cx="5731510" cy="6696075"/>
-            <wp:effectExtent l="0" t="0" r="2540" b="9525"/>
-            <wp:docPr id="1" name="Picture 1"/>
+          <wp:inline distT="0" distB="0" distL="0" distR="0" wp14:anchorId="6D616AD0" wp14:editId="2854BE7E">
+            <wp:extent cx="5880100" cy="6073140"/>
+            <wp:effectExtent l="0" t="0" r="6350" b="3810"/>
+            <wp:docPr id="1256520761" name="Picture 1" descr="A computer screen shot of a computer&#10;&#10;AI-generated content may be incorrect."/>
             <wp:cNvGraphicFramePr>
               <a:graphicFrameLocks xmlns:a="http://schemas.openxmlformats.org/drawingml/2006/main" noChangeAspect="1"/>
             </wp:cNvGraphicFramePr>
@@ -2521,7 +2539,7 @@
               <a:graphicData uri="http://schemas.openxmlformats.org/drawingml/2006/picture">
                 <pic:pic xmlns:pic="http://schemas.openxmlformats.org/drawingml/2006/picture">
                   <pic:nvPicPr>
-                    <pic:cNvPr id="1" name=""/>
+                    <pic:cNvPr id="1256520761" name="Picture 1" descr="A computer screen shot of a computer&#10;&#10;AI-generated content may be incorrect."/>
                     <pic:cNvPicPr/>
                   </pic:nvPicPr>
                   <pic:blipFill>
@@ -2533,7 +2551,7 @@
                   <pic:spPr>
                     <a:xfrm>
                       <a:off x="0" y="0"/>
-                      <a:ext cx="5731510" cy="6696075"/>
+                      <a:ext cx="5888278" cy="6081586"/>
                     </a:xfrm>
                     <a:prstGeom prst="rect">
                       <a:avLst/>
@@ -2680,6 +2698,1497 @@
           <w:szCs w:val="32"/>
         </w:rPr>
         <w:t>Đăng Ký, Nhân viên, Khách Hàng, Lịch Sử Đăng Nhập</w:t>
+      </w:r>
+    </w:p>
+    <w:tbl>
+      <w:tblPr>
+        <w:tblW w:w="10147" w:type="dxa"/>
+        <w:tblInd w:w="-702" w:type="dxa"/>
+        <w:tblBorders>
+          <w:top w:val="single" w:sz="4" w:space="0" w:color="000000"/>
+          <w:left w:val="single" w:sz="4" w:space="0" w:color="000000"/>
+          <w:bottom w:val="single" w:sz="4" w:space="0" w:color="000000"/>
+          <w:right w:val="single" w:sz="4" w:space="0" w:color="000000"/>
+          <w:insideH w:val="single" w:sz="4" w:space="0" w:color="000000"/>
+          <w:insideV w:val="single" w:sz="4" w:space="0" w:color="000000"/>
+        </w:tblBorders>
+        <w:tblLayout w:type="fixed"/>
+        <w:tblLook w:val="0400" w:firstRow="0" w:lastRow="0" w:firstColumn="0" w:lastColumn="0" w:noHBand="0" w:noVBand="1"/>
+      </w:tblPr>
+      <w:tblGrid>
+        <w:gridCol w:w="787"/>
+        <w:gridCol w:w="1980"/>
+        <w:gridCol w:w="5400"/>
+        <w:gridCol w:w="1980"/>
+      </w:tblGrid>
+      <w:tr>
+        <w:trPr>
+          <w:trHeight w:val="1098"/>
+        </w:trPr>
+        <w:tc>
+          <w:tcPr>
+            <w:tcW w:w="787" w:type="dxa"/>
+          </w:tcPr>
+          <w:p>
+            <w:pPr>
+              <w:spacing w:before="240" w:line="276" w:lineRule="auto"/>
+              <w:jc w:val="center"/>
+              <w:rPr>
+                <w:rFonts w:ascii="Times New Roman" w:eastAsia="Times New Roman" w:hAnsi="Times New Roman" w:cs="Times New Roman"/>
+                <w:b/>
+                <w:sz w:val="26"/>
+                <w:szCs w:val="26"/>
+              </w:rPr>
+            </w:pPr>
+            <w:r>
+              <w:rPr>
+                <w:rFonts w:ascii="Times New Roman" w:eastAsia="Times New Roman" w:hAnsi="Times New Roman" w:cs="Times New Roman"/>
+                <w:b/>
+                <w:sz w:val="26"/>
+                <w:szCs w:val="26"/>
+              </w:rPr>
+              <w:t>STT</w:t>
+            </w:r>
+          </w:p>
+        </w:tc>
+        <w:tc>
+          <w:tcPr>
+            <w:tcW w:w="1980" w:type="dxa"/>
+          </w:tcPr>
+          <w:p>
+            <w:pPr>
+              <w:spacing w:before="240" w:line="276" w:lineRule="auto"/>
+              <w:jc w:val="center"/>
+              <w:rPr>
+                <w:rFonts w:ascii="Times New Roman" w:eastAsia="Times New Roman" w:hAnsi="Times New Roman" w:cs="Times New Roman"/>
+                <w:b/>
+                <w:sz w:val="26"/>
+                <w:szCs w:val="26"/>
+              </w:rPr>
+            </w:pPr>
+            <w:r>
+              <w:rPr>
+                <w:rFonts w:ascii="Times New Roman" w:eastAsia="Times New Roman" w:hAnsi="Times New Roman" w:cs="Times New Roman"/>
+                <w:b/>
+                <w:sz w:val="26"/>
+                <w:szCs w:val="26"/>
+              </w:rPr>
+              <w:t>Trang Web</w:t>
+            </w:r>
+          </w:p>
+        </w:tc>
+        <w:tc>
+          <w:tcPr>
+            <w:tcW w:w="5400" w:type="dxa"/>
+          </w:tcPr>
+          <w:p>
+            <w:pPr>
+              <w:spacing w:before="240" w:line="276" w:lineRule="auto"/>
+              <w:jc w:val="center"/>
+              <w:rPr>
+                <w:rFonts w:ascii="Times New Roman" w:eastAsia="Times New Roman" w:hAnsi="Times New Roman" w:cs="Times New Roman"/>
+                <w:b/>
+                <w:sz w:val="26"/>
+                <w:szCs w:val="26"/>
+              </w:rPr>
+            </w:pPr>
+            <w:r>
+              <w:rPr>
+                <w:rFonts w:ascii="Times New Roman" w:eastAsia="Times New Roman" w:hAnsi="Times New Roman" w:cs="Times New Roman"/>
+                <w:b/>
+                <w:sz w:val="26"/>
+                <w:szCs w:val="26"/>
+              </w:rPr>
+              <w:t>Chức Năng</w:t>
+            </w:r>
+          </w:p>
+        </w:tc>
+        <w:tc>
+          <w:tcPr>
+            <w:tcW w:w="1980" w:type="dxa"/>
+          </w:tcPr>
+          <w:p>
+            <w:pPr>
+              <w:spacing w:before="240" w:line="276" w:lineRule="auto"/>
+              <w:jc w:val="center"/>
+              <w:rPr>
+                <w:rFonts w:ascii="Times New Roman" w:eastAsia="Times New Roman" w:hAnsi="Times New Roman" w:cs="Times New Roman"/>
+                <w:b/>
+                <w:sz w:val="26"/>
+                <w:szCs w:val="26"/>
+              </w:rPr>
+            </w:pPr>
+            <w:r>
+              <w:rPr>
+                <w:rFonts w:ascii="Times New Roman" w:eastAsia="Times New Roman" w:hAnsi="Times New Roman" w:cs="Times New Roman"/>
+                <w:b/>
+                <w:sz w:val="26"/>
+                <w:szCs w:val="26"/>
+              </w:rPr>
+              <w:t>Ngày Hoàn Thành</w:t>
+            </w:r>
+          </w:p>
+        </w:tc>
+      </w:tr>
+      <w:tr>
+        <w:trPr>
+          <w:trHeight w:val="899"/>
+        </w:trPr>
+        <w:tc>
+          <w:tcPr>
+            <w:tcW w:w="787" w:type="dxa"/>
+          </w:tcPr>
+          <w:p>
+            <w:pPr>
+              <w:spacing w:before="240"/>
+              <w:jc w:val="center"/>
+              <w:rPr>
+                <w:rFonts w:ascii="Times New Roman" w:eastAsia="Times New Roman" w:hAnsi="Times New Roman" w:cs="Times New Roman"/>
+                <w:b/>
+                <w:sz w:val="32"/>
+                <w:szCs w:val="32"/>
+              </w:rPr>
+            </w:pPr>
+            <w:r>
+              <w:rPr>
+                <w:rFonts w:ascii="Times New Roman" w:eastAsia="Times New Roman" w:hAnsi="Times New Roman" w:cs="Times New Roman"/>
+                <w:sz w:val="32"/>
+                <w:szCs w:val="32"/>
+              </w:rPr>
+              <w:t>1</w:t>
+            </w:r>
+          </w:p>
+        </w:tc>
+        <w:tc>
+          <w:tcPr>
+            <w:tcW w:w="1980" w:type="dxa"/>
+          </w:tcPr>
+          <w:p>
+            <w:pPr>
+              <w:spacing w:before="240"/>
+              <w:jc w:val="center"/>
+              <w:rPr>
+                <w:rFonts w:ascii="Times New Roman" w:eastAsia="Times New Roman" w:hAnsi="Times New Roman" w:cs="Times New Roman"/>
+                <w:b/>
+                <w:sz w:val="32"/>
+                <w:szCs w:val="32"/>
+              </w:rPr>
+            </w:pPr>
+            <w:r>
+              <w:rPr>
+                <w:rFonts w:ascii="Times New Roman" w:eastAsia="Times New Roman" w:hAnsi="Times New Roman" w:cs="Times New Roman"/>
+                <w:sz w:val="32"/>
+                <w:szCs w:val="32"/>
+              </w:rPr>
+              <w:t>Đăng Nhập</w:t>
+            </w:r>
+          </w:p>
+        </w:tc>
+        <w:tc>
+          <w:tcPr>
+            <w:tcW w:w="5400" w:type="dxa"/>
+          </w:tcPr>
+          <w:p>
+            <w:pPr>
+              <w:pStyle w:val="ListParagraph"/>
+              <w:numPr>
+                <w:ilvl w:val="0"/>
+                <w:numId w:val="2"/>
+              </w:numPr>
+              <w:spacing w:before="240"/>
+              <w:rPr>
+                <w:rFonts w:ascii="Times New Roman" w:eastAsia="Times New Roman" w:hAnsi="Times New Roman" w:cs="Times New Roman"/>
+                <w:bCs/>
+                <w:sz w:val="32"/>
+                <w:szCs w:val="32"/>
+              </w:rPr>
+            </w:pPr>
+            <w:r>
+              <w:rPr>
+                <w:rFonts w:ascii="Times New Roman" w:eastAsia="Times New Roman" w:hAnsi="Times New Roman" w:cs="Times New Roman"/>
+                <w:bCs/>
+                <w:sz w:val="32"/>
+                <w:szCs w:val="32"/>
+              </w:rPr>
+              <w:t>Thiết kế giao diện trang Đăng Nhập</w:t>
+            </w:r>
+          </w:p>
+        </w:tc>
+        <w:tc>
+          <w:tcPr>
+            <w:tcW w:w="1980" w:type="dxa"/>
+          </w:tcPr>
+          <w:p>
+            <w:pPr>
+              <w:spacing w:before="240"/>
+              <w:jc w:val="center"/>
+              <w:rPr>
+                <w:rFonts w:ascii="Times New Roman" w:eastAsia="Times New Roman" w:hAnsi="Times New Roman" w:cs="Times New Roman"/>
+                <w:b/>
+                <w:sz w:val="32"/>
+                <w:szCs w:val="32"/>
+              </w:rPr>
+            </w:pPr>
+            <w:r>
+              <w:rPr>
+                <w:rFonts w:ascii="Times New Roman" w:eastAsia="Times New Roman" w:hAnsi="Times New Roman" w:cs="Times New Roman"/>
+                <w:sz w:val="32"/>
+                <w:szCs w:val="32"/>
+              </w:rPr>
+              <w:t>14/10/2025</w:t>
+            </w:r>
+          </w:p>
+        </w:tc>
+      </w:tr>
+      <w:tr>
+        <w:trPr>
+          <w:trHeight w:val="899"/>
+        </w:trPr>
+        <w:tc>
+          <w:tcPr>
+            <w:tcW w:w="787" w:type="dxa"/>
+          </w:tcPr>
+          <w:p>
+            <w:pPr>
+              <w:spacing w:before="240"/>
+              <w:jc w:val="center"/>
+              <w:rPr>
+                <w:rFonts w:ascii="Times New Roman" w:eastAsia="Times New Roman" w:hAnsi="Times New Roman" w:cs="Times New Roman"/>
+                <w:sz w:val="32"/>
+                <w:szCs w:val="32"/>
+              </w:rPr>
+            </w:pPr>
+            <w:r>
+              <w:rPr>
+                <w:rFonts w:ascii="Times New Roman" w:eastAsia="Times New Roman" w:hAnsi="Times New Roman" w:cs="Times New Roman"/>
+                <w:sz w:val="32"/>
+                <w:szCs w:val="32"/>
+              </w:rPr>
+              <w:t>2</w:t>
+            </w:r>
+          </w:p>
+        </w:tc>
+        <w:tc>
+          <w:tcPr>
+            <w:tcW w:w="1980" w:type="dxa"/>
+          </w:tcPr>
+          <w:p>
+            <w:pPr>
+              <w:spacing w:before="240"/>
+              <w:jc w:val="center"/>
+              <w:rPr>
+                <w:rFonts w:ascii="Times New Roman" w:eastAsia="Times New Roman" w:hAnsi="Times New Roman" w:cs="Times New Roman"/>
+                <w:sz w:val="32"/>
+                <w:szCs w:val="32"/>
+              </w:rPr>
+            </w:pPr>
+            <w:r>
+              <w:rPr>
+                <w:rFonts w:ascii="Times New Roman" w:eastAsia="Times New Roman" w:hAnsi="Times New Roman" w:cs="Times New Roman"/>
+                <w:sz w:val="32"/>
+                <w:szCs w:val="32"/>
+              </w:rPr>
+              <w:t>Đăng Ký</w:t>
+            </w:r>
+          </w:p>
+        </w:tc>
+        <w:tc>
+          <w:tcPr>
+            <w:tcW w:w="5400" w:type="dxa"/>
+          </w:tcPr>
+          <w:p>
+            <w:pPr>
+              <w:pStyle w:val="ListParagraph"/>
+              <w:numPr>
+                <w:ilvl w:val="0"/>
+                <w:numId w:val="2"/>
+              </w:numPr>
+              <w:spacing w:before="240"/>
+              <w:rPr>
+                <w:rFonts w:ascii="Times New Roman" w:eastAsia="Times New Roman" w:hAnsi="Times New Roman" w:cs="Times New Roman"/>
+                <w:bCs/>
+                <w:sz w:val="32"/>
+                <w:szCs w:val="32"/>
+              </w:rPr>
+            </w:pPr>
+            <w:r>
+              <w:rPr>
+                <w:rFonts w:ascii="Times New Roman" w:eastAsia="Times New Roman" w:hAnsi="Times New Roman" w:cs="Times New Roman"/>
+                <w:bCs/>
+                <w:sz w:val="32"/>
+                <w:szCs w:val="32"/>
+              </w:rPr>
+              <w:t>Thiết kế giao diện trang Đăng Ký</w:t>
+            </w:r>
+          </w:p>
+        </w:tc>
+        <w:tc>
+          <w:tcPr>
+            <w:tcW w:w="1980" w:type="dxa"/>
+          </w:tcPr>
+          <w:p>
+            <w:pPr>
+              <w:spacing w:before="240"/>
+              <w:jc w:val="center"/>
+              <w:rPr>
+                <w:rFonts w:ascii="Times New Roman" w:eastAsia="Times New Roman" w:hAnsi="Times New Roman" w:cs="Times New Roman"/>
+                <w:sz w:val="32"/>
+                <w:szCs w:val="32"/>
+              </w:rPr>
+            </w:pPr>
+            <w:r>
+              <w:rPr>
+                <w:rFonts w:ascii="Times New Roman" w:eastAsia="Times New Roman" w:hAnsi="Times New Roman" w:cs="Times New Roman"/>
+                <w:sz w:val="32"/>
+                <w:szCs w:val="32"/>
+              </w:rPr>
+              <w:t>1</w:t>
+            </w:r>
+            <w:r>
+              <w:rPr>
+                <w:rFonts w:ascii="Times New Roman" w:eastAsia="Times New Roman" w:hAnsi="Times New Roman" w:cs="Times New Roman"/>
+                <w:sz w:val="32"/>
+                <w:szCs w:val="32"/>
+              </w:rPr>
+              <w:t>6</w:t>
+            </w:r>
+            <w:r>
+              <w:rPr>
+                <w:rFonts w:ascii="Times New Roman" w:eastAsia="Times New Roman" w:hAnsi="Times New Roman" w:cs="Times New Roman"/>
+                <w:sz w:val="32"/>
+                <w:szCs w:val="32"/>
+              </w:rPr>
+              <w:t>/10/2025</w:t>
+            </w:r>
+          </w:p>
+        </w:tc>
+      </w:tr>
+      <w:tr>
+        <w:trPr>
+          <w:trHeight w:val="899"/>
+        </w:trPr>
+        <w:tc>
+          <w:tcPr>
+            <w:tcW w:w="787" w:type="dxa"/>
+          </w:tcPr>
+          <w:p>
+            <w:pPr>
+              <w:spacing w:before="240"/>
+              <w:jc w:val="center"/>
+              <w:rPr>
+                <w:rFonts w:ascii="Times New Roman" w:eastAsia="Times New Roman" w:hAnsi="Times New Roman" w:cs="Times New Roman"/>
+                <w:sz w:val="32"/>
+                <w:szCs w:val="32"/>
+              </w:rPr>
+            </w:pPr>
+            <w:r>
+              <w:rPr>
+                <w:rFonts w:ascii="Times New Roman" w:eastAsia="Times New Roman" w:hAnsi="Times New Roman" w:cs="Times New Roman"/>
+                <w:sz w:val="32"/>
+                <w:szCs w:val="32"/>
+              </w:rPr>
+              <w:t>3</w:t>
+            </w:r>
+          </w:p>
+        </w:tc>
+        <w:tc>
+          <w:tcPr>
+            <w:tcW w:w="1980" w:type="dxa"/>
+          </w:tcPr>
+          <w:p>
+            <w:pPr>
+              <w:spacing w:before="240"/>
+              <w:jc w:val="center"/>
+              <w:rPr>
+                <w:rFonts w:ascii="Times New Roman" w:eastAsia="Times New Roman" w:hAnsi="Times New Roman" w:cs="Times New Roman"/>
+                <w:sz w:val="32"/>
+                <w:szCs w:val="32"/>
+              </w:rPr>
+            </w:pPr>
+            <w:r>
+              <w:rPr>
+                <w:rFonts w:ascii="Times New Roman" w:eastAsia="Times New Roman" w:hAnsi="Times New Roman" w:cs="Times New Roman"/>
+                <w:sz w:val="32"/>
+                <w:szCs w:val="32"/>
+              </w:rPr>
+              <w:t>Nhân Viên</w:t>
+            </w:r>
+          </w:p>
+        </w:tc>
+        <w:tc>
+          <w:tcPr>
+            <w:tcW w:w="5400" w:type="dxa"/>
+          </w:tcPr>
+          <w:p>
+            <w:pPr>
+              <w:pStyle w:val="ListParagraph"/>
+              <w:numPr>
+                <w:ilvl w:val="0"/>
+                <w:numId w:val="2"/>
+              </w:numPr>
+              <w:spacing w:before="240"/>
+              <w:rPr>
+                <w:rFonts w:ascii="Times New Roman" w:eastAsia="Times New Roman" w:hAnsi="Times New Roman" w:cs="Times New Roman"/>
+                <w:bCs/>
+                <w:sz w:val="32"/>
+                <w:szCs w:val="32"/>
+              </w:rPr>
+            </w:pPr>
+            <w:r>
+              <w:rPr>
+                <w:rFonts w:ascii="Times New Roman" w:eastAsia="Times New Roman" w:hAnsi="Times New Roman" w:cs="Times New Roman"/>
+                <w:bCs/>
+                <w:sz w:val="32"/>
+                <w:szCs w:val="32"/>
+              </w:rPr>
+              <w:t>Thiết kế giao diện trang quản lý nhân viên</w:t>
+            </w:r>
+          </w:p>
+        </w:tc>
+        <w:tc>
+          <w:tcPr>
+            <w:tcW w:w="1980" w:type="dxa"/>
+          </w:tcPr>
+          <w:p>
+            <w:pPr>
+              <w:spacing w:before="240"/>
+              <w:jc w:val="center"/>
+              <w:rPr>
+                <w:rFonts w:ascii="Times New Roman" w:eastAsia="Times New Roman" w:hAnsi="Times New Roman" w:cs="Times New Roman"/>
+                <w:sz w:val="32"/>
+                <w:szCs w:val="32"/>
+              </w:rPr>
+            </w:pPr>
+            <w:r>
+              <w:rPr>
+                <w:rFonts w:ascii="Times New Roman" w:eastAsia="Times New Roman" w:hAnsi="Times New Roman" w:cs="Times New Roman"/>
+                <w:sz w:val="32"/>
+                <w:szCs w:val="32"/>
+              </w:rPr>
+              <w:t>1</w:t>
+            </w:r>
+            <w:r>
+              <w:rPr>
+                <w:rFonts w:ascii="Times New Roman" w:eastAsia="Times New Roman" w:hAnsi="Times New Roman" w:cs="Times New Roman"/>
+                <w:sz w:val="32"/>
+                <w:szCs w:val="32"/>
+              </w:rPr>
+              <w:t>8</w:t>
+            </w:r>
+            <w:r>
+              <w:rPr>
+                <w:rFonts w:ascii="Times New Roman" w:eastAsia="Times New Roman" w:hAnsi="Times New Roman" w:cs="Times New Roman"/>
+                <w:sz w:val="32"/>
+                <w:szCs w:val="32"/>
+              </w:rPr>
+              <w:t>/10/2025</w:t>
+            </w:r>
+          </w:p>
+        </w:tc>
+      </w:tr>
+      <w:tr>
+        <w:trPr>
+          <w:trHeight w:val="899"/>
+        </w:trPr>
+        <w:tc>
+          <w:tcPr>
+            <w:tcW w:w="787" w:type="dxa"/>
+          </w:tcPr>
+          <w:p>
+            <w:pPr>
+              <w:spacing w:before="240"/>
+              <w:jc w:val="center"/>
+              <w:rPr>
+                <w:rFonts w:ascii="Times New Roman" w:eastAsia="Times New Roman" w:hAnsi="Times New Roman" w:cs="Times New Roman"/>
+                <w:sz w:val="32"/>
+                <w:szCs w:val="32"/>
+              </w:rPr>
+            </w:pPr>
+            <w:r>
+              <w:rPr>
+                <w:rFonts w:ascii="Times New Roman" w:eastAsia="Times New Roman" w:hAnsi="Times New Roman" w:cs="Times New Roman"/>
+                <w:sz w:val="32"/>
+                <w:szCs w:val="32"/>
+              </w:rPr>
+              <w:t>4</w:t>
+            </w:r>
+          </w:p>
+        </w:tc>
+        <w:tc>
+          <w:tcPr>
+            <w:tcW w:w="1980" w:type="dxa"/>
+          </w:tcPr>
+          <w:p>
+            <w:pPr>
+              <w:spacing w:before="240"/>
+              <w:jc w:val="center"/>
+              <w:rPr>
+                <w:rFonts w:ascii="Times New Roman" w:eastAsia="Times New Roman" w:hAnsi="Times New Roman" w:cs="Times New Roman"/>
+                <w:sz w:val="32"/>
+                <w:szCs w:val="32"/>
+              </w:rPr>
+            </w:pPr>
+            <w:r>
+              <w:rPr>
+                <w:rFonts w:ascii="Times New Roman" w:eastAsia="Times New Roman" w:hAnsi="Times New Roman" w:cs="Times New Roman"/>
+                <w:sz w:val="32"/>
+                <w:szCs w:val="32"/>
+              </w:rPr>
+              <w:t>Tài Khoản</w:t>
+            </w:r>
+          </w:p>
+        </w:tc>
+        <w:tc>
+          <w:tcPr>
+            <w:tcW w:w="5400" w:type="dxa"/>
+          </w:tcPr>
+          <w:p>
+            <w:pPr>
+              <w:pStyle w:val="ListParagraph"/>
+              <w:numPr>
+                <w:ilvl w:val="0"/>
+                <w:numId w:val="2"/>
+              </w:numPr>
+              <w:spacing w:before="240"/>
+              <w:rPr>
+                <w:rFonts w:ascii="Times New Roman" w:eastAsia="Times New Roman" w:hAnsi="Times New Roman" w:cs="Times New Roman"/>
+                <w:bCs/>
+                <w:sz w:val="32"/>
+                <w:szCs w:val="32"/>
+              </w:rPr>
+            </w:pPr>
+            <w:r>
+              <w:rPr>
+                <w:rFonts w:ascii="Times New Roman" w:eastAsia="Times New Roman" w:hAnsi="Times New Roman" w:cs="Times New Roman"/>
+                <w:bCs/>
+                <w:sz w:val="32"/>
+                <w:szCs w:val="32"/>
+              </w:rPr>
+              <w:t>Thiết kế giao diện trang quản lý tài khoản</w:t>
+            </w:r>
+          </w:p>
+        </w:tc>
+        <w:tc>
+          <w:tcPr>
+            <w:tcW w:w="1980" w:type="dxa"/>
+          </w:tcPr>
+          <w:p>
+            <w:pPr>
+              <w:spacing w:before="240"/>
+              <w:jc w:val="center"/>
+              <w:rPr>
+                <w:rFonts w:ascii="Times New Roman" w:eastAsia="Times New Roman" w:hAnsi="Times New Roman" w:cs="Times New Roman"/>
+                <w:sz w:val="32"/>
+                <w:szCs w:val="32"/>
+              </w:rPr>
+            </w:pPr>
+            <w:r>
+              <w:rPr>
+                <w:rFonts w:ascii="Times New Roman" w:eastAsia="Times New Roman" w:hAnsi="Times New Roman" w:cs="Times New Roman"/>
+                <w:sz w:val="32"/>
+                <w:szCs w:val="32"/>
+              </w:rPr>
+              <w:t>20</w:t>
+            </w:r>
+            <w:r>
+              <w:rPr>
+                <w:rFonts w:ascii="Times New Roman" w:eastAsia="Times New Roman" w:hAnsi="Times New Roman" w:cs="Times New Roman"/>
+                <w:sz w:val="32"/>
+                <w:szCs w:val="32"/>
+              </w:rPr>
+              <w:t>/10/2025</w:t>
+            </w:r>
+          </w:p>
+        </w:tc>
+      </w:tr>
+      <w:tr>
+        <w:trPr>
+          <w:trHeight w:val="899"/>
+        </w:trPr>
+        <w:tc>
+          <w:tcPr>
+            <w:tcW w:w="787" w:type="dxa"/>
+          </w:tcPr>
+          <w:p>
+            <w:pPr>
+              <w:spacing w:before="240"/>
+              <w:jc w:val="center"/>
+              <w:rPr>
+                <w:rFonts w:ascii="Times New Roman" w:eastAsia="Times New Roman" w:hAnsi="Times New Roman" w:cs="Times New Roman"/>
+                <w:sz w:val="32"/>
+                <w:szCs w:val="32"/>
+              </w:rPr>
+            </w:pPr>
+            <w:r>
+              <w:rPr>
+                <w:rFonts w:ascii="Times New Roman" w:eastAsia="Times New Roman" w:hAnsi="Times New Roman" w:cs="Times New Roman"/>
+                <w:sz w:val="32"/>
+                <w:szCs w:val="32"/>
+              </w:rPr>
+              <w:t>5</w:t>
+            </w:r>
+          </w:p>
+        </w:tc>
+        <w:tc>
+          <w:tcPr>
+            <w:tcW w:w="1980" w:type="dxa"/>
+          </w:tcPr>
+          <w:p>
+            <w:pPr>
+              <w:spacing w:before="240"/>
+              <w:jc w:val="center"/>
+              <w:rPr>
+                <w:rFonts w:ascii="Times New Roman" w:eastAsia="Times New Roman" w:hAnsi="Times New Roman" w:cs="Times New Roman"/>
+                <w:sz w:val="32"/>
+                <w:szCs w:val="32"/>
+              </w:rPr>
+            </w:pPr>
+            <w:r>
+              <w:rPr>
+                <w:rFonts w:ascii="Times New Roman" w:eastAsia="Times New Roman" w:hAnsi="Times New Roman" w:cs="Times New Roman"/>
+                <w:sz w:val="32"/>
+                <w:szCs w:val="32"/>
+              </w:rPr>
+              <w:t>Khách Hàng</w:t>
+            </w:r>
+          </w:p>
+        </w:tc>
+        <w:tc>
+          <w:tcPr>
+            <w:tcW w:w="5400" w:type="dxa"/>
+          </w:tcPr>
+          <w:p>
+            <w:pPr>
+              <w:pStyle w:val="ListParagraph"/>
+              <w:numPr>
+                <w:ilvl w:val="0"/>
+                <w:numId w:val="2"/>
+              </w:numPr>
+              <w:spacing w:before="240"/>
+              <w:rPr>
+                <w:rFonts w:ascii="Times New Roman" w:eastAsia="Times New Roman" w:hAnsi="Times New Roman" w:cs="Times New Roman"/>
+                <w:bCs/>
+                <w:sz w:val="32"/>
+                <w:szCs w:val="32"/>
+              </w:rPr>
+            </w:pPr>
+            <w:r>
+              <w:rPr>
+                <w:rFonts w:ascii="Times New Roman" w:eastAsia="Times New Roman" w:hAnsi="Times New Roman" w:cs="Times New Roman"/>
+                <w:bCs/>
+                <w:sz w:val="32"/>
+                <w:szCs w:val="32"/>
+              </w:rPr>
+              <w:t>Thiết kế giao diện trang Quản lý khách hàng</w:t>
+            </w:r>
+          </w:p>
+        </w:tc>
+        <w:tc>
+          <w:tcPr>
+            <w:tcW w:w="1980" w:type="dxa"/>
+          </w:tcPr>
+          <w:p>
+            <w:pPr>
+              <w:spacing w:before="240"/>
+              <w:jc w:val="center"/>
+              <w:rPr>
+                <w:rFonts w:ascii="Times New Roman" w:eastAsia="Times New Roman" w:hAnsi="Times New Roman" w:cs="Times New Roman"/>
+                <w:sz w:val="32"/>
+                <w:szCs w:val="32"/>
+              </w:rPr>
+            </w:pPr>
+          </w:p>
+        </w:tc>
+      </w:tr>
+      <w:tr>
+        <w:trPr>
+          <w:trHeight w:val="899"/>
+        </w:trPr>
+        <w:tc>
+          <w:tcPr>
+            <w:tcW w:w="787" w:type="dxa"/>
+          </w:tcPr>
+          <w:p>
+            <w:pPr>
+              <w:spacing w:before="240"/>
+              <w:jc w:val="center"/>
+              <w:rPr>
+                <w:rFonts w:ascii="Times New Roman" w:eastAsia="Times New Roman" w:hAnsi="Times New Roman" w:cs="Times New Roman"/>
+                <w:sz w:val="32"/>
+                <w:szCs w:val="32"/>
+              </w:rPr>
+            </w:pPr>
+            <w:r>
+              <w:rPr>
+                <w:rFonts w:ascii="Times New Roman" w:eastAsia="Times New Roman" w:hAnsi="Times New Roman" w:cs="Times New Roman"/>
+                <w:sz w:val="32"/>
+                <w:szCs w:val="32"/>
+              </w:rPr>
+              <w:t>6</w:t>
+            </w:r>
+          </w:p>
+        </w:tc>
+        <w:tc>
+          <w:tcPr>
+            <w:tcW w:w="1980" w:type="dxa"/>
+          </w:tcPr>
+          <w:p>
+            <w:pPr>
+              <w:spacing w:before="240"/>
+              <w:jc w:val="center"/>
+              <w:rPr>
+                <w:rFonts w:ascii="Times New Roman" w:eastAsia="Times New Roman" w:hAnsi="Times New Roman" w:cs="Times New Roman"/>
+                <w:sz w:val="32"/>
+                <w:szCs w:val="32"/>
+              </w:rPr>
+            </w:pPr>
+            <w:r>
+              <w:rPr>
+                <w:rFonts w:ascii="Times New Roman" w:eastAsia="Times New Roman" w:hAnsi="Times New Roman" w:cs="Times New Roman"/>
+                <w:sz w:val="32"/>
+                <w:szCs w:val="32"/>
+              </w:rPr>
+              <w:t>Lịch Sử Đăng Nhập</w:t>
+            </w:r>
+          </w:p>
+        </w:tc>
+        <w:tc>
+          <w:tcPr>
+            <w:tcW w:w="5400" w:type="dxa"/>
+          </w:tcPr>
+          <w:p>
+            <w:pPr>
+              <w:pStyle w:val="ListParagraph"/>
+              <w:numPr>
+                <w:ilvl w:val="0"/>
+                <w:numId w:val="2"/>
+              </w:numPr>
+              <w:spacing w:before="240"/>
+              <w:rPr>
+                <w:rFonts w:ascii="Times New Roman" w:eastAsia="Times New Roman" w:hAnsi="Times New Roman" w:cs="Times New Roman"/>
+                <w:bCs/>
+                <w:sz w:val="32"/>
+                <w:szCs w:val="32"/>
+              </w:rPr>
+            </w:pPr>
+            <w:r>
+              <w:rPr>
+                <w:rFonts w:ascii="Times New Roman" w:eastAsia="Times New Roman" w:hAnsi="Times New Roman" w:cs="Times New Roman"/>
+                <w:bCs/>
+                <w:sz w:val="32"/>
+                <w:szCs w:val="32"/>
+              </w:rPr>
+              <w:t>Thiết kế giao diện trang lịch sử đăng nhập</w:t>
+            </w:r>
+          </w:p>
+        </w:tc>
+        <w:tc>
+          <w:tcPr>
+            <w:tcW w:w="1980" w:type="dxa"/>
+          </w:tcPr>
+          <w:p>
+            <w:pPr>
+              <w:spacing w:before="240"/>
+              <w:jc w:val="center"/>
+              <w:rPr>
+                <w:rFonts w:ascii="Times New Roman" w:eastAsia="Times New Roman" w:hAnsi="Times New Roman" w:cs="Times New Roman"/>
+                <w:sz w:val="32"/>
+                <w:szCs w:val="32"/>
+              </w:rPr>
+            </w:pPr>
+          </w:p>
+        </w:tc>
+      </w:tr>
+      <w:tr>
+        <w:trPr>
+          <w:trHeight w:val="899"/>
+        </w:trPr>
+        <w:tc>
+          <w:tcPr>
+            <w:tcW w:w="787" w:type="dxa"/>
+          </w:tcPr>
+          <w:p>
+            <w:pPr>
+              <w:spacing w:before="240"/>
+              <w:jc w:val="center"/>
+              <w:rPr>
+                <w:rFonts w:ascii="Times New Roman" w:eastAsia="Times New Roman" w:hAnsi="Times New Roman" w:cs="Times New Roman"/>
+                <w:sz w:val="32"/>
+                <w:szCs w:val="32"/>
+              </w:rPr>
+            </w:pPr>
+            <w:r>
+              <w:rPr>
+                <w:rFonts w:ascii="Times New Roman" w:eastAsia="Times New Roman" w:hAnsi="Times New Roman" w:cs="Times New Roman"/>
+                <w:sz w:val="32"/>
+                <w:szCs w:val="32"/>
+              </w:rPr>
+              <w:t>7</w:t>
+            </w:r>
+          </w:p>
+        </w:tc>
+        <w:tc>
+          <w:tcPr>
+            <w:tcW w:w="1980" w:type="dxa"/>
+          </w:tcPr>
+          <w:p>
+            <w:pPr>
+              <w:spacing w:before="240"/>
+              <w:jc w:val="center"/>
+              <w:rPr>
+                <w:rFonts w:ascii="Times New Roman" w:eastAsia="Times New Roman" w:hAnsi="Times New Roman" w:cs="Times New Roman"/>
+                <w:sz w:val="32"/>
+                <w:szCs w:val="32"/>
+              </w:rPr>
+            </w:pPr>
+            <w:r>
+              <w:rPr>
+                <w:rFonts w:ascii="Times New Roman" w:eastAsia="Times New Roman" w:hAnsi="Times New Roman" w:cs="Times New Roman"/>
+                <w:sz w:val="32"/>
+                <w:szCs w:val="32"/>
+              </w:rPr>
+              <w:t>Đăng Nhập</w:t>
+            </w:r>
+          </w:p>
+        </w:tc>
+        <w:tc>
+          <w:tcPr>
+            <w:tcW w:w="5400" w:type="dxa"/>
+          </w:tcPr>
+          <w:p>
+            <w:pPr>
+              <w:pStyle w:val="ListParagraph"/>
+              <w:numPr>
+                <w:ilvl w:val="0"/>
+                <w:numId w:val="2"/>
+              </w:numPr>
+              <w:spacing w:before="240"/>
+              <w:rPr>
+                <w:rFonts w:ascii="Times New Roman" w:eastAsia="Times New Roman" w:hAnsi="Times New Roman" w:cs="Times New Roman"/>
+                <w:bCs/>
+                <w:sz w:val="32"/>
+                <w:szCs w:val="32"/>
+              </w:rPr>
+            </w:pPr>
+            <w:r>
+              <w:rPr>
+                <w:rFonts w:ascii="Times New Roman" w:eastAsia="Times New Roman" w:hAnsi="Times New Roman" w:cs="Times New Roman"/>
+                <w:bCs/>
+                <w:sz w:val="32"/>
+                <w:szCs w:val="32"/>
+              </w:rPr>
+              <w:t>Xử lý phân quyền đăng nhập(User/Admin), kiểm tra tài khoản mật khẩu hợp lệ</w:t>
+            </w:r>
+          </w:p>
+        </w:tc>
+        <w:tc>
+          <w:tcPr>
+            <w:tcW w:w="1980" w:type="dxa"/>
+          </w:tcPr>
+          <w:p>
+            <w:pPr>
+              <w:spacing w:before="240"/>
+              <w:jc w:val="center"/>
+              <w:rPr>
+                <w:rFonts w:ascii="Times New Roman" w:eastAsia="Times New Roman" w:hAnsi="Times New Roman" w:cs="Times New Roman"/>
+                <w:sz w:val="32"/>
+                <w:szCs w:val="32"/>
+              </w:rPr>
+            </w:pPr>
+          </w:p>
+        </w:tc>
+      </w:tr>
+      <w:tr>
+        <w:trPr>
+          <w:trHeight w:val="899"/>
+        </w:trPr>
+        <w:tc>
+          <w:tcPr>
+            <w:tcW w:w="787" w:type="dxa"/>
+          </w:tcPr>
+          <w:p>
+            <w:pPr>
+              <w:spacing w:before="240"/>
+              <w:jc w:val="center"/>
+              <w:rPr>
+                <w:rFonts w:ascii="Times New Roman" w:eastAsia="Times New Roman" w:hAnsi="Times New Roman" w:cs="Times New Roman"/>
+                <w:sz w:val="32"/>
+                <w:szCs w:val="32"/>
+              </w:rPr>
+            </w:pPr>
+            <w:r>
+              <w:rPr>
+                <w:rFonts w:ascii="Times New Roman" w:eastAsia="Times New Roman" w:hAnsi="Times New Roman" w:cs="Times New Roman"/>
+                <w:sz w:val="32"/>
+                <w:szCs w:val="32"/>
+              </w:rPr>
+              <w:lastRenderedPageBreak/>
+              <w:t>8</w:t>
+            </w:r>
+          </w:p>
+        </w:tc>
+        <w:tc>
+          <w:tcPr>
+            <w:tcW w:w="1980" w:type="dxa"/>
+          </w:tcPr>
+          <w:p>
+            <w:pPr>
+              <w:spacing w:before="240"/>
+              <w:jc w:val="center"/>
+              <w:rPr>
+                <w:rFonts w:ascii="Times New Roman" w:eastAsia="Times New Roman" w:hAnsi="Times New Roman" w:cs="Times New Roman"/>
+                <w:sz w:val="32"/>
+                <w:szCs w:val="32"/>
+              </w:rPr>
+            </w:pPr>
+            <w:r>
+              <w:rPr>
+                <w:rFonts w:ascii="Times New Roman" w:eastAsia="Times New Roman" w:hAnsi="Times New Roman" w:cs="Times New Roman"/>
+                <w:sz w:val="32"/>
+                <w:szCs w:val="32"/>
+              </w:rPr>
+              <w:t>Đăng Ký</w:t>
+            </w:r>
+          </w:p>
+        </w:tc>
+        <w:tc>
+          <w:tcPr>
+            <w:tcW w:w="5400" w:type="dxa"/>
+          </w:tcPr>
+          <w:p>
+            <w:pPr>
+              <w:pStyle w:val="ListParagraph"/>
+              <w:numPr>
+                <w:ilvl w:val="0"/>
+                <w:numId w:val="2"/>
+              </w:numPr>
+              <w:spacing w:before="240"/>
+              <w:rPr>
+                <w:rFonts w:ascii="Times New Roman" w:eastAsia="Times New Roman" w:hAnsi="Times New Roman" w:cs="Times New Roman"/>
+                <w:bCs/>
+                <w:sz w:val="32"/>
+                <w:szCs w:val="32"/>
+              </w:rPr>
+            </w:pPr>
+            <w:r>
+              <w:rPr>
+                <w:rFonts w:ascii="Times New Roman" w:eastAsia="Times New Roman" w:hAnsi="Times New Roman" w:cs="Times New Roman"/>
+                <w:bCs/>
+                <w:sz w:val="32"/>
+                <w:szCs w:val="32"/>
+              </w:rPr>
+              <w:t>Xử lý lưu dữ liệu người dùng vào database để người dùng có thể đăng nhập vào tài khoản</w:t>
+            </w:r>
+          </w:p>
+        </w:tc>
+        <w:tc>
+          <w:tcPr>
+            <w:tcW w:w="1980" w:type="dxa"/>
+          </w:tcPr>
+          <w:p>
+            <w:pPr>
+              <w:spacing w:before="240"/>
+              <w:jc w:val="center"/>
+              <w:rPr>
+                <w:rFonts w:ascii="Times New Roman" w:eastAsia="Times New Roman" w:hAnsi="Times New Roman" w:cs="Times New Roman"/>
+                <w:sz w:val="32"/>
+                <w:szCs w:val="32"/>
+              </w:rPr>
+            </w:pPr>
+          </w:p>
+        </w:tc>
+      </w:tr>
+      <w:tr>
+        <w:trPr>
+          <w:trHeight w:val="899"/>
+        </w:trPr>
+        <w:tc>
+          <w:tcPr>
+            <w:tcW w:w="787" w:type="dxa"/>
+          </w:tcPr>
+          <w:p>
+            <w:pPr>
+              <w:spacing w:before="240"/>
+              <w:jc w:val="center"/>
+              <w:rPr>
+                <w:rFonts w:ascii="Times New Roman" w:eastAsia="Times New Roman" w:hAnsi="Times New Roman" w:cs="Times New Roman"/>
+                <w:sz w:val="32"/>
+                <w:szCs w:val="32"/>
+              </w:rPr>
+            </w:pPr>
+            <w:r>
+              <w:rPr>
+                <w:rFonts w:ascii="Times New Roman" w:eastAsia="Times New Roman" w:hAnsi="Times New Roman" w:cs="Times New Roman"/>
+                <w:sz w:val="32"/>
+                <w:szCs w:val="32"/>
+              </w:rPr>
+              <w:t>9</w:t>
+            </w:r>
+          </w:p>
+        </w:tc>
+        <w:tc>
+          <w:tcPr>
+            <w:tcW w:w="1980" w:type="dxa"/>
+          </w:tcPr>
+          <w:p>
+            <w:pPr>
+              <w:spacing w:before="240"/>
+              <w:jc w:val="center"/>
+              <w:rPr>
+                <w:rFonts w:ascii="Times New Roman" w:eastAsia="Times New Roman" w:hAnsi="Times New Roman" w:cs="Times New Roman"/>
+                <w:sz w:val="32"/>
+                <w:szCs w:val="32"/>
+              </w:rPr>
+            </w:pPr>
+            <w:r>
+              <w:rPr>
+                <w:rFonts w:ascii="Times New Roman" w:eastAsia="Times New Roman" w:hAnsi="Times New Roman" w:cs="Times New Roman"/>
+                <w:sz w:val="32"/>
+                <w:szCs w:val="32"/>
+              </w:rPr>
+              <w:t>Nhân Viên</w:t>
+            </w:r>
+          </w:p>
+        </w:tc>
+        <w:tc>
+          <w:tcPr>
+            <w:tcW w:w="5400" w:type="dxa"/>
+          </w:tcPr>
+          <w:p>
+            <w:pPr>
+              <w:pStyle w:val="ListParagraph"/>
+              <w:numPr>
+                <w:ilvl w:val="0"/>
+                <w:numId w:val="2"/>
+              </w:numPr>
+              <w:spacing w:before="240"/>
+              <w:rPr>
+                <w:rFonts w:ascii="Times New Roman" w:eastAsia="Times New Roman" w:hAnsi="Times New Roman" w:cs="Times New Roman"/>
+                <w:bCs/>
+                <w:sz w:val="32"/>
+                <w:szCs w:val="32"/>
+              </w:rPr>
+            </w:pPr>
+            <w:r>
+              <w:rPr>
+                <w:rFonts w:ascii="Times New Roman" w:eastAsia="Times New Roman" w:hAnsi="Times New Roman" w:cs="Times New Roman"/>
+                <w:bCs/>
+                <w:sz w:val="32"/>
+                <w:szCs w:val="32"/>
+              </w:rPr>
+              <w:t xml:space="preserve">Xây dựng chức năng CRUD cho nhân viên, chức năng tìm kiếm Nhân viên theo mã or theo tên </w:t>
+            </w:r>
+          </w:p>
+        </w:tc>
+        <w:tc>
+          <w:tcPr>
+            <w:tcW w:w="1980" w:type="dxa"/>
+          </w:tcPr>
+          <w:p>
+            <w:pPr>
+              <w:spacing w:before="240"/>
+              <w:jc w:val="center"/>
+              <w:rPr>
+                <w:rFonts w:ascii="Times New Roman" w:eastAsia="Times New Roman" w:hAnsi="Times New Roman" w:cs="Times New Roman"/>
+                <w:sz w:val="32"/>
+                <w:szCs w:val="32"/>
+              </w:rPr>
+            </w:pPr>
+          </w:p>
+        </w:tc>
+      </w:tr>
+      <w:tr>
+        <w:trPr>
+          <w:trHeight w:val="899"/>
+        </w:trPr>
+        <w:tc>
+          <w:tcPr>
+            <w:tcW w:w="787" w:type="dxa"/>
+          </w:tcPr>
+          <w:p>
+            <w:pPr>
+              <w:spacing w:before="240"/>
+              <w:jc w:val="center"/>
+              <w:rPr>
+                <w:rFonts w:ascii="Times New Roman" w:eastAsia="Times New Roman" w:hAnsi="Times New Roman" w:cs="Times New Roman"/>
+                <w:sz w:val="32"/>
+                <w:szCs w:val="32"/>
+              </w:rPr>
+            </w:pPr>
+            <w:r>
+              <w:rPr>
+                <w:rFonts w:ascii="Times New Roman" w:eastAsia="Times New Roman" w:hAnsi="Times New Roman" w:cs="Times New Roman"/>
+                <w:sz w:val="32"/>
+                <w:szCs w:val="32"/>
+              </w:rPr>
+              <w:t>10</w:t>
+            </w:r>
+          </w:p>
+        </w:tc>
+        <w:tc>
+          <w:tcPr>
+            <w:tcW w:w="1980" w:type="dxa"/>
+          </w:tcPr>
+          <w:p>
+            <w:pPr>
+              <w:spacing w:before="240"/>
+              <w:jc w:val="center"/>
+              <w:rPr>
+                <w:rFonts w:ascii="Times New Roman" w:eastAsia="Times New Roman" w:hAnsi="Times New Roman" w:cs="Times New Roman"/>
+                <w:sz w:val="32"/>
+                <w:szCs w:val="32"/>
+              </w:rPr>
+            </w:pPr>
+            <w:r>
+              <w:rPr>
+                <w:rFonts w:ascii="Times New Roman" w:eastAsia="Times New Roman" w:hAnsi="Times New Roman" w:cs="Times New Roman"/>
+                <w:sz w:val="32"/>
+                <w:szCs w:val="32"/>
+              </w:rPr>
+              <w:t>Tài Khoản</w:t>
+            </w:r>
+          </w:p>
+        </w:tc>
+        <w:tc>
+          <w:tcPr>
+            <w:tcW w:w="5400" w:type="dxa"/>
+          </w:tcPr>
+          <w:p>
+            <w:pPr>
+              <w:pStyle w:val="ListParagraph"/>
+              <w:numPr>
+                <w:ilvl w:val="0"/>
+                <w:numId w:val="2"/>
+              </w:numPr>
+              <w:spacing w:before="240"/>
+              <w:rPr>
+                <w:rFonts w:ascii="Times New Roman" w:eastAsia="Times New Roman" w:hAnsi="Times New Roman" w:cs="Times New Roman"/>
+                <w:bCs/>
+                <w:sz w:val="32"/>
+                <w:szCs w:val="32"/>
+              </w:rPr>
+            </w:pPr>
+            <w:r>
+              <w:rPr>
+                <w:rFonts w:ascii="Times New Roman" w:eastAsia="Times New Roman" w:hAnsi="Times New Roman" w:cs="Times New Roman"/>
+                <w:bCs/>
+                <w:sz w:val="32"/>
+                <w:szCs w:val="32"/>
+              </w:rPr>
+              <w:t>Xây dựng chức năng CRUD cho tài khoản, chức năng tìm kiếm theo Email</w:t>
+            </w:r>
+          </w:p>
+        </w:tc>
+        <w:tc>
+          <w:tcPr>
+            <w:tcW w:w="1980" w:type="dxa"/>
+          </w:tcPr>
+          <w:p>
+            <w:pPr>
+              <w:spacing w:before="240"/>
+              <w:jc w:val="center"/>
+              <w:rPr>
+                <w:rFonts w:ascii="Times New Roman" w:eastAsia="Times New Roman" w:hAnsi="Times New Roman" w:cs="Times New Roman"/>
+                <w:sz w:val="32"/>
+                <w:szCs w:val="32"/>
+              </w:rPr>
+            </w:pPr>
+          </w:p>
+        </w:tc>
+      </w:tr>
+      <w:tr>
+        <w:trPr>
+          <w:trHeight w:val="899"/>
+        </w:trPr>
+        <w:tc>
+          <w:tcPr>
+            <w:tcW w:w="787" w:type="dxa"/>
+          </w:tcPr>
+          <w:p>
+            <w:pPr>
+              <w:spacing w:before="240"/>
+              <w:jc w:val="center"/>
+              <w:rPr>
+                <w:rFonts w:ascii="Times New Roman" w:eastAsia="Times New Roman" w:hAnsi="Times New Roman" w:cs="Times New Roman"/>
+                <w:sz w:val="32"/>
+                <w:szCs w:val="32"/>
+              </w:rPr>
+            </w:pPr>
+            <w:r>
+              <w:rPr>
+                <w:rFonts w:ascii="Times New Roman" w:eastAsia="Times New Roman" w:hAnsi="Times New Roman" w:cs="Times New Roman"/>
+                <w:sz w:val="32"/>
+                <w:szCs w:val="32"/>
+              </w:rPr>
+              <w:t>11</w:t>
+            </w:r>
+          </w:p>
+        </w:tc>
+        <w:tc>
+          <w:tcPr>
+            <w:tcW w:w="1980" w:type="dxa"/>
+          </w:tcPr>
+          <w:p>
+            <w:pPr>
+              <w:spacing w:before="240"/>
+              <w:jc w:val="center"/>
+              <w:rPr>
+                <w:rFonts w:ascii="Times New Roman" w:eastAsia="Times New Roman" w:hAnsi="Times New Roman" w:cs="Times New Roman"/>
+                <w:sz w:val="32"/>
+                <w:szCs w:val="32"/>
+              </w:rPr>
+            </w:pPr>
+            <w:r>
+              <w:rPr>
+                <w:rFonts w:ascii="Times New Roman" w:eastAsia="Times New Roman" w:hAnsi="Times New Roman" w:cs="Times New Roman"/>
+                <w:sz w:val="32"/>
+                <w:szCs w:val="32"/>
+              </w:rPr>
+              <w:t>Khách Hàng</w:t>
+            </w:r>
+          </w:p>
+        </w:tc>
+        <w:tc>
+          <w:tcPr>
+            <w:tcW w:w="5400" w:type="dxa"/>
+          </w:tcPr>
+          <w:p>
+            <w:pPr>
+              <w:pStyle w:val="ListParagraph"/>
+              <w:numPr>
+                <w:ilvl w:val="0"/>
+                <w:numId w:val="2"/>
+              </w:numPr>
+              <w:spacing w:before="240"/>
+              <w:rPr>
+                <w:rFonts w:ascii="Times New Roman" w:eastAsia="Times New Roman" w:hAnsi="Times New Roman" w:cs="Times New Roman"/>
+                <w:bCs/>
+                <w:sz w:val="32"/>
+                <w:szCs w:val="32"/>
+              </w:rPr>
+            </w:pPr>
+            <w:r>
+              <w:rPr>
+                <w:rFonts w:ascii="Times New Roman" w:eastAsia="Times New Roman" w:hAnsi="Times New Roman" w:cs="Times New Roman"/>
+                <w:bCs/>
+                <w:sz w:val="32"/>
+                <w:szCs w:val="32"/>
+              </w:rPr>
+              <w:t>Xây dựng chức năng CRUD cho khách hàng, chức năng tìm kiếm  khách hàng theo mã or tên</w:t>
+            </w:r>
+          </w:p>
+        </w:tc>
+        <w:tc>
+          <w:tcPr>
+            <w:tcW w:w="1980" w:type="dxa"/>
+          </w:tcPr>
+          <w:p>
+            <w:pPr>
+              <w:spacing w:before="240"/>
+              <w:jc w:val="center"/>
+              <w:rPr>
+                <w:rFonts w:ascii="Times New Roman" w:eastAsia="Times New Roman" w:hAnsi="Times New Roman" w:cs="Times New Roman"/>
+                <w:sz w:val="32"/>
+                <w:szCs w:val="32"/>
+              </w:rPr>
+            </w:pPr>
+          </w:p>
+        </w:tc>
+      </w:tr>
+      <w:tr>
+        <w:trPr>
+          <w:trHeight w:val="899"/>
+        </w:trPr>
+        <w:tc>
+          <w:tcPr>
+            <w:tcW w:w="787" w:type="dxa"/>
+          </w:tcPr>
+          <w:p>
+            <w:pPr>
+              <w:spacing w:before="240"/>
+              <w:jc w:val="center"/>
+              <w:rPr>
+                <w:rFonts w:ascii="Times New Roman" w:eastAsia="Times New Roman" w:hAnsi="Times New Roman" w:cs="Times New Roman"/>
+                <w:sz w:val="32"/>
+                <w:szCs w:val="32"/>
+              </w:rPr>
+            </w:pPr>
+            <w:r>
+              <w:rPr>
+                <w:rFonts w:ascii="Times New Roman" w:eastAsia="Times New Roman" w:hAnsi="Times New Roman" w:cs="Times New Roman"/>
+                <w:sz w:val="32"/>
+                <w:szCs w:val="32"/>
+              </w:rPr>
+              <w:t>12</w:t>
+            </w:r>
+          </w:p>
+        </w:tc>
+        <w:tc>
+          <w:tcPr>
+            <w:tcW w:w="1980" w:type="dxa"/>
+          </w:tcPr>
+          <w:p>
+            <w:pPr>
+              <w:spacing w:before="240"/>
+              <w:jc w:val="center"/>
+              <w:rPr>
+                <w:rFonts w:ascii="Times New Roman" w:eastAsia="Times New Roman" w:hAnsi="Times New Roman" w:cs="Times New Roman"/>
+                <w:sz w:val="32"/>
+                <w:szCs w:val="32"/>
+              </w:rPr>
+            </w:pPr>
+            <w:r>
+              <w:rPr>
+                <w:rFonts w:ascii="Times New Roman" w:eastAsia="Times New Roman" w:hAnsi="Times New Roman" w:cs="Times New Roman"/>
+                <w:sz w:val="32"/>
+                <w:szCs w:val="32"/>
+              </w:rPr>
+              <w:t>Lịch Sử Đăng Nhập</w:t>
+            </w:r>
+          </w:p>
+        </w:tc>
+        <w:tc>
+          <w:tcPr>
+            <w:tcW w:w="5400" w:type="dxa"/>
+          </w:tcPr>
+          <w:p>
+            <w:pPr>
+              <w:pStyle w:val="ListParagraph"/>
+              <w:numPr>
+                <w:ilvl w:val="0"/>
+                <w:numId w:val="2"/>
+              </w:numPr>
+              <w:spacing w:before="240"/>
+              <w:rPr>
+                <w:rFonts w:ascii="Times New Roman" w:eastAsia="Times New Roman" w:hAnsi="Times New Roman" w:cs="Times New Roman"/>
+                <w:bCs/>
+                <w:sz w:val="32"/>
+                <w:szCs w:val="32"/>
+              </w:rPr>
+            </w:pPr>
+            <w:r>
+              <w:rPr>
+                <w:rFonts w:ascii="Times New Roman" w:eastAsia="Times New Roman" w:hAnsi="Times New Roman" w:cs="Times New Roman"/>
+                <w:bCs/>
+                <w:sz w:val="32"/>
+                <w:szCs w:val="32"/>
+              </w:rPr>
+              <w:t>Xây dựng chức năng xem, Tìm kiếm theo Tài Khoản để xem các hoạt động của chủ tài khoản</w:t>
+            </w:r>
+          </w:p>
+        </w:tc>
+        <w:tc>
+          <w:tcPr>
+            <w:tcW w:w="1980" w:type="dxa"/>
+          </w:tcPr>
+          <w:p>
+            <w:pPr>
+              <w:spacing w:before="240"/>
+              <w:jc w:val="center"/>
+              <w:rPr>
+                <w:rFonts w:ascii="Times New Roman" w:eastAsia="Times New Roman" w:hAnsi="Times New Roman" w:cs="Times New Roman"/>
+                <w:sz w:val="32"/>
+                <w:szCs w:val="32"/>
+              </w:rPr>
+            </w:pPr>
+          </w:p>
+        </w:tc>
+      </w:tr>
+    </w:tbl>
+    <w:p>
+      <w:pPr>
+        <w:pStyle w:val="ListParagraph"/>
+        <w:rPr>
+          <w:rFonts w:ascii="Times New Roman" w:hAnsi="Times New Roman" w:cs="Times New Roman"/>
+          <w:sz w:val="32"/>
+          <w:szCs w:val="32"/>
+        </w:rPr>
+      </w:pPr>
+    </w:p>
+    <w:p>
+      <w:pPr>
+        <w:rPr>
+          <w:rFonts w:ascii="Times New Roman" w:hAnsi="Times New Roman" w:cs="Times New Roman"/>
+          <w:b/>
+          <w:bCs/>
+          <w:sz w:val="32"/>
+          <w:szCs w:val="32"/>
+        </w:rPr>
+      </w:pPr>
+      <w:r>
+        <w:rPr>
+          <w:rFonts w:ascii="Times New Roman" w:hAnsi="Times New Roman" w:cs="Times New Roman"/>
+          <w:b/>
+          <w:bCs/>
+          <w:sz w:val="32"/>
+          <w:szCs w:val="32"/>
+        </w:rPr>
+        <w:br w:type="page"/>
+      </w:r>
+    </w:p>
+    <w:p>
+      <w:pPr>
+        <w:pStyle w:val="ListParagraph"/>
+        <w:numPr>
+          <w:ilvl w:val="0"/>
+          <w:numId w:val="2"/>
+        </w:numPr>
+        <w:rPr>
+          <w:rFonts w:ascii="Times New Roman" w:hAnsi="Times New Roman" w:cs="Times New Roman"/>
+          <w:sz w:val="32"/>
+          <w:szCs w:val="32"/>
+        </w:rPr>
+      </w:pPr>
+      <w:r>
+        <w:rPr>
+          <w:rFonts w:ascii="Times New Roman" w:hAnsi="Times New Roman" w:cs="Times New Roman"/>
+          <w:b/>
+          <w:bCs/>
+          <w:sz w:val="32"/>
+          <w:szCs w:val="32"/>
+        </w:rPr>
+        <w:lastRenderedPageBreak/>
+        <w:t>Thành viên:</w:t>
+      </w:r>
+      <w:r>
+        <w:rPr>
+          <w:rFonts w:ascii="Times New Roman" w:hAnsi="Times New Roman" w:cs="Times New Roman"/>
+          <w:sz w:val="32"/>
+          <w:szCs w:val="32"/>
+        </w:rPr>
+        <w:t xml:space="preserve"> Lê Nguyên Vĩ</w:t>
+      </w:r>
+    </w:p>
+    <w:p>
+      <w:pPr>
+        <w:pStyle w:val="ListParagraph"/>
+        <w:numPr>
+          <w:ilvl w:val="0"/>
+          <w:numId w:val="2"/>
+        </w:numPr>
+        <w:rPr>
+          <w:rFonts w:ascii="Times New Roman" w:hAnsi="Times New Roman" w:cs="Times New Roman"/>
+          <w:sz w:val="32"/>
+          <w:szCs w:val="32"/>
+        </w:rPr>
+      </w:pPr>
+      <w:r>
+        <w:rPr>
+          <w:rFonts w:ascii="Times New Roman" w:hAnsi="Times New Roman" w:cs="Times New Roman"/>
+          <w:b/>
+          <w:bCs/>
+          <w:sz w:val="32"/>
+          <w:szCs w:val="32"/>
+        </w:rPr>
+        <w:t>Các chức năng thực hiện:</w:t>
+      </w:r>
+      <w:r>
+        <w:rPr>
+          <w:rFonts w:ascii="Times New Roman" w:hAnsi="Times New Roman" w:cs="Times New Roman"/>
+          <w:sz w:val="32"/>
+          <w:szCs w:val="32"/>
+        </w:rPr>
+        <w:t xml:space="preserve"> quản lý kho hàng, quản lý giỏ hàng, quản lý hóa đơn, chi tiết hoa đơn, lịch sử mua hàng.</w:t>
       </w:r>
     </w:p>
     <w:tbl>
@@ -2814,7 +4323,7 @@
       </w:tr>
       <w:tr>
         <w:trPr>
-          <w:trHeight w:val="899"/>
+          <w:trHeight w:val="2780"/>
         </w:trPr>
         <w:tc>
           <w:tcPr>
@@ -2858,11 +4367,11 @@
             </w:pPr>
             <w:r>
               <w:rPr>
-                <w:rFonts w:ascii="Times New Roman" w:eastAsia="Times New Roman" w:hAnsi="Times New Roman" w:cs="Times New Roman"/>
-                <w:sz w:val="32"/>
-                <w:szCs w:val="32"/>
-              </w:rPr>
-              <w:t>Đăng Nhập</w:t>
+                <w:rFonts w:ascii="Times New Roman" w:hAnsi="Times New Roman" w:cs="Times New Roman"/>
+                <w:sz w:val="32"/>
+                <w:szCs w:val="32"/>
+              </w:rPr>
+              <w:t>Quản lý kho hàng, giỏ hàng, hóa đơn, chi tiết hóa đơn, lịch sử mua hàng</w:t>
             </w:r>
           </w:p>
         </w:tc>
@@ -2892,92 +4401,17 @@
                 <w:sz w:val="32"/>
                 <w:szCs w:val="32"/>
               </w:rPr>
-              <w:t>Thiết kế giao diện trang Đăng Nhập</w:t>
-            </w:r>
-          </w:p>
-        </w:tc>
-        <w:tc>
-          <w:tcPr>
-            <w:tcW w:w="2070" w:type="dxa"/>
-          </w:tcPr>
-          <w:p>
-            <w:pPr>
-              <w:spacing w:before="240"/>
-              <w:jc w:val="center"/>
-              <w:rPr>
-                <w:rFonts w:ascii="Times New Roman" w:eastAsia="Times New Roman" w:hAnsi="Times New Roman" w:cs="Times New Roman"/>
-                <w:b/>
-                <w:sz w:val="32"/>
-                <w:szCs w:val="32"/>
-              </w:rPr>
-            </w:pPr>
-            <w:r>
-              <w:rPr>
-                <w:rFonts w:ascii="Times New Roman" w:eastAsia="Times New Roman" w:hAnsi="Times New Roman" w:cs="Times New Roman"/>
-                <w:sz w:val="32"/>
-                <w:szCs w:val="32"/>
-              </w:rPr>
-              <w:t>14/10/2025</w:t>
-            </w:r>
-          </w:p>
-        </w:tc>
-      </w:tr>
-      <w:tr>
-        <w:trPr>
-          <w:trHeight w:val="899"/>
-        </w:trPr>
-        <w:tc>
-          <w:tcPr>
-            <w:tcW w:w="787" w:type="dxa"/>
-          </w:tcPr>
-          <w:p>
-            <w:pPr>
-              <w:spacing w:before="240"/>
-              <w:jc w:val="center"/>
-              <w:rPr>
-                <w:rFonts w:ascii="Times New Roman" w:eastAsia="Times New Roman" w:hAnsi="Times New Roman" w:cs="Times New Roman"/>
-                <w:sz w:val="32"/>
-                <w:szCs w:val="32"/>
-              </w:rPr>
-            </w:pPr>
-            <w:r>
-              <w:rPr>
-                <w:rFonts w:ascii="Times New Roman" w:eastAsia="Times New Roman" w:hAnsi="Times New Roman" w:cs="Times New Roman"/>
-                <w:sz w:val="32"/>
-                <w:szCs w:val="32"/>
-              </w:rPr>
-              <w:t>2</w:t>
-            </w:r>
-          </w:p>
-        </w:tc>
-        <w:tc>
-          <w:tcPr>
-            <w:tcW w:w="1980" w:type="dxa"/>
-          </w:tcPr>
-          <w:p>
-            <w:pPr>
-              <w:spacing w:before="240"/>
-              <w:jc w:val="center"/>
-              <w:rPr>
-                <w:rFonts w:ascii="Times New Roman" w:eastAsia="Times New Roman" w:hAnsi="Times New Roman" w:cs="Times New Roman"/>
-                <w:sz w:val="32"/>
-                <w:szCs w:val="32"/>
-              </w:rPr>
-            </w:pPr>
-            <w:r>
-              <w:rPr>
-                <w:rFonts w:ascii="Times New Roman" w:eastAsia="Times New Roman" w:hAnsi="Times New Roman" w:cs="Times New Roman"/>
-                <w:sz w:val="32"/>
-                <w:szCs w:val="32"/>
-              </w:rPr>
-              <w:t>Đăng Nhập</w:t>
-            </w:r>
-          </w:p>
-        </w:tc>
-        <w:tc>
-          <w:tcPr>
-            <w:tcW w:w="5400" w:type="dxa"/>
-          </w:tcPr>
+              <w:t xml:space="preserve">Thiết kế giao diện trang </w:t>
+            </w:r>
+            <w:r>
+              <w:rPr>
+                <w:rFonts w:ascii="Times New Roman" w:hAnsi="Times New Roman" w:cs="Times New Roman"/>
+                <w:sz w:val="32"/>
+                <w:szCs w:val="32"/>
+              </w:rPr>
+              <w:t>Quản lý kho hàng</w:t>
+            </w:r>
+          </w:p>
           <w:p>
             <w:pPr>
               <w:pStyle w:val="ListParagraph"/>
@@ -3000,110 +4434,17 @@
                 <w:sz w:val="32"/>
                 <w:szCs w:val="32"/>
               </w:rPr>
-              <w:t>Sử lý đăng nhập</w:t>
-            </w:r>
-            <w:r>
-              <w:rPr>
-                <w:rFonts w:ascii="Times New Roman" w:eastAsia="Times New Roman" w:hAnsi="Times New Roman" w:cs="Times New Roman"/>
-                <w:bCs/>
-                <w:sz w:val="32"/>
-                <w:szCs w:val="32"/>
-              </w:rPr>
-              <w:t xml:space="preserve"> của người dùng</w:t>
-            </w:r>
-            <w:r>
-              <w:rPr>
-                <w:rFonts w:ascii="Times New Roman" w:eastAsia="Times New Roman" w:hAnsi="Times New Roman" w:cs="Times New Roman"/>
-                <w:bCs/>
-                <w:sz w:val="32"/>
-                <w:szCs w:val="32"/>
-              </w:rPr>
-              <w:t xml:space="preserve"> phân quyền</w:t>
-            </w:r>
-            <w:r>
-              <w:rPr>
-                <w:rFonts w:ascii="Times New Roman" w:eastAsia="Times New Roman" w:hAnsi="Times New Roman" w:cs="Times New Roman"/>
-                <w:bCs/>
-                <w:sz w:val="32"/>
-                <w:szCs w:val="32"/>
-              </w:rPr>
-              <w:t>(Admin/User) vào trang tương ứng</w:t>
-            </w:r>
-          </w:p>
-        </w:tc>
-        <w:tc>
-          <w:tcPr>
-            <w:tcW w:w="2070" w:type="dxa"/>
-          </w:tcPr>
-          <w:p>
-            <w:pPr>
-              <w:spacing w:before="240"/>
-              <w:jc w:val="center"/>
-              <w:rPr>
-                <w:rFonts w:ascii="Times New Roman" w:eastAsia="Times New Roman" w:hAnsi="Times New Roman" w:cs="Times New Roman"/>
-                <w:sz w:val="32"/>
-                <w:szCs w:val="32"/>
-              </w:rPr>
-            </w:pPr>
-          </w:p>
-        </w:tc>
-      </w:tr>
-      <w:tr>
-        <w:trPr>
-          <w:trHeight w:val="899"/>
-        </w:trPr>
-        <w:tc>
-          <w:tcPr>
-            <w:tcW w:w="787" w:type="dxa"/>
-          </w:tcPr>
-          <w:p>
-            <w:pPr>
-              <w:spacing w:before="240"/>
-              <w:jc w:val="center"/>
-              <w:rPr>
-                <w:rFonts w:ascii="Times New Roman" w:eastAsia="Times New Roman" w:hAnsi="Times New Roman" w:cs="Times New Roman"/>
-                <w:sz w:val="32"/>
-                <w:szCs w:val="32"/>
-              </w:rPr>
-            </w:pPr>
-            <w:r>
-              <w:rPr>
-                <w:rFonts w:ascii="Times New Roman" w:eastAsia="Times New Roman" w:hAnsi="Times New Roman" w:cs="Times New Roman"/>
-                <w:sz w:val="32"/>
-                <w:szCs w:val="32"/>
-              </w:rPr>
-              <w:t>3</w:t>
-            </w:r>
-          </w:p>
-        </w:tc>
-        <w:tc>
-          <w:tcPr>
-            <w:tcW w:w="1980" w:type="dxa"/>
-          </w:tcPr>
-          <w:p>
-            <w:pPr>
-              <w:spacing w:before="240"/>
-              <w:jc w:val="center"/>
-              <w:rPr>
-                <w:rFonts w:ascii="Times New Roman" w:eastAsia="Times New Roman" w:hAnsi="Times New Roman" w:cs="Times New Roman"/>
-                <w:sz w:val="32"/>
-                <w:szCs w:val="32"/>
-              </w:rPr>
-            </w:pPr>
-            <w:r>
-              <w:rPr>
-                <w:rFonts w:ascii="Times New Roman" w:eastAsia="Times New Roman" w:hAnsi="Times New Roman" w:cs="Times New Roman"/>
-                <w:sz w:val="32"/>
-                <w:szCs w:val="32"/>
-              </w:rPr>
-              <w:t>Đăng Ký</w:t>
-            </w:r>
-          </w:p>
-        </w:tc>
-        <w:tc>
-          <w:tcPr>
-            <w:tcW w:w="5400" w:type="dxa"/>
-          </w:tcPr>
+              <w:t xml:space="preserve">Thiết kế giao diện trang </w:t>
+            </w:r>
+            <w:r>
+              <w:rPr>
+                <w:rFonts w:ascii="Times New Roman" w:hAnsi="Times New Roman" w:cs="Times New Roman"/>
+                <w:sz w:val="32"/>
+                <w:szCs w:val="32"/>
+              </w:rPr>
+              <w:t>Quản lý giỏ hàng</w:t>
+            </w:r>
+          </w:p>
           <w:p>
             <w:pPr>
               <w:pStyle w:val="ListParagraph"/>
@@ -3126,83 +4467,17 @@
                 <w:sz w:val="32"/>
                 <w:szCs w:val="32"/>
               </w:rPr>
-              <w:t>Thiết kế giao diện trang Đăng Ký</w:t>
-            </w:r>
-          </w:p>
-        </w:tc>
-        <w:tc>
-          <w:tcPr>
-            <w:tcW w:w="2070" w:type="dxa"/>
-          </w:tcPr>
-          <w:p>
-            <w:pPr>
-              <w:spacing w:before="240"/>
-              <w:jc w:val="center"/>
-              <w:rPr>
-                <w:rFonts w:ascii="Times New Roman" w:eastAsia="Times New Roman" w:hAnsi="Times New Roman" w:cs="Times New Roman"/>
-                <w:sz w:val="32"/>
-                <w:szCs w:val="32"/>
-              </w:rPr>
-            </w:pPr>
-          </w:p>
-        </w:tc>
-      </w:tr>
-      <w:tr>
-        <w:trPr>
-          <w:trHeight w:val="899"/>
-        </w:trPr>
-        <w:tc>
-          <w:tcPr>
-            <w:tcW w:w="787" w:type="dxa"/>
-          </w:tcPr>
-          <w:p>
-            <w:pPr>
-              <w:spacing w:before="240"/>
-              <w:jc w:val="center"/>
-              <w:rPr>
-                <w:rFonts w:ascii="Times New Roman" w:eastAsia="Times New Roman" w:hAnsi="Times New Roman" w:cs="Times New Roman"/>
-                <w:sz w:val="32"/>
-                <w:szCs w:val="32"/>
-              </w:rPr>
-            </w:pPr>
-            <w:r>
-              <w:rPr>
-                <w:rFonts w:ascii="Times New Roman" w:eastAsia="Times New Roman" w:hAnsi="Times New Roman" w:cs="Times New Roman"/>
-                <w:sz w:val="32"/>
-                <w:szCs w:val="32"/>
-              </w:rPr>
-              <w:t>4</w:t>
-            </w:r>
-          </w:p>
-        </w:tc>
-        <w:tc>
-          <w:tcPr>
-            <w:tcW w:w="1980" w:type="dxa"/>
-          </w:tcPr>
-          <w:p>
-            <w:pPr>
-              <w:spacing w:before="240"/>
-              <w:jc w:val="center"/>
-              <w:rPr>
-                <w:rFonts w:ascii="Times New Roman" w:eastAsia="Times New Roman" w:hAnsi="Times New Roman" w:cs="Times New Roman"/>
-                <w:sz w:val="32"/>
-                <w:szCs w:val="32"/>
-              </w:rPr>
-            </w:pPr>
-            <w:r>
-              <w:rPr>
-                <w:rFonts w:ascii="Times New Roman" w:eastAsia="Times New Roman" w:hAnsi="Times New Roman" w:cs="Times New Roman"/>
-                <w:sz w:val="32"/>
-                <w:szCs w:val="32"/>
-              </w:rPr>
-              <w:t>Đăng Ký</w:t>
-            </w:r>
-          </w:p>
-        </w:tc>
-        <w:tc>
-          <w:tcPr>
-            <w:tcW w:w="5400" w:type="dxa"/>
-          </w:tcPr>
+              <w:t xml:space="preserve">Thiết kế giao diện trang </w:t>
+            </w:r>
+            <w:r>
+              <w:rPr>
+                <w:rFonts w:ascii="Times New Roman" w:hAnsi="Times New Roman" w:cs="Times New Roman"/>
+                <w:sz w:val="32"/>
+                <w:szCs w:val="32"/>
+              </w:rPr>
+              <w:t>Quản lý hóa đơn</w:t>
+            </w:r>
+          </w:p>
           <w:p>
             <w:pPr>
               <w:pStyle w:val="ListParagraph"/>
@@ -3225,7 +4500,172 @@
                 <w:sz w:val="32"/>
                 <w:szCs w:val="32"/>
               </w:rPr>
-              <w:t>Sử lý đăng ký lấy thông tin người dùng lưu vào Khách Hàng vào Email và password vào Tài Khoản</w:t>
+              <w:t xml:space="preserve">Thiết kế giao diện trang </w:t>
+            </w:r>
+            <w:r>
+              <w:rPr>
+                <w:rFonts w:ascii="Times New Roman" w:hAnsi="Times New Roman" w:cs="Times New Roman"/>
+                <w:sz w:val="32"/>
+                <w:szCs w:val="32"/>
+              </w:rPr>
+              <w:t>chi tiết hoa đơn</w:t>
+            </w:r>
+          </w:p>
+          <w:p>
+            <w:pPr>
+              <w:pStyle w:val="ListParagraph"/>
+              <w:numPr>
+                <w:ilvl w:val="0"/>
+                <w:numId w:val="2"/>
+              </w:numPr>
+              <w:spacing w:before="240"/>
+              <w:rPr>
+                <w:rFonts w:ascii="Times New Roman" w:eastAsia="Times New Roman" w:hAnsi="Times New Roman" w:cs="Times New Roman"/>
+                <w:bCs/>
+                <w:sz w:val="32"/>
+                <w:szCs w:val="32"/>
+              </w:rPr>
+            </w:pPr>
+            <w:r>
+              <w:rPr>
+                <w:rFonts w:ascii="Times New Roman" w:eastAsia="Times New Roman" w:hAnsi="Times New Roman" w:cs="Times New Roman"/>
+                <w:bCs/>
+                <w:sz w:val="32"/>
+                <w:szCs w:val="32"/>
+              </w:rPr>
+              <w:t xml:space="preserve">Thiết kế giao diện trang </w:t>
+            </w:r>
+            <w:r>
+              <w:rPr>
+                <w:rFonts w:ascii="Times New Roman" w:hAnsi="Times New Roman" w:cs="Times New Roman"/>
+                <w:sz w:val="32"/>
+                <w:szCs w:val="32"/>
+              </w:rPr>
+              <w:t>lịch sử mua hàng</w:t>
+            </w:r>
+          </w:p>
+        </w:tc>
+        <w:tc>
+          <w:tcPr>
+            <w:tcW w:w="2070" w:type="dxa"/>
+          </w:tcPr>
+          <w:p>
+            <w:pPr>
+              <w:spacing w:before="240"/>
+              <w:jc w:val="center"/>
+              <w:rPr>
+                <w:rFonts w:ascii="Times New Roman" w:eastAsia="Times New Roman" w:hAnsi="Times New Roman" w:cs="Times New Roman"/>
+                <w:b/>
+                <w:sz w:val="32"/>
+                <w:szCs w:val="32"/>
+              </w:rPr>
+            </w:pPr>
+            <w:r>
+              <w:rPr>
+                <w:rFonts w:ascii="Times New Roman" w:eastAsia="Times New Roman" w:hAnsi="Times New Roman" w:cs="Times New Roman"/>
+                <w:sz w:val="32"/>
+                <w:szCs w:val="32"/>
+              </w:rPr>
+              <w:t>1</w:t>
+            </w:r>
+            <w:r>
+              <w:rPr>
+                <w:rFonts w:ascii="Times New Roman" w:eastAsia="Times New Roman" w:hAnsi="Times New Roman" w:cs="Times New Roman"/>
+                <w:sz w:val="32"/>
+                <w:szCs w:val="32"/>
+              </w:rPr>
+              <w:t>9</w:t>
+            </w:r>
+            <w:r>
+              <w:rPr>
+                <w:rFonts w:ascii="Times New Roman" w:eastAsia="Times New Roman" w:hAnsi="Times New Roman" w:cs="Times New Roman"/>
+                <w:sz w:val="32"/>
+                <w:szCs w:val="32"/>
+              </w:rPr>
+              <w:t>/10/2025</w:t>
+            </w:r>
+          </w:p>
+        </w:tc>
+      </w:tr>
+      <w:tr>
+        <w:trPr>
+          <w:trHeight w:val="2780"/>
+        </w:trPr>
+        <w:tc>
+          <w:tcPr>
+            <w:tcW w:w="787" w:type="dxa"/>
+          </w:tcPr>
+          <w:p>
+            <w:pPr>
+              <w:spacing w:before="240"/>
+              <w:jc w:val="center"/>
+              <w:rPr>
+                <w:rFonts w:ascii="Times New Roman" w:eastAsia="Times New Roman" w:hAnsi="Times New Roman" w:cs="Times New Roman"/>
+                <w:sz w:val="32"/>
+                <w:szCs w:val="32"/>
+              </w:rPr>
+            </w:pPr>
+            <w:r>
+              <w:rPr>
+                <w:rFonts w:ascii="Times New Roman" w:eastAsia="Times New Roman" w:hAnsi="Times New Roman" w:cs="Times New Roman"/>
+                <w:sz w:val="32"/>
+                <w:szCs w:val="32"/>
+              </w:rPr>
+              <w:t>2</w:t>
+            </w:r>
+          </w:p>
+        </w:tc>
+        <w:tc>
+          <w:tcPr>
+            <w:tcW w:w="1980" w:type="dxa"/>
+          </w:tcPr>
+          <w:p>
+            <w:pPr>
+              <w:spacing w:before="240"/>
+              <w:jc w:val="center"/>
+              <w:rPr>
+                <w:rFonts w:ascii="Times New Roman" w:hAnsi="Times New Roman" w:cs="Times New Roman"/>
+                <w:sz w:val="32"/>
+                <w:szCs w:val="32"/>
+              </w:rPr>
+            </w:pPr>
+            <w:r>
+              <w:rPr>
+                <w:rFonts w:ascii="Times New Roman" w:hAnsi="Times New Roman" w:cs="Times New Roman"/>
+                <w:sz w:val="32"/>
+                <w:szCs w:val="32"/>
+              </w:rPr>
+              <w:t>Quản lý kho hàng, giỏ hàng, hóa đơn, chi tiết hóa đơn, lịch sử mua hàng</w:t>
+            </w:r>
+          </w:p>
+        </w:tc>
+        <w:tc>
+          <w:tcPr>
+            <w:tcW w:w="5400" w:type="dxa"/>
+          </w:tcPr>
+          <w:p>
+            <w:pPr>
+              <w:pStyle w:val="ListParagraph"/>
+              <w:numPr>
+                <w:ilvl w:val="0"/>
+                <w:numId w:val="2"/>
+              </w:numPr>
+              <w:spacing w:before="240"/>
+              <w:rPr>
+                <w:rFonts w:ascii="Times New Roman" w:eastAsia="Times New Roman" w:hAnsi="Times New Roman" w:cs="Times New Roman"/>
+                <w:bCs/>
+                <w:sz w:val="32"/>
+                <w:szCs w:val="32"/>
+              </w:rPr>
+            </w:pPr>
+            <w:r>
+              <w:rPr>
+                <w:rFonts w:ascii="Times New Roman" w:eastAsia="Times New Roman" w:hAnsi="Times New Roman" w:cs="Times New Roman"/>
+                <w:bCs/>
+                <w:sz w:val="32"/>
+                <w:szCs w:val="32"/>
+              </w:rPr>
+              <w:t>Xây dựng chức năng CRUD, tìm kiếm</w:t>
             </w:r>
           </w:p>
         </w:tc>
@@ -3249,13 +4689,33 @@
     </w:tbl>
     <w:p>
       <w:pPr>
-        <w:pStyle w:val="ListParagraph"/>
-        <w:rPr>
-          <w:rFonts w:ascii="Times New Roman" w:hAnsi="Times New Roman" w:cs="Times New Roman"/>
-          <w:sz w:val="32"/>
-          <w:szCs w:val="32"/>
-        </w:rPr>
-      </w:pPr>
+        <w:rPr>
+          <w:rFonts w:ascii="Times New Roman" w:hAnsi="Times New Roman" w:cs="Times New Roman"/>
+          <w:sz w:val="32"/>
+          <w:szCs w:val="32"/>
+        </w:rPr>
+      </w:pPr>
+    </w:p>
+    <w:p>
+      <w:pPr>
+        <w:rPr>
+          <w:rFonts w:ascii="Times New Roman" w:hAnsi="Times New Roman" w:cs="Times New Roman"/>
+          <w:b/>
+          <w:bCs/>
+          <w:sz w:val="32"/>
+          <w:szCs w:val="32"/>
+        </w:rPr>
+      </w:pPr>
+      <w:r>
+        <w:rPr>
+          <w:rFonts w:ascii="Times New Roman" w:hAnsi="Times New Roman" w:cs="Times New Roman"/>
+          <w:b/>
+          <w:bCs/>
+          <w:sz w:val="32"/>
+          <w:szCs w:val="32"/>
+        </w:rPr>
+        <w:br w:type="page"/>
+      </w:r>
     </w:p>
     <w:p>
       <w:pPr>
@@ -3278,6 +4738,7 @@
           <w:sz w:val="32"/>
           <w:szCs w:val="32"/>
         </w:rPr>
+        <w:lastRenderedPageBreak/>
         <w:t>Thành viên:</w:t>
       </w:r>
       <w:r>
@@ -3286,7 +4747,7 @@
           <w:sz w:val="32"/>
           <w:szCs w:val="32"/>
         </w:rPr>
-        <w:t xml:space="preserve"> Lê Nguyên Vĩ</w:t>
+        <w:t xml:space="preserve"> Nguyễn Khánh Đăng</w:t>
       </w:r>
     </w:p>
     <w:p>
@@ -3294,10 +4755,13 @@
         <w:pStyle w:val="ListParagraph"/>
         <w:numPr>
           <w:ilvl w:val="0"/>
-          <w:numId w:val="2"/>
+          <w:numId w:val="9"/>
         </w:numPr>
-        <w:rPr>
-          <w:rFonts w:ascii="Times New Roman" w:hAnsi="Times New Roman" w:cs="Times New Roman"/>
+        <w:tabs>
+          <w:tab w:val="left" w:pos="5364"/>
+        </w:tabs>
+        <w:rPr>
+          <w:bCs/>
           <w:sz w:val="32"/>
           <w:szCs w:val="32"/>
         </w:rPr>
@@ -3318,7 +4782,34 @@
           <w:sz w:val="32"/>
           <w:szCs w:val="32"/>
         </w:rPr>
-        <w:t xml:space="preserve"> quản lý kho hàng, quản lý giỏ hàng, quản lý hóa đơn, chi tiết hoa đơn, lịch sử mua hàng.</w:t>
+        <w:t xml:space="preserve"> </w:t>
+      </w:r>
+      <w:r>
+        <w:rPr>
+          <w:rFonts w:ascii="Times New Roman" w:hAnsi="Times New Roman" w:cs="Times New Roman"/>
+          <w:bCs/>
+          <w:sz w:val="32"/>
+          <w:szCs w:val="32"/>
+        </w:rPr>
+        <w:t>Quản lý sản phẩm, Quản lý loại sản phẩm, Quản lý kho</w:t>
+      </w:r>
+      <w:r>
+        <w:rPr>
+          <w:rFonts w:ascii="Times New Roman" w:hAnsi="Times New Roman" w:cs="Times New Roman"/>
+          <w:bCs/>
+          <w:sz w:val="32"/>
+          <w:szCs w:val="32"/>
+        </w:rPr>
+        <w:t xml:space="preserve"> </w:t>
+      </w:r>
+      <w:r>
+        <w:rPr>
+          <w:rFonts w:ascii="Times New Roman" w:hAnsi="Times New Roman" w:cs="Times New Roman"/>
+          <w:bCs/>
+          <w:sz w:val="32"/>
+          <w:szCs w:val="32"/>
+        </w:rPr>
+        <w:t>sản phẩm, Chức năng chi tiết sản phẩm, Chức năng thanh toán</w:t>
       </w:r>
     </w:p>
     <w:tbl>
@@ -3501,518 +4992,6 @@
                 <w:sz w:val="32"/>
                 <w:szCs w:val="32"/>
               </w:rPr>
-              <w:t xml:space="preserve">Quản lý kho hàng, giỏ </w:t>
-            </w:r>
-            <w:r>
-              <w:rPr>
-                <w:rFonts w:ascii="Times New Roman" w:hAnsi="Times New Roman" w:cs="Times New Roman"/>
-                <w:sz w:val="32"/>
-                <w:szCs w:val="32"/>
-              </w:rPr>
-              <w:lastRenderedPageBreak/>
-              <w:t>hàng, hóa đơn, chi tiết hóa đơn, lịch sử mua hàng</w:t>
-            </w:r>
-          </w:p>
-        </w:tc>
-        <w:tc>
-          <w:tcPr>
-            <w:tcW w:w="5400" w:type="dxa"/>
-          </w:tcPr>
-          <w:p>
-            <w:pPr>
-              <w:pStyle w:val="ListParagraph"/>
-              <w:numPr>
-                <w:ilvl w:val="0"/>
-                <w:numId w:val="2"/>
-              </w:numPr>
-              <w:spacing w:before="240"/>
-              <w:rPr>
-                <w:rFonts w:ascii="Times New Roman" w:eastAsia="Times New Roman" w:hAnsi="Times New Roman" w:cs="Times New Roman"/>
-                <w:bCs/>
-                <w:sz w:val="32"/>
-                <w:szCs w:val="32"/>
-              </w:rPr>
-            </w:pPr>
-            <w:r>
-              <w:rPr>
-                <w:rFonts w:ascii="Times New Roman" w:eastAsia="Times New Roman" w:hAnsi="Times New Roman" w:cs="Times New Roman"/>
-                <w:bCs/>
-                <w:sz w:val="32"/>
-                <w:szCs w:val="32"/>
-              </w:rPr>
-              <w:lastRenderedPageBreak/>
-              <w:t xml:space="preserve">Thiết kế giao diện trang </w:t>
-            </w:r>
-            <w:r>
-              <w:rPr>
-                <w:rFonts w:ascii="Times New Roman" w:hAnsi="Times New Roman" w:cs="Times New Roman"/>
-                <w:sz w:val="32"/>
-                <w:szCs w:val="32"/>
-              </w:rPr>
-              <w:t>Quản lý kho hàng</w:t>
-            </w:r>
-          </w:p>
-          <w:p>
-            <w:pPr>
-              <w:pStyle w:val="ListParagraph"/>
-              <w:numPr>
-                <w:ilvl w:val="0"/>
-                <w:numId w:val="2"/>
-              </w:numPr>
-              <w:spacing w:before="240"/>
-              <w:rPr>
-                <w:rFonts w:ascii="Times New Roman" w:eastAsia="Times New Roman" w:hAnsi="Times New Roman" w:cs="Times New Roman"/>
-                <w:bCs/>
-                <w:sz w:val="32"/>
-                <w:szCs w:val="32"/>
-              </w:rPr>
-            </w:pPr>
-            <w:r>
-              <w:rPr>
-                <w:rFonts w:ascii="Times New Roman" w:eastAsia="Times New Roman" w:hAnsi="Times New Roman" w:cs="Times New Roman"/>
-                <w:bCs/>
-                <w:sz w:val="32"/>
-                <w:szCs w:val="32"/>
-              </w:rPr>
-              <w:lastRenderedPageBreak/>
-              <w:t xml:space="preserve">Thiết kế giao diện trang </w:t>
-            </w:r>
-            <w:r>
-              <w:rPr>
-                <w:rFonts w:ascii="Times New Roman" w:hAnsi="Times New Roman" w:cs="Times New Roman"/>
-                <w:sz w:val="32"/>
-                <w:szCs w:val="32"/>
-              </w:rPr>
-              <w:t>Quản lý giỏ hàng</w:t>
-            </w:r>
-          </w:p>
-          <w:p>
-            <w:pPr>
-              <w:pStyle w:val="ListParagraph"/>
-              <w:numPr>
-                <w:ilvl w:val="0"/>
-                <w:numId w:val="2"/>
-              </w:numPr>
-              <w:spacing w:before="240"/>
-              <w:rPr>
-                <w:rFonts w:ascii="Times New Roman" w:eastAsia="Times New Roman" w:hAnsi="Times New Roman" w:cs="Times New Roman"/>
-                <w:bCs/>
-                <w:sz w:val="32"/>
-                <w:szCs w:val="32"/>
-              </w:rPr>
-            </w:pPr>
-            <w:r>
-              <w:rPr>
-                <w:rFonts w:ascii="Times New Roman" w:eastAsia="Times New Roman" w:hAnsi="Times New Roman" w:cs="Times New Roman"/>
-                <w:bCs/>
-                <w:sz w:val="32"/>
-                <w:szCs w:val="32"/>
-              </w:rPr>
-              <w:t xml:space="preserve">Thiết kế giao diện trang </w:t>
-            </w:r>
-            <w:r>
-              <w:rPr>
-                <w:rFonts w:ascii="Times New Roman" w:hAnsi="Times New Roman" w:cs="Times New Roman"/>
-                <w:sz w:val="32"/>
-                <w:szCs w:val="32"/>
-              </w:rPr>
-              <w:t>Quản lý hóa đơn</w:t>
-            </w:r>
-          </w:p>
-          <w:p>
-            <w:pPr>
-              <w:pStyle w:val="ListParagraph"/>
-              <w:numPr>
-                <w:ilvl w:val="0"/>
-                <w:numId w:val="2"/>
-              </w:numPr>
-              <w:spacing w:before="240"/>
-              <w:rPr>
-                <w:rFonts w:ascii="Times New Roman" w:eastAsia="Times New Roman" w:hAnsi="Times New Roman" w:cs="Times New Roman"/>
-                <w:bCs/>
-                <w:sz w:val="32"/>
-                <w:szCs w:val="32"/>
-              </w:rPr>
-            </w:pPr>
-            <w:r>
-              <w:rPr>
-                <w:rFonts w:ascii="Times New Roman" w:eastAsia="Times New Roman" w:hAnsi="Times New Roman" w:cs="Times New Roman"/>
-                <w:bCs/>
-                <w:sz w:val="32"/>
-                <w:szCs w:val="32"/>
-              </w:rPr>
-              <w:t xml:space="preserve">Thiết kế giao diện trang </w:t>
-            </w:r>
-            <w:r>
-              <w:rPr>
-                <w:rFonts w:ascii="Times New Roman" w:hAnsi="Times New Roman" w:cs="Times New Roman"/>
-                <w:sz w:val="32"/>
-                <w:szCs w:val="32"/>
-              </w:rPr>
-              <w:t>chi tiết hoa đơn</w:t>
-            </w:r>
-          </w:p>
-          <w:p>
-            <w:pPr>
-              <w:pStyle w:val="ListParagraph"/>
-              <w:numPr>
-                <w:ilvl w:val="0"/>
-                <w:numId w:val="2"/>
-              </w:numPr>
-              <w:spacing w:before="240"/>
-              <w:rPr>
-                <w:rFonts w:ascii="Times New Roman" w:eastAsia="Times New Roman" w:hAnsi="Times New Roman" w:cs="Times New Roman"/>
-                <w:bCs/>
-                <w:sz w:val="32"/>
-                <w:szCs w:val="32"/>
-              </w:rPr>
-            </w:pPr>
-            <w:r>
-              <w:rPr>
-                <w:rFonts w:ascii="Times New Roman" w:eastAsia="Times New Roman" w:hAnsi="Times New Roman" w:cs="Times New Roman"/>
-                <w:bCs/>
-                <w:sz w:val="32"/>
-                <w:szCs w:val="32"/>
-              </w:rPr>
-              <w:t xml:space="preserve">Thiết kế giao diện trang </w:t>
-            </w:r>
-            <w:r>
-              <w:rPr>
-                <w:rFonts w:ascii="Times New Roman" w:hAnsi="Times New Roman" w:cs="Times New Roman"/>
-                <w:sz w:val="32"/>
-                <w:szCs w:val="32"/>
-              </w:rPr>
-              <w:t>lịch sử mua hàng</w:t>
-            </w:r>
-          </w:p>
-        </w:tc>
-        <w:tc>
-          <w:tcPr>
-            <w:tcW w:w="2070" w:type="dxa"/>
-          </w:tcPr>
-          <w:p>
-            <w:pPr>
-              <w:spacing w:before="240"/>
-              <w:jc w:val="center"/>
-              <w:rPr>
-                <w:rFonts w:ascii="Times New Roman" w:eastAsia="Times New Roman" w:hAnsi="Times New Roman" w:cs="Times New Roman"/>
-                <w:b/>
-                <w:sz w:val="32"/>
-                <w:szCs w:val="32"/>
-              </w:rPr>
-            </w:pPr>
-            <w:r>
-              <w:rPr>
-                <w:rFonts w:ascii="Times New Roman" w:eastAsia="Times New Roman" w:hAnsi="Times New Roman" w:cs="Times New Roman"/>
-                <w:sz w:val="32"/>
-                <w:szCs w:val="32"/>
-              </w:rPr>
-              <w:lastRenderedPageBreak/>
-              <w:t>1</w:t>
-            </w:r>
-            <w:r>
-              <w:rPr>
-                <w:rFonts w:ascii="Times New Roman" w:eastAsia="Times New Roman" w:hAnsi="Times New Roman" w:cs="Times New Roman"/>
-                <w:sz w:val="32"/>
-                <w:szCs w:val="32"/>
-              </w:rPr>
-              <w:t>9</w:t>
-            </w:r>
-            <w:r>
-              <w:rPr>
-                <w:rFonts w:ascii="Times New Roman" w:eastAsia="Times New Roman" w:hAnsi="Times New Roman" w:cs="Times New Roman"/>
-                <w:sz w:val="32"/>
-                <w:szCs w:val="32"/>
-              </w:rPr>
-              <w:t>/10/2025</w:t>
-            </w:r>
-          </w:p>
-        </w:tc>
-      </w:tr>
-    </w:tbl>
-    <w:p>
-      <w:pPr>
-        <w:rPr>
-          <w:rFonts w:ascii="Times New Roman" w:hAnsi="Times New Roman" w:cs="Times New Roman"/>
-          <w:sz w:val="32"/>
-          <w:szCs w:val="32"/>
-        </w:rPr>
-      </w:pPr>
-    </w:p>
-    <w:p>
-      <w:pPr>
-        <w:pStyle w:val="ListParagraph"/>
-        <w:numPr>
-          <w:ilvl w:val="0"/>
-          <w:numId w:val="2"/>
-        </w:numPr>
-        <w:rPr>
-          <w:rFonts w:ascii="Times New Roman" w:hAnsi="Times New Roman" w:cs="Times New Roman"/>
-          <w:sz w:val="32"/>
-          <w:szCs w:val="32"/>
-        </w:rPr>
-      </w:pPr>
-      <w:r>
-        <w:rPr>
-          <w:rFonts w:ascii="Times New Roman" w:hAnsi="Times New Roman" w:cs="Times New Roman"/>
-          <w:b/>
-          <w:bCs/>
-          <w:sz w:val="32"/>
-          <w:szCs w:val="32"/>
-        </w:rPr>
-        <w:t>Thành viên:</w:t>
-      </w:r>
-      <w:r>
-        <w:rPr>
-          <w:rFonts w:ascii="Times New Roman" w:hAnsi="Times New Roman" w:cs="Times New Roman"/>
-          <w:sz w:val="32"/>
-          <w:szCs w:val="32"/>
-        </w:rPr>
-        <w:t xml:space="preserve"> Nguyễn Khánh Đăng</w:t>
-      </w:r>
-    </w:p>
-    <w:p>
-      <w:pPr>
-        <w:pStyle w:val="ListParagraph"/>
-        <w:numPr>
-          <w:ilvl w:val="0"/>
-          <w:numId w:val="9"/>
-        </w:numPr>
-        <w:tabs>
-          <w:tab w:val="left" w:pos="5364"/>
-        </w:tabs>
-        <w:rPr>
-          <w:bCs/>
-          <w:sz w:val="32"/>
-          <w:szCs w:val="32"/>
-        </w:rPr>
-      </w:pPr>
-      <w:r>
-        <w:rPr>
-          <w:rFonts w:ascii="Times New Roman" w:hAnsi="Times New Roman" w:cs="Times New Roman"/>
-          <w:b/>
-          <w:bCs/>
-          <w:sz w:val="32"/>
-          <w:szCs w:val="32"/>
-        </w:rPr>
-        <w:t>Các chức năng thực hiện:</w:t>
-      </w:r>
-      <w:r>
-        <w:rPr>
-          <w:rFonts w:ascii="Times New Roman" w:hAnsi="Times New Roman" w:cs="Times New Roman"/>
-          <w:sz w:val="32"/>
-          <w:szCs w:val="32"/>
-        </w:rPr>
-        <w:t xml:space="preserve"> </w:t>
-      </w:r>
-      <w:r>
-        <w:rPr>
-          <w:rFonts w:ascii="Times New Roman" w:hAnsi="Times New Roman" w:cs="Times New Roman"/>
-          <w:bCs/>
-          <w:sz w:val="32"/>
-          <w:szCs w:val="32"/>
-        </w:rPr>
-        <w:t>Quản lý sản phẩm, Quản lý loại sản phẩm, Quản lý kho</w:t>
-      </w:r>
-      <w:r>
-        <w:rPr>
-          <w:rFonts w:ascii="Times New Roman" w:hAnsi="Times New Roman" w:cs="Times New Roman"/>
-          <w:bCs/>
-          <w:sz w:val="32"/>
-          <w:szCs w:val="32"/>
-        </w:rPr>
-        <w:t xml:space="preserve"> </w:t>
-      </w:r>
-      <w:r>
-        <w:rPr>
-          <w:rFonts w:ascii="Times New Roman" w:hAnsi="Times New Roman" w:cs="Times New Roman"/>
-          <w:bCs/>
-          <w:sz w:val="32"/>
-          <w:szCs w:val="32"/>
-        </w:rPr>
-        <w:t>sản phẩm, Chức năng chi tiết sản phẩm, Chức năng thanh toán</w:t>
-      </w:r>
-    </w:p>
-    <w:tbl>
-      <w:tblPr>
-        <w:tblW w:w="10237" w:type="dxa"/>
-        <w:tblInd w:w="-702" w:type="dxa"/>
-        <w:tblBorders>
-          <w:top w:val="single" w:sz="4" w:space="0" w:color="000000"/>
-          <w:left w:val="single" w:sz="4" w:space="0" w:color="000000"/>
-          <w:bottom w:val="single" w:sz="4" w:space="0" w:color="000000"/>
-          <w:right w:val="single" w:sz="4" w:space="0" w:color="000000"/>
-          <w:insideH w:val="single" w:sz="4" w:space="0" w:color="000000"/>
-          <w:insideV w:val="single" w:sz="4" w:space="0" w:color="000000"/>
-        </w:tblBorders>
-        <w:tblLayout w:type="fixed"/>
-        <w:tblLook w:val="0400" w:firstRow="0" w:lastRow="0" w:firstColumn="0" w:lastColumn="0" w:noHBand="0" w:noVBand="1"/>
-      </w:tblPr>
-      <w:tblGrid>
-        <w:gridCol w:w="787"/>
-        <w:gridCol w:w="1980"/>
-        <w:gridCol w:w="5400"/>
-        <w:gridCol w:w="2070"/>
-      </w:tblGrid>
-      <w:tr>
-        <w:trPr>
-          <w:trHeight w:val="1098"/>
-        </w:trPr>
-        <w:tc>
-          <w:tcPr>
-            <w:tcW w:w="787" w:type="dxa"/>
-          </w:tcPr>
-          <w:p>
-            <w:pPr>
-              <w:spacing w:before="240" w:line="276" w:lineRule="auto"/>
-              <w:jc w:val="center"/>
-              <w:rPr>
-                <w:rFonts w:ascii="Times New Roman" w:eastAsia="Times New Roman" w:hAnsi="Times New Roman" w:cs="Times New Roman"/>
-                <w:b/>
-                <w:sz w:val="26"/>
-                <w:szCs w:val="26"/>
-              </w:rPr>
-            </w:pPr>
-            <w:r>
-              <w:rPr>
-                <w:rFonts w:ascii="Times New Roman" w:eastAsia="Times New Roman" w:hAnsi="Times New Roman" w:cs="Times New Roman"/>
-                <w:b/>
-                <w:sz w:val="26"/>
-                <w:szCs w:val="26"/>
-              </w:rPr>
-              <w:t>STT</w:t>
-            </w:r>
-          </w:p>
-        </w:tc>
-        <w:tc>
-          <w:tcPr>
-            <w:tcW w:w="1980" w:type="dxa"/>
-          </w:tcPr>
-          <w:p>
-            <w:pPr>
-              <w:spacing w:before="240" w:line="276" w:lineRule="auto"/>
-              <w:jc w:val="center"/>
-              <w:rPr>
-                <w:rFonts w:ascii="Times New Roman" w:eastAsia="Times New Roman" w:hAnsi="Times New Roman" w:cs="Times New Roman"/>
-                <w:b/>
-                <w:sz w:val="26"/>
-                <w:szCs w:val="26"/>
-              </w:rPr>
-            </w:pPr>
-            <w:r>
-              <w:rPr>
-                <w:rFonts w:ascii="Times New Roman" w:eastAsia="Times New Roman" w:hAnsi="Times New Roman" w:cs="Times New Roman"/>
-                <w:b/>
-                <w:sz w:val="26"/>
-                <w:szCs w:val="26"/>
-              </w:rPr>
-              <w:t>Trang Web</w:t>
-            </w:r>
-          </w:p>
-        </w:tc>
-        <w:tc>
-          <w:tcPr>
-            <w:tcW w:w="5400" w:type="dxa"/>
-          </w:tcPr>
-          <w:p>
-            <w:pPr>
-              <w:spacing w:before="240" w:line="276" w:lineRule="auto"/>
-              <w:jc w:val="center"/>
-              <w:rPr>
-                <w:rFonts w:ascii="Times New Roman" w:eastAsia="Times New Roman" w:hAnsi="Times New Roman" w:cs="Times New Roman"/>
-                <w:b/>
-                <w:sz w:val="26"/>
-                <w:szCs w:val="26"/>
-              </w:rPr>
-            </w:pPr>
-            <w:r>
-              <w:rPr>
-                <w:rFonts w:ascii="Times New Roman" w:eastAsia="Times New Roman" w:hAnsi="Times New Roman" w:cs="Times New Roman"/>
-                <w:b/>
-                <w:sz w:val="26"/>
-                <w:szCs w:val="26"/>
-              </w:rPr>
-              <w:t>Chức Năng</w:t>
-            </w:r>
-          </w:p>
-        </w:tc>
-        <w:tc>
-          <w:tcPr>
-            <w:tcW w:w="2070" w:type="dxa"/>
-          </w:tcPr>
-          <w:p>
-            <w:pPr>
-              <w:spacing w:before="240" w:line="276" w:lineRule="auto"/>
-              <w:jc w:val="center"/>
-              <w:rPr>
-                <w:rFonts w:ascii="Times New Roman" w:eastAsia="Times New Roman" w:hAnsi="Times New Roman" w:cs="Times New Roman"/>
-                <w:b/>
-                <w:sz w:val="26"/>
-                <w:szCs w:val="26"/>
-              </w:rPr>
-            </w:pPr>
-            <w:r>
-              <w:rPr>
-                <w:rFonts w:ascii="Times New Roman" w:eastAsia="Times New Roman" w:hAnsi="Times New Roman" w:cs="Times New Roman"/>
-                <w:b/>
-                <w:sz w:val="26"/>
-                <w:szCs w:val="26"/>
-              </w:rPr>
-              <w:t>Ngày Hoàn Thành</w:t>
-            </w:r>
-          </w:p>
-        </w:tc>
-      </w:tr>
-      <w:tr>
-        <w:trPr>
-          <w:trHeight w:val="899"/>
-        </w:trPr>
-        <w:tc>
-          <w:tcPr>
-            <w:tcW w:w="787" w:type="dxa"/>
-          </w:tcPr>
-          <w:p>
-            <w:pPr>
-              <w:spacing w:before="240"/>
-              <w:jc w:val="center"/>
-              <w:rPr>
-                <w:rFonts w:ascii="Times New Roman" w:eastAsia="Times New Roman" w:hAnsi="Times New Roman" w:cs="Times New Roman"/>
-                <w:b/>
-                <w:sz w:val="32"/>
-                <w:szCs w:val="32"/>
-              </w:rPr>
-            </w:pPr>
-            <w:r>
-              <w:rPr>
-                <w:rFonts w:ascii="Times New Roman" w:eastAsia="Times New Roman" w:hAnsi="Times New Roman" w:cs="Times New Roman"/>
-                <w:sz w:val="32"/>
-                <w:szCs w:val="32"/>
-              </w:rPr>
-              <w:t>1</w:t>
-            </w:r>
-          </w:p>
-        </w:tc>
-        <w:tc>
-          <w:tcPr>
-            <w:tcW w:w="1980" w:type="dxa"/>
-          </w:tcPr>
-          <w:p>
-            <w:pPr>
-              <w:spacing w:before="240"/>
-              <w:jc w:val="center"/>
-              <w:rPr>
-                <w:rFonts w:ascii="Times New Roman" w:eastAsia="Times New Roman" w:hAnsi="Times New Roman" w:cs="Times New Roman"/>
-                <w:b/>
-                <w:sz w:val="32"/>
-                <w:szCs w:val="32"/>
-              </w:rPr>
-            </w:pPr>
-            <w:r>
-              <w:rPr>
-                <w:rFonts w:ascii="Times New Roman" w:hAnsi="Times New Roman" w:cs="Times New Roman"/>
-                <w:sz w:val="32"/>
-                <w:szCs w:val="32"/>
-              </w:rPr>
               <w:t xml:space="preserve">Quản lý sản phẩm, </w:t>
             </w:r>
             <w:r>
@@ -4215,6 +5194,340 @@
               </w:rPr>
               <w:t>19/10/2025</w:t>
             </w:r>
+          </w:p>
+        </w:tc>
+      </w:tr>
+      <w:tr>
+        <w:trPr>
+          <w:trHeight w:val="899"/>
+        </w:trPr>
+        <w:tc>
+          <w:tcPr>
+            <w:tcW w:w="787" w:type="dxa"/>
+          </w:tcPr>
+          <w:p>
+            <w:pPr>
+              <w:spacing w:before="240"/>
+              <w:jc w:val="center"/>
+              <w:rPr>
+                <w:rFonts w:ascii="Times New Roman" w:eastAsia="Times New Roman" w:hAnsi="Times New Roman" w:cs="Times New Roman"/>
+                <w:sz w:val="32"/>
+                <w:szCs w:val="32"/>
+              </w:rPr>
+            </w:pPr>
+            <w:r>
+              <w:rPr>
+                <w:rFonts w:ascii="Times New Roman" w:eastAsia="Times New Roman" w:hAnsi="Times New Roman" w:cs="Times New Roman"/>
+                <w:sz w:val="32"/>
+                <w:szCs w:val="32"/>
+              </w:rPr>
+              <w:t>2</w:t>
+            </w:r>
+          </w:p>
+        </w:tc>
+        <w:tc>
+          <w:tcPr>
+            <w:tcW w:w="1980" w:type="dxa"/>
+          </w:tcPr>
+          <w:p>
+            <w:pPr>
+              <w:spacing w:before="240"/>
+              <w:jc w:val="center"/>
+              <w:rPr>
+                <w:rFonts w:ascii="Times New Roman" w:hAnsi="Times New Roman" w:cs="Times New Roman"/>
+                <w:sz w:val="32"/>
+                <w:szCs w:val="32"/>
+              </w:rPr>
+            </w:pPr>
+            <w:r>
+              <w:rPr>
+                <w:rFonts w:ascii="Times New Roman" w:hAnsi="Times New Roman" w:cs="Times New Roman"/>
+                <w:sz w:val="32"/>
+                <w:szCs w:val="32"/>
+              </w:rPr>
+              <w:t>Quản lý loại sản phẩm, thanh toán</w:t>
+            </w:r>
+          </w:p>
+        </w:tc>
+        <w:tc>
+          <w:tcPr>
+            <w:tcW w:w="5400" w:type="dxa"/>
+          </w:tcPr>
+          <w:p>
+            <w:pPr>
+              <w:pStyle w:val="ListParagraph"/>
+              <w:numPr>
+                <w:ilvl w:val="0"/>
+                <w:numId w:val="9"/>
+              </w:numPr>
+              <w:spacing w:before="240"/>
+              <w:rPr>
+                <w:rFonts w:ascii="Times New Roman" w:eastAsia="Times New Roman" w:hAnsi="Times New Roman" w:cs="Times New Roman"/>
+                <w:bCs/>
+                <w:sz w:val="32"/>
+                <w:szCs w:val="32"/>
+              </w:rPr>
+            </w:pPr>
+            <w:r>
+              <w:rPr>
+                <w:rFonts w:ascii="Times New Roman" w:eastAsia="Times New Roman" w:hAnsi="Times New Roman" w:cs="Times New Roman"/>
+                <w:bCs/>
+                <w:sz w:val="32"/>
+                <w:szCs w:val="32"/>
+              </w:rPr>
+              <w:t>Thiết kế giao diện loại sản phẩm</w:t>
+            </w:r>
+          </w:p>
+          <w:p>
+            <w:pPr>
+              <w:pStyle w:val="ListParagraph"/>
+              <w:numPr>
+                <w:ilvl w:val="0"/>
+                <w:numId w:val="9"/>
+              </w:numPr>
+              <w:spacing w:before="240"/>
+              <w:rPr>
+                <w:rFonts w:ascii="Times New Roman" w:eastAsia="Times New Roman" w:hAnsi="Times New Roman" w:cs="Times New Roman"/>
+                <w:bCs/>
+                <w:sz w:val="32"/>
+                <w:szCs w:val="32"/>
+              </w:rPr>
+            </w:pPr>
+            <w:r>
+              <w:rPr>
+                <w:rFonts w:ascii="Times New Roman" w:eastAsia="Times New Roman" w:hAnsi="Times New Roman" w:cs="Times New Roman"/>
+                <w:bCs/>
+                <w:sz w:val="32"/>
+                <w:szCs w:val="32"/>
+              </w:rPr>
+              <w:t>Thiết kế giao diện thanh toán</w:t>
+            </w:r>
+          </w:p>
+        </w:tc>
+        <w:tc>
+          <w:tcPr>
+            <w:tcW w:w="2070" w:type="dxa"/>
+          </w:tcPr>
+          <w:p>
+            <w:pPr>
+              <w:spacing w:before="240"/>
+              <w:jc w:val="center"/>
+              <w:rPr>
+                <w:rFonts w:ascii="Times New Roman" w:eastAsia="Times New Roman" w:hAnsi="Times New Roman" w:cs="Times New Roman"/>
+                <w:bCs/>
+                <w:sz w:val="32"/>
+                <w:szCs w:val="32"/>
+              </w:rPr>
+            </w:pPr>
+          </w:p>
+        </w:tc>
+      </w:tr>
+      <w:tr>
+        <w:trPr>
+          <w:trHeight w:val="899"/>
+        </w:trPr>
+        <w:tc>
+          <w:tcPr>
+            <w:tcW w:w="787" w:type="dxa"/>
+          </w:tcPr>
+          <w:p>
+            <w:pPr>
+              <w:spacing w:before="240"/>
+              <w:jc w:val="center"/>
+              <w:rPr>
+                <w:rFonts w:ascii="Times New Roman" w:eastAsia="Times New Roman" w:hAnsi="Times New Roman" w:cs="Times New Roman"/>
+                <w:sz w:val="32"/>
+                <w:szCs w:val="32"/>
+              </w:rPr>
+            </w:pPr>
+            <w:r>
+              <w:rPr>
+                <w:rFonts w:ascii="Times New Roman" w:eastAsia="Times New Roman" w:hAnsi="Times New Roman" w:cs="Times New Roman"/>
+                <w:sz w:val="32"/>
+                <w:szCs w:val="32"/>
+              </w:rPr>
+              <w:t>3</w:t>
+            </w:r>
+          </w:p>
+        </w:tc>
+        <w:tc>
+          <w:tcPr>
+            <w:tcW w:w="1980" w:type="dxa"/>
+          </w:tcPr>
+          <w:p>
+            <w:pPr>
+              <w:spacing w:before="240"/>
+              <w:jc w:val="center"/>
+              <w:rPr>
+                <w:rFonts w:ascii="Times New Roman" w:hAnsi="Times New Roman" w:cs="Times New Roman"/>
+                <w:sz w:val="32"/>
+                <w:szCs w:val="32"/>
+              </w:rPr>
+            </w:pPr>
+            <w:r>
+              <w:rPr>
+                <w:rFonts w:ascii="Times New Roman" w:hAnsi="Times New Roman" w:cs="Times New Roman"/>
+                <w:sz w:val="32"/>
+                <w:szCs w:val="32"/>
+              </w:rPr>
+              <w:t>Quản lý sản phẩm, kho sản phẩm</w:t>
+            </w:r>
+          </w:p>
+        </w:tc>
+        <w:tc>
+          <w:tcPr>
+            <w:tcW w:w="5400" w:type="dxa"/>
+          </w:tcPr>
+          <w:p>
+            <w:pPr>
+              <w:pStyle w:val="ListParagraph"/>
+              <w:numPr>
+                <w:ilvl w:val="0"/>
+                <w:numId w:val="9"/>
+              </w:numPr>
+              <w:spacing w:before="240"/>
+              <w:rPr>
+                <w:rFonts w:ascii="Times New Roman" w:eastAsia="Times New Roman" w:hAnsi="Times New Roman" w:cs="Times New Roman"/>
+                <w:bCs/>
+                <w:sz w:val="32"/>
+                <w:szCs w:val="32"/>
+              </w:rPr>
+            </w:pPr>
+            <w:r>
+              <w:rPr>
+                <w:rFonts w:ascii="Times New Roman" w:eastAsia="Times New Roman" w:hAnsi="Times New Roman" w:cs="Times New Roman"/>
+                <w:bCs/>
+                <w:sz w:val="32"/>
+                <w:szCs w:val="32"/>
+              </w:rPr>
+              <w:t>Xây dựng chức năng CRUD, tìm kiếm</w:t>
+            </w:r>
+          </w:p>
+        </w:tc>
+        <w:tc>
+          <w:tcPr>
+            <w:tcW w:w="2070" w:type="dxa"/>
+          </w:tcPr>
+          <w:p>
+            <w:pPr>
+              <w:spacing w:before="240"/>
+              <w:jc w:val="center"/>
+              <w:rPr>
+                <w:rFonts w:ascii="Times New Roman" w:eastAsia="Times New Roman" w:hAnsi="Times New Roman" w:cs="Times New Roman"/>
+                <w:bCs/>
+                <w:sz w:val="32"/>
+                <w:szCs w:val="32"/>
+              </w:rPr>
+            </w:pPr>
+          </w:p>
+        </w:tc>
+      </w:tr>
+      <w:tr>
+        <w:trPr>
+          <w:trHeight w:val="899"/>
+        </w:trPr>
+        <w:tc>
+          <w:tcPr>
+            <w:tcW w:w="787" w:type="dxa"/>
+          </w:tcPr>
+          <w:p>
+            <w:pPr>
+              <w:spacing w:before="240"/>
+              <w:jc w:val="center"/>
+              <w:rPr>
+                <w:rFonts w:ascii="Times New Roman" w:eastAsia="Times New Roman" w:hAnsi="Times New Roman" w:cs="Times New Roman"/>
+                <w:sz w:val="32"/>
+                <w:szCs w:val="32"/>
+              </w:rPr>
+            </w:pPr>
+            <w:r>
+              <w:rPr>
+                <w:rFonts w:ascii="Times New Roman" w:eastAsia="Times New Roman" w:hAnsi="Times New Roman" w:cs="Times New Roman"/>
+                <w:sz w:val="32"/>
+                <w:szCs w:val="32"/>
+              </w:rPr>
+              <w:t>4</w:t>
+            </w:r>
+          </w:p>
+        </w:tc>
+        <w:tc>
+          <w:tcPr>
+            <w:tcW w:w="1980" w:type="dxa"/>
+          </w:tcPr>
+          <w:p>
+            <w:pPr>
+              <w:spacing w:before="240"/>
+              <w:jc w:val="center"/>
+              <w:rPr>
+                <w:rFonts w:ascii="Times New Roman" w:hAnsi="Times New Roman" w:cs="Times New Roman"/>
+                <w:sz w:val="32"/>
+                <w:szCs w:val="32"/>
+              </w:rPr>
+            </w:pPr>
+            <w:r>
+              <w:rPr>
+                <w:rFonts w:ascii="Times New Roman" w:hAnsi="Times New Roman" w:cs="Times New Roman"/>
+                <w:sz w:val="32"/>
+                <w:szCs w:val="32"/>
+              </w:rPr>
+              <w:t>Quản lý loại sản phẩm, thanh toán</w:t>
+            </w:r>
+          </w:p>
+        </w:tc>
+        <w:tc>
+          <w:tcPr>
+            <w:tcW w:w="5400" w:type="dxa"/>
+          </w:tcPr>
+          <w:p>
+            <w:pPr>
+              <w:pStyle w:val="ListParagraph"/>
+              <w:numPr>
+                <w:ilvl w:val="0"/>
+                <w:numId w:val="9"/>
+              </w:numPr>
+              <w:spacing w:before="240"/>
+              <w:rPr>
+                <w:rFonts w:ascii="Times New Roman" w:eastAsia="Times New Roman" w:hAnsi="Times New Roman" w:cs="Times New Roman"/>
+                <w:bCs/>
+                <w:sz w:val="32"/>
+                <w:szCs w:val="32"/>
+              </w:rPr>
+            </w:pPr>
+            <w:r>
+              <w:rPr>
+                <w:rFonts w:ascii="Times New Roman" w:eastAsia="Times New Roman" w:hAnsi="Times New Roman" w:cs="Times New Roman"/>
+                <w:bCs/>
+                <w:sz w:val="32"/>
+                <w:szCs w:val="32"/>
+              </w:rPr>
+              <w:t>Xây dựng chức năng CRUD</w:t>
+            </w:r>
+            <w:r>
+              <w:rPr>
+                <w:rFonts w:ascii="Times New Roman" w:eastAsia="Times New Roman" w:hAnsi="Times New Roman" w:cs="Times New Roman"/>
+                <w:bCs/>
+                <w:sz w:val="32"/>
+                <w:szCs w:val="32"/>
+              </w:rPr>
+              <w:t>, tìm kiếm</w:t>
+            </w:r>
+          </w:p>
+        </w:tc>
+        <w:tc>
+          <w:tcPr>
+            <w:tcW w:w="2070" w:type="dxa"/>
+          </w:tcPr>
+          <w:p>
+            <w:pPr>
+              <w:spacing w:before="240"/>
+              <w:jc w:val="center"/>
+              <w:rPr>
+                <w:rFonts w:ascii="Times New Roman" w:eastAsia="Times New Roman" w:hAnsi="Times New Roman" w:cs="Times New Roman"/>
+                <w:bCs/>
+                <w:sz w:val="32"/>
+                <w:szCs w:val="32"/>
+              </w:rPr>
+            </w:pPr>
           </w:p>
         </w:tc>
       </w:tr>

</xml_diff>